<commit_message>
content formatting, data retrieval
</commit_message>
<xml_diff>
--- a/API Project Report.docx
+++ b/API Project Report.docx
@@ -1,17 +1,47 @@
 
 <file path=word/document.xml><?xml version="1.0" encoding="utf-8"?>
-<w:document xmlns:wpc="http://schemas.microsoft.com/office/word/2010/wordprocessingCanvas" xmlns:cx="http://schemas.microsoft.com/office/drawing/2014/chartex" xmlns:cx1="http://schemas.microsoft.com/office/drawing/2015/9/8/chartex" xmlns:cx2="http://schemas.microsoft.com/office/drawing/2015/10/21/chartex" xmlns:cx3="http://schemas.microsoft.com/office/drawing/2016/5/9/chartex" xmlns:cx4="http://schemas.microsoft.com/office/drawing/2016/5/10/chartex" xmlns:cx5="http://schemas.microsoft.com/office/drawing/2016/5/11/chartex" xmlns:cx6="http://schemas.microsoft.com/office/drawing/2016/5/12/chartex" xmlns:cx7="http://schemas.microsoft.com/office/drawing/2016/5/13/chartex" xmlns:cx8="http://schemas.microsoft.com/office/drawing/2016/5/14/chartex" xmlns:mc="http://schemas.openxmlformats.org/markup-compatibility/2006" xmlns:aink="http://schemas.microsoft.com/office/drawing/2016/ink" xmlns:am3d="http://schemas.microsoft.com/office/drawing/2017/model3d" xmlns:o="urn:schemas-microsoft-com:office:office" xmlns:r="http://schemas.openxmlformats.org/officeDocument/2006/relationships" xmlns:m="http://schemas.openxmlformats.org/officeDocument/2006/math" xmlns:v="urn:schemas-microsoft-com:vml" xmlns:wp14="http://schemas.microsoft.com/office/word/2010/wordprocessingDrawing" xmlns:wp="http://schemas.openxmlformats.org/drawingml/2006/wordprocessingDrawing" xmlns:w10="urn:schemas-microsoft-com:office:word" xmlns:w="http://schemas.openxmlformats.org/wordprocessingml/2006/main" xmlns:w14="http://schemas.microsoft.com/office/word/2010/wordml" xmlns:w15="http://schemas.microsoft.com/office/word/2012/wordml" xmlns:w16cid="http://schemas.microsoft.com/office/word/2016/wordml/cid" xmlns:w16se="http://schemas.microsoft.com/office/word/2015/wordml/symex" xmlns:wpg="http://schemas.microsoft.com/office/word/2010/wordprocessingGroup" xmlns:wpi="http://schemas.microsoft.com/office/word/2010/wordprocessingInk" xmlns:wne="http://schemas.microsoft.com/office/word/2006/wordml" xmlns:wps="http://schemas.microsoft.com/office/word/2010/wordprocessingShape" mc:Ignorable="w14 w15 w16se w16cid wp14">
+<w:document xmlns:wpc="http://schemas.microsoft.com/office/word/2010/wordprocessingCanvas" xmlns:mc="http://schemas.openxmlformats.org/markup-compatibility/2006" xmlns:o="urn:schemas-microsoft-com:office:office" xmlns:r="http://schemas.openxmlformats.org/officeDocument/2006/relationships" xmlns:m="http://schemas.openxmlformats.org/officeDocument/2006/math" xmlns:v="urn:schemas-microsoft-com:vml" xmlns:wp14="http://schemas.microsoft.com/office/word/2010/wordprocessingDrawing" xmlns:wp="http://schemas.openxmlformats.org/drawingml/2006/wordprocessingDrawing" xmlns:w10="urn:schemas-microsoft-com:office:word" xmlns:w="http://schemas.openxmlformats.org/wordprocessingml/2006/main" xmlns:w14="http://schemas.microsoft.com/office/word/2010/wordml" xmlns:w15="http://schemas.microsoft.com/office/word/2012/wordml" xmlns:wpg="http://schemas.microsoft.com/office/word/2010/wordprocessingGroup" xmlns:wpi="http://schemas.microsoft.com/office/word/2010/wordprocessingInk" xmlns:wne="http://schemas.microsoft.com/office/word/2006/wordml" xmlns:wps="http://schemas.microsoft.com/office/word/2010/wordprocessingShape" mc:Ignorable="w14 w15 wp14">
   <w:body>
     <w:p>
       <w:pPr>
-        <w:rPr>
-          <w:rFonts w:ascii="Times New Roman" w:hAnsi="Times New Roman" w:cs="Times New Roman"/>
-        </w:rPr>
-      </w:pPr>
-      <w:r>
-        <w:rPr>
-          <w:rFonts w:ascii="Times New Roman" w:hAnsi="Times New Roman" w:cs="Times New Roman"/>
-        </w:rPr>
+        <w:pStyle w:val="Title"/>
+      </w:pPr>
+      <w:r>
+        <w:rPr>
+          <w:rStyle w:val="TitleChar"/>
+        </w:rPr>
+        <w:t>Flight</w:t>
+      </w:r>
+      <w:r>
+        <w:t xml:space="preserve"> Planner </w:t>
+      </w:r>
+      <w:r>
+        <w:tab/>
+      </w:r>
+    </w:p>
+    <w:p>
+      <w:pPr>
+        <w:pStyle w:val="Subtitle"/>
+        <w:rPr>
+          <w:b/>
+        </w:rPr>
+      </w:pPr>
+      <w:r>
+        <w:t>STA 141B Final Project</w:t>
+      </w:r>
+    </w:p>
+    <w:p>
+      <w:pPr>
+        <w:rPr>
+          <w:rFonts w:ascii="Times New Roman" w:hAnsi="Times New Roman" w:cs="Times New Roman"/>
+        </w:rPr>
+      </w:pPr>
+    </w:p>
+    <w:p>
+      <w:pPr>
+        <w:pStyle w:val="Heading2"/>
+      </w:pPr>
+      <w:r>
         <w:t>Introduction:</w:t>
       </w:r>
     </w:p>
@@ -32,29 +62,7 @@
         <w:rPr>
           <w:rFonts w:ascii="Times New Roman" w:hAnsi="Times New Roman" w:cs="Times New Roman"/>
         </w:rPr>
-        <w:t xml:space="preserve">travel for business purposes, to study abroad, or just to enjoy some nice family vacation time together. In a way, traveling had become an essential part of communication between different countries, as many political officers also travel to better represent their government in World meetings and conventions. </w:t>
-      </w:r>
-      <w:proofErr w:type="gramStart"/>
-      <w:r>
-        <w:rPr>
-          <w:rFonts w:ascii="Times New Roman" w:hAnsi="Times New Roman" w:cs="Times New Roman"/>
-        </w:rPr>
-        <w:t>With this in mind</w:t>
-      </w:r>
-      <w:bookmarkStart w:id="0" w:name="_GoBack"/>
-      <w:bookmarkEnd w:id="0"/>
-      <w:r>
-        <w:rPr>
-          <w:rFonts w:ascii="Times New Roman" w:hAnsi="Times New Roman" w:cs="Times New Roman"/>
-        </w:rPr>
-        <w:t>, our</w:t>
-      </w:r>
-      <w:proofErr w:type="gramEnd"/>
-      <w:r>
-        <w:rPr>
-          <w:rFonts w:ascii="Times New Roman" w:hAnsi="Times New Roman" w:cs="Times New Roman"/>
-        </w:rPr>
-        <w:t xml:space="preserve"> group created a shiny application that is design to help </w:t>
+        <w:t xml:space="preserve">travel for business purposes, to study abroad, or just to enjoy some nice family vacation time together. In a way, traveling had become an essential part of communication between different countries, as many political officers also travel to better represent their government in World meetings and conventions. With this in mind, our group created a shiny application that is design to help </w:t>
       </w:r>
       <w:r>
         <w:rPr>
@@ -102,38 +110,21 @@
     </w:p>
     <w:p>
       <w:pPr>
-        <w:rPr>
-          <w:rFonts w:ascii="Times New Roman" w:hAnsi="Times New Roman" w:cs="Times New Roman"/>
-        </w:rPr>
-      </w:pPr>
-      <w:r>
-        <w:rPr>
-          <w:rFonts w:ascii="Times New Roman" w:hAnsi="Times New Roman" w:cs="Times New Roman"/>
-        </w:rPr>
+        <w:pStyle w:val="Heading2"/>
+      </w:pPr>
+      <w:r>
         <w:t>S</w:t>
       </w:r>
       <w:r>
-        <w:rPr>
-          <w:rFonts w:ascii="Times New Roman" w:hAnsi="Times New Roman" w:cs="Times New Roman"/>
-        </w:rPr>
         <w:t xml:space="preserve">ource </w:t>
       </w:r>
       <w:r>
-        <w:rPr>
-          <w:rFonts w:ascii="Times New Roman" w:hAnsi="Times New Roman" w:cs="Times New Roman"/>
-        </w:rPr>
         <w:t>D</w:t>
       </w:r>
       <w:r>
-        <w:rPr>
-          <w:rFonts w:ascii="Times New Roman" w:hAnsi="Times New Roman" w:cs="Times New Roman"/>
-        </w:rPr>
         <w:t>ata</w:t>
       </w:r>
       <w:r>
-        <w:rPr>
-          <w:rFonts w:ascii="Times New Roman" w:hAnsi="Times New Roman" w:cs="Times New Roman"/>
-        </w:rPr>
         <w:t>:</w:t>
       </w:r>
     </w:p>
@@ -153,21 +144,13 @@
         <w:rPr>
           <w:rFonts w:ascii="Times New Roman" w:hAnsi="Times New Roman" w:cs="Times New Roman"/>
         </w:rPr>
-        <w:t xml:space="preserve">All displayed materials </w:t>
-      </w:r>
-      <w:proofErr w:type="gramStart"/>
-      <w:r>
-        <w:rPr>
-          <w:rFonts w:ascii="Times New Roman" w:hAnsi="Times New Roman" w:cs="Times New Roman"/>
-        </w:rPr>
-        <w:t>comes</w:t>
-      </w:r>
-      <w:proofErr w:type="gramEnd"/>
-      <w:r>
-        <w:rPr>
-          <w:rFonts w:ascii="Times New Roman" w:hAnsi="Times New Roman" w:cs="Times New Roman"/>
-        </w:rPr>
-        <w:t xml:space="preserve"> from </w:t>
+        <w:t>All di</w:t>
+      </w:r>
+      <w:r>
+        <w:rPr>
+          <w:rFonts w:ascii="Times New Roman" w:hAnsi="Times New Roman" w:cs="Times New Roman"/>
+        </w:rPr>
+        <w:t xml:space="preserve">splayed materials comes from </w:t>
       </w:r>
       <w:r>
         <w:rPr>
@@ -220,6 +203,27 @@
     </w:p>
     <w:p>
       <w:pPr>
+        <w:rPr>
+          <w:rFonts w:ascii="Times New Roman" w:hAnsi="Times New Roman" w:cs="Times New Roman"/>
+        </w:rPr>
+      </w:pPr>
+    </w:p>
+    <w:p>
+      <w:pPr>
+        <w:pStyle w:val="Heading2"/>
+      </w:pPr>
+      <w:r>
+        <w:t>Data</w:t>
+      </w:r>
+      <w:r>
+        <w:t xml:space="preserve"> Retrieval</w:t>
+      </w:r>
+      <w:r>
+        <w:t>:</w:t>
+      </w:r>
+    </w:p>
+    <w:p>
+      <w:pPr>
         <w:ind w:firstLine="480"/>
         <w:rPr>
           <w:rFonts w:ascii="Times New Roman" w:hAnsi="Times New Roman" w:cs="Times New Roman"/>
@@ -519,21 +523,7 @@
         <w:rPr>
           <w:rFonts w:ascii="Times New Roman" w:hAnsi="Times New Roman" w:cs="Times New Roman"/>
         </w:rPr>
-        <w:t xml:space="preserve">Any </w:t>
-      </w:r>
-      <w:proofErr w:type="gramStart"/>
-      <w:r>
-        <w:rPr>
-          <w:rFonts w:ascii="Times New Roman" w:hAnsi="Times New Roman" w:cs="Times New Roman"/>
-        </w:rPr>
-        <w:t>third party</w:t>
-      </w:r>
-      <w:proofErr w:type="gramEnd"/>
-      <w:r>
-        <w:rPr>
-          <w:rFonts w:ascii="Times New Roman" w:hAnsi="Times New Roman" w:cs="Times New Roman"/>
-        </w:rPr>
-        <w:t xml:space="preserve"> personnel will not be able to change the clients’ travel without their permission. C</w:t>
+        <w:t>Any third party personnel will not be able to change the clients’ travel without their permission. C</w:t>
       </w:r>
       <w:r>
         <w:rPr>
@@ -563,7 +553,14 @@
         <w:rPr>
           <w:rFonts w:ascii="Times New Roman" w:hAnsi="Times New Roman" w:cs="Times New Roman"/>
         </w:rPr>
-        <w:t>could be done on the client side. Client JSON parsing is within the scope of further steps of the project.</w:t>
+        <w:t xml:space="preserve">could be done on the client side. </w:t>
+      </w:r>
+      <w:r>
+        <w:rPr>
+          <w:rFonts w:ascii="Times New Roman" w:hAnsi="Times New Roman" w:cs="Times New Roman"/>
+        </w:rPr>
+        <w:lastRenderedPageBreak/>
+        <w:t>Client JSON parsing is within the scope of further steps of the project.</w:t>
       </w:r>
       <w:r>
         <w:rPr>
@@ -583,65 +580,30 @@
         <w:rPr>
           <w:rFonts w:ascii="Times New Roman" w:hAnsi="Times New Roman" w:cs="Times New Roman"/>
         </w:rPr>
-        <w:t xml:space="preserve">The company itself aims for a comfortable and </w:t>
-      </w:r>
-      <w:proofErr w:type="gramStart"/>
-      <w:r>
-        <w:rPr>
-          <w:rFonts w:ascii="Times New Roman" w:hAnsi="Times New Roman" w:cs="Times New Roman"/>
-        </w:rPr>
-        <w:t>stress free</w:t>
-      </w:r>
-      <w:proofErr w:type="gramEnd"/>
-      <w:r>
-        <w:rPr>
-          <w:rFonts w:ascii="Times New Roman" w:hAnsi="Times New Roman" w:cs="Times New Roman"/>
-        </w:rPr>
-        <w:t xml:space="preserve"> travel planning tool, which also aligns with our goal in this project. However, in this shiny application, we are focusing mainly on the flight aspect of the travel and shoot for an easy to use interface which allows the users to better maneuver through the massive amount of data available through Amadeus.</w:t>
-      </w:r>
-    </w:p>
-    <w:p>
-      <w:pPr>
-        <w:rPr>
-          <w:rFonts w:ascii="Times New Roman" w:hAnsi="Times New Roman" w:cs="Times New Roman"/>
-        </w:rPr>
-      </w:pPr>
-      <w:r>
-        <w:rPr>
-          <w:rFonts w:ascii="Times New Roman" w:hAnsi="Times New Roman" w:cs="Times New Roman"/>
-        </w:rPr>
-        <w:t xml:space="preserve">Data Processing and Retrieval </w:t>
-      </w:r>
-    </w:p>
-    <w:p>
-      <w:pPr>
-        <w:rPr>
-          <w:rFonts w:ascii="Times New Roman" w:hAnsi="Times New Roman" w:cs="Times New Roman"/>
-        </w:rPr>
-      </w:pPr>
-      <w:r>
-        <w:rPr>
-          <w:rFonts w:ascii="Times New Roman" w:hAnsi="Times New Roman" w:cs="Times New Roman"/>
-        </w:rPr>
-        <w:lastRenderedPageBreak/>
+        <w:t>The company itself aims for a comfortable and stress free travel planning tool, which also aligns with our goal in this project. However, in this shiny application, we are focusing mainly on the flight aspect of the travel and shoot for an easy to use interface which allows the users to better maneuver through the massive amount of data available through Amadeus.</w:t>
+      </w:r>
+    </w:p>
+    <w:p>
+      <w:pPr>
+        <w:rPr>
+          <w:rFonts w:ascii="Times New Roman" w:hAnsi="Times New Roman" w:cs="Times New Roman"/>
+        </w:rPr>
+      </w:pPr>
+    </w:p>
+    <w:p>
+      <w:pPr>
+        <w:pStyle w:val="Heading2"/>
+      </w:pPr>
+      <w:r>
         <w:t xml:space="preserve">User </w:t>
       </w:r>
       <w:r>
-        <w:rPr>
-          <w:rFonts w:ascii="Times New Roman" w:hAnsi="Times New Roman" w:cs="Times New Roman"/>
-        </w:rPr>
         <w:t>G</w:t>
       </w:r>
       <w:r>
-        <w:rPr>
-          <w:rFonts w:ascii="Times New Roman" w:hAnsi="Times New Roman" w:cs="Times New Roman"/>
-        </w:rPr>
         <w:t>uide</w:t>
       </w:r>
       <w:r>
-        <w:rPr>
-          <w:rFonts w:ascii="Times New Roman" w:hAnsi="Times New Roman" w:cs="Times New Roman"/>
-        </w:rPr>
         <w:t>:</w:t>
       </w:r>
     </w:p>
@@ -735,7 +697,21 @@
         <w:rPr>
           <w:rFonts w:ascii="Times New Roman" w:hAnsi="Times New Roman" w:cs="Times New Roman"/>
         </w:rPr>
-        <w:t xml:space="preserve">data input, user can press “Update view” button for the data to </w:t>
+        <w:t>data</w:t>
+      </w:r>
+      <w:r>
+        <w:rPr>
+          <w:rFonts w:ascii="Times New Roman" w:hAnsi="Times New Roman" w:cs="Times New Roman"/>
+        </w:rPr>
+        <w:t xml:space="preserve"> input, user can press “Update V</w:t>
+      </w:r>
+      <w:bookmarkStart w:id="0" w:name="_GoBack"/>
+      <w:bookmarkEnd w:id="0"/>
+      <w:r>
+        <w:rPr>
+          <w:rFonts w:ascii="Times New Roman" w:hAnsi="Times New Roman" w:cs="Times New Roman"/>
+        </w:rPr>
+        <w:t xml:space="preserve">iew” button for the data to </w:t>
       </w:r>
       <w:r>
         <w:rPr>
@@ -1089,21 +1065,7 @@
         <w:rPr>
           <w:rFonts w:ascii="Times New Roman" w:hAnsi="Times New Roman" w:cs="Times New Roman"/>
         </w:rPr>
-        <w:t xml:space="preserve">This tab can help users get a better grasp at the currently offering ticket price and can also help the users plan for transportation after they had </w:t>
-      </w:r>
-      <w:proofErr w:type="gramStart"/>
-      <w:r>
-        <w:rPr>
-          <w:rFonts w:ascii="Times New Roman" w:hAnsi="Times New Roman" w:cs="Times New Roman"/>
-        </w:rPr>
-        <w:t>reach</w:t>
-      </w:r>
-      <w:proofErr w:type="gramEnd"/>
-      <w:r>
-        <w:rPr>
-          <w:rFonts w:ascii="Times New Roman" w:hAnsi="Times New Roman" w:cs="Times New Roman"/>
-        </w:rPr>
-        <w:t xml:space="preserve"> their destinations. </w:t>
+        <w:t xml:space="preserve">This tab can help users get a better grasp at the currently offering ticket price and can also help the users plan for transportation after they had reach their destinations. </w:t>
       </w:r>
       <w:r>
         <w:rPr>
@@ -1569,7 +1531,7 @@
 </file>
 
 <file path=word/styles.xml><?xml version="1.0" encoding="utf-8"?>
-<w:styles xmlns:mc="http://schemas.openxmlformats.org/markup-compatibility/2006" xmlns:r="http://schemas.openxmlformats.org/officeDocument/2006/relationships" xmlns:w="http://schemas.openxmlformats.org/wordprocessingml/2006/main" xmlns:w14="http://schemas.microsoft.com/office/word/2010/wordml" xmlns:w15="http://schemas.microsoft.com/office/word/2012/wordml" xmlns:w16cid="http://schemas.microsoft.com/office/word/2016/wordml/cid" xmlns:w16se="http://schemas.microsoft.com/office/word/2015/wordml/symex" mc:Ignorable="w14 w15 w16se w16cid">
+<w:styles xmlns:mc="http://schemas.openxmlformats.org/markup-compatibility/2006" xmlns:r="http://schemas.openxmlformats.org/officeDocument/2006/relationships" xmlns:w="http://schemas.openxmlformats.org/wordprocessingml/2006/main" xmlns:w14="http://schemas.microsoft.com/office/word/2010/wordml" xmlns:w15="http://schemas.microsoft.com/office/word/2012/wordml" mc:Ignorable="w14 w15">
   <w:docDefaults>
     <w:rPrDefault>
       <w:rPr>
@@ -1582,7 +1544,7 @@
     </w:rPrDefault>
     <w:pPrDefault/>
   </w:docDefaults>
-  <w:latentStyles w:defLockedState="0" w:defUIPriority="99" w:defSemiHidden="0" w:defUnhideWhenUsed="0" w:defQFormat="0" w:count="376">
+  <w:latentStyles w:defLockedState="0" w:defUIPriority="99" w:defSemiHidden="0" w:defUnhideWhenUsed="0" w:defQFormat="0" w:count="371">
     <w:lsdException w:name="Normal" w:uiPriority="0" w:qFormat="1"/>
     <w:lsdException w:name="heading 1" w:uiPriority="9" w:qFormat="1"/>
     <w:lsdException w:name="heading 2" w:semiHidden="1" w:uiPriority="9" w:unhideWhenUsed="1" w:qFormat="1"/>
@@ -1954,11 +1916,6 @@
     <w:lsdException w:name="List Table 5 Dark Accent 6" w:uiPriority="50"/>
     <w:lsdException w:name="List Table 6 Colorful Accent 6" w:uiPriority="51"/>
     <w:lsdException w:name="List Table 7 Colorful Accent 6" w:uiPriority="52"/>
-    <w:lsdException w:name="Mention" w:semiHidden="1" w:unhideWhenUsed="1"/>
-    <w:lsdException w:name="Smart Hyperlink" w:semiHidden="1" w:unhideWhenUsed="1"/>
-    <w:lsdException w:name="Hashtag" w:semiHidden="1" w:unhideWhenUsed="1"/>
-    <w:lsdException w:name="Unresolved Mention" w:semiHidden="1" w:unhideWhenUsed="1"/>
-    <w:lsdException w:name="Smart Link" w:semiHidden="1" w:unhideWhenUsed="1"/>
   </w:latentStyles>
   <w:style w:type="paragraph" w:default="1" w:styleId="Normal">
     <w:name w:val="Normal"/>
@@ -1966,6 +1923,28 @@
     <w:pPr>
       <w:widowControl w:val="0"/>
     </w:pPr>
+  </w:style>
+  <w:style w:type="paragraph" w:styleId="Heading2">
+    <w:name w:val="heading 2"/>
+    <w:basedOn w:val="Normal"/>
+    <w:next w:val="Normal"/>
+    <w:link w:val="Heading2Char"/>
+    <w:uiPriority w:val="9"/>
+    <w:unhideWhenUsed/>
+    <w:qFormat/>
+    <w:rsid w:val="00AE4EB7"/>
+    <w:pPr>
+      <w:keepNext/>
+      <w:keepLines/>
+      <w:spacing w:before="40"/>
+      <w:outlineLvl w:val="1"/>
+    </w:pPr>
+    <w:rPr>
+      <w:rFonts w:asciiTheme="majorHAnsi" w:eastAsiaTheme="majorEastAsia" w:hAnsiTheme="majorHAnsi" w:cstheme="majorBidi"/>
+      <w:color w:val="365F91" w:themeColor="accent1" w:themeShade="BF"/>
+      <w:sz w:val="26"/>
+      <w:szCs w:val="26"/>
+    </w:rPr>
   </w:style>
   <w:style w:type="character" w:default="1" w:styleId="DefaultParagraphFont">
     <w:name w:val="Default Paragraph Font"/>
@@ -2031,6 +2010,84 @@
     <w:rPr>
       <w:color w:val="0000FF"/>
       <w:u w:val="single"/>
+    </w:rPr>
+  </w:style>
+  <w:style w:type="paragraph" w:styleId="Title">
+    <w:name w:val="Title"/>
+    <w:basedOn w:val="Normal"/>
+    <w:next w:val="Normal"/>
+    <w:link w:val="TitleChar"/>
+    <w:uiPriority w:val="10"/>
+    <w:qFormat/>
+    <w:rsid w:val="00AE4EB7"/>
+    <w:pPr>
+      <w:contextualSpacing/>
+    </w:pPr>
+    <w:rPr>
+      <w:rFonts w:asciiTheme="majorHAnsi" w:eastAsiaTheme="majorEastAsia" w:hAnsiTheme="majorHAnsi" w:cstheme="majorBidi"/>
+      <w:spacing w:val="-10"/>
+      <w:kern w:val="28"/>
+      <w:sz w:val="56"/>
+      <w:szCs w:val="56"/>
+    </w:rPr>
+  </w:style>
+  <w:style w:type="character" w:customStyle="1" w:styleId="TitleChar">
+    <w:name w:val="Title Char"/>
+    <w:basedOn w:val="DefaultParagraphFont"/>
+    <w:link w:val="Title"/>
+    <w:uiPriority w:val="10"/>
+    <w:rsid w:val="00AE4EB7"/>
+    <w:rPr>
+      <w:rFonts w:asciiTheme="majorHAnsi" w:eastAsiaTheme="majorEastAsia" w:hAnsiTheme="majorHAnsi" w:cstheme="majorBidi"/>
+      <w:spacing w:val="-10"/>
+      <w:kern w:val="28"/>
+      <w:sz w:val="56"/>
+      <w:szCs w:val="56"/>
+    </w:rPr>
+  </w:style>
+  <w:style w:type="paragraph" w:styleId="Subtitle">
+    <w:name w:val="Subtitle"/>
+    <w:basedOn w:val="Normal"/>
+    <w:next w:val="Normal"/>
+    <w:link w:val="SubtitleChar"/>
+    <w:uiPriority w:val="11"/>
+    <w:qFormat/>
+    <w:rsid w:val="00AE4EB7"/>
+    <w:pPr>
+      <w:numPr>
+        <w:ilvl w:val="1"/>
+      </w:numPr>
+      <w:spacing w:after="160"/>
+    </w:pPr>
+    <w:rPr>
+      <w:color w:val="5A5A5A" w:themeColor="text1" w:themeTint="A5"/>
+      <w:spacing w:val="15"/>
+      <w:sz w:val="22"/>
+    </w:rPr>
+  </w:style>
+  <w:style w:type="character" w:customStyle="1" w:styleId="SubtitleChar">
+    <w:name w:val="Subtitle Char"/>
+    <w:basedOn w:val="DefaultParagraphFont"/>
+    <w:link w:val="Subtitle"/>
+    <w:uiPriority w:val="11"/>
+    <w:rsid w:val="00AE4EB7"/>
+    <w:rPr>
+      <w:color w:val="5A5A5A" w:themeColor="text1" w:themeTint="A5"/>
+      <w:spacing w:val="15"/>
+      <w:sz w:val="22"/>
+    </w:rPr>
+  </w:style>
+  <w:style w:type="character" w:customStyle="1" w:styleId="Heading2Char">
+    <w:name w:val="Heading 2 Char"/>
+    <w:basedOn w:val="DefaultParagraphFont"/>
+    <w:link w:val="Heading2"/>
+    <w:uiPriority w:val="9"/>
+    <w:rsid w:val="00AE4EB7"/>
+    <w:rPr>
+      <w:rFonts w:asciiTheme="majorHAnsi" w:eastAsiaTheme="majorEastAsia" w:hAnsiTheme="majorHAnsi" w:cstheme="majorBidi"/>
+      <w:color w:val="365F91" w:themeColor="accent1" w:themeShade="BF"/>
+      <w:sz w:val="26"/>
+      <w:szCs w:val="26"/>
     </w:rPr>
   </w:style>
 </w:styles>

</xml_diff>

<commit_message>
Added last tab to user guide
</commit_message>
<xml_diff>
--- a/API Project Report.docx
+++ b/API Project Report.docx
@@ -1,14 +1,14 @@
 
 <file path=word/document.xml><?xml version="1.0" encoding="utf-8"?>
-<w:document xmlns:wpc="http://schemas.microsoft.com/office/word/2010/wordprocessingCanvas" xmlns:cx="http://schemas.microsoft.com/office/drawing/2014/chartex" xmlns:cx1="http://schemas.microsoft.com/office/drawing/2015/9/8/chartex" xmlns:cx2="http://schemas.microsoft.com/office/drawing/2015/10/21/chartex" xmlns:cx3="http://schemas.microsoft.com/office/drawing/2016/5/9/chartex" xmlns:cx4="http://schemas.microsoft.com/office/drawing/2016/5/10/chartex" xmlns:cx5="http://schemas.microsoft.com/office/drawing/2016/5/11/chartex" xmlns:cx6="http://schemas.microsoft.com/office/drawing/2016/5/12/chartex" xmlns:cx7="http://schemas.microsoft.com/office/drawing/2016/5/13/chartex" xmlns:cx8="http://schemas.microsoft.com/office/drawing/2016/5/14/chartex" xmlns:mc="http://schemas.openxmlformats.org/markup-compatibility/2006" xmlns:aink="http://schemas.microsoft.com/office/drawing/2016/ink" xmlns:am3d="http://schemas.microsoft.com/office/drawing/2017/model3d" xmlns:o="urn:schemas-microsoft-com:office:office" xmlns:r="http://schemas.openxmlformats.org/officeDocument/2006/relationships" xmlns:m="http://schemas.openxmlformats.org/officeDocument/2006/math" xmlns:v="urn:schemas-microsoft-com:vml" xmlns:wp14="http://schemas.microsoft.com/office/word/2010/wordprocessingDrawing" xmlns:wp="http://schemas.openxmlformats.org/drawingml/2006/wordprocessingDrawing" xmlns:w10="urn:schemas-microsoft-com:office:word" xmlns:w="http://schemas.openxmlformats.org/wordprocessingml/2006/main" xmlns:w14="http://schemas.microsoft.com/office/word/2010/wordml" xmlns:w15="http://schemas.microsoft.com/office/word/2012/wordml" xmlns:w16cid="http://schemas.microsoft.com/office/word/2016/wordml/cid" xmlns:w16se="http://schemas.microsoft.com/office/word/2015/wordml/symex" xmlns:wpg="http://schemas.microsoft.com/office/word/2010/wordprocessingGroup" xmlns:wpi="http://schemas.microsoft.com/office/word/2010/wordprocessingInk" xmlns:wne="http://schemas.microsoft.com/office/word/2006/wordml" xmlns:wps="http://schemas.microsoft.com/office/word/2010/wordprocessingShape" mc:Ignorable="w14 w15 w16se w16cid wp14">
+<w:document xmlns:wpc="http://schemas.microsoft.com/office/word/2010/wordprocessingCanvas" xmlns:mc="http://schemas.openxmlformats.org/markup-compatibility/2006" xmlns:o="urn:schemas-microsoft-com:office:office" xmlns:r="http://schemas.openxmlformats.org/officeDocument/2006/relationships" xmlns:m="http://schemas.openxmlformats.org/officeDocument/2006/math" xmlns:v="urn:schemas-microsoft-com:vml" xmlns:wp14="http://schemas.microsoft.com/office/word/2010/wordprocessingDrawing" xmlns:wp="http://schemas.openxmlformats.org/drawingml/2006/wordprocessingDrawing" xmlns:w10="urn:schemas-microsoft-com:office:word" xmlns:w="http://schemas.openxmlformats.org/wordprocessingml/2006/main" xmlns:w14="http://schemas.microsoft.com/office/word/2010/wordml" xmlns:wpg="http://schemas.microsoft.com/office/word/2010/wordprocessingGroup" xmlns:wpi="http://schemas.microsoft.com/office/word/2010/wordprocessingInk" xmlns:wne="http://schemas.microsoft.com/office/word/2006/wordml" xmlns:wps="http://schemas.microsoft.com/office/word/2010/wordprocessingShape" mc:Ignorable="w14 wp14">
   <w:body>
     <w:p>
       <w:pPr>
-        <w:pStyle w:val="Title"/>
-      </w:pPr>
-      <w:r>
-        <w:rPr>
-          <w:rStyle w:val="TitleChar"/>
+        <w:pStyle w:val="a6"/>
+      </w:pPr>
+      <w:r>
+        <w:rPr>
+          <w:rStyle w:val="a7"/>
         </w:rPr>
         <w:t>Flight</w:t>
       </w:r>
@@ -21,7 +21,7 @@
     </w:p>
     <w:p>
       <w:pPr>
-        <w:pStyle w:val="Subtitle"/>
+        <w:pStyle w:val="a8"/>
         <w:rPr>
           <w:b/>
         </w:rPr>
@@ -39,7 +39,7 @@
     </w:p>
     <w:p>
       <w:pPr>
-        <w:pStyle w:val="Heading2"/>
+        <w:pStyle w:val="2"/>
       </w:pPr>
       <w:r>
         <w:t>Introduction:</w:t>
@@ -110,7 +110,7 @@
     </w:p>
     <w:p>
       <w:pPr>
-        <w:pStyle w:val="Heading2"/>
+        <w:pStyle w:val="2"/>
       </w:pPr>
       <w:r>
         <w:t>S</w:t>
@@ -210,7 +210,7 @@
     </w:p>
     <w:p>
       <w:pPr>
-        <w:pStyle w:val="Heading2"/>
+        <w:pStyle w:val="2"/>
       </w:pPr>
       <w:r>
         <w:t>Data</w:t>
@@ -592,7 +592,7 @@
     </w:p>
     <w:p>
       <w:pPr>
-        <w:pStyle w:val="Heading2"/>
+        <w:pStyle w:val="2"/>
       </w:pPr>
       <w:r>
         <w:t xml:space="preserve">User </w:t>
@@ -616,7 +616,6 @@
       <w:r>
         <w:rPr>
           <w:noProof/>
-          <w:lang w:eastAsia="en-US"/>
         </w:rPr>
         <w:drawing>
           <wp:inline distT="0" distB="0" distL="0" distR="0" wp14:anchorId="03BC5898" wp14:editId="6B9F66A1">
@@ -634,7 +633,7 @@
                     <pic:cNvPicPr/>
                   </pic:nvPicPr>
                   <pic:blipFill rotWithShape="1">
-                    <a:blip r:embed="rId4"/>
+                    <a:blip r:embed="rId6"/>
                     <a:srcRect t="10041" r="28129" b="28186"/>
                     <a:stretch/>
                   </pic:blipFill>
@@ -909,7 +908,6 @@
       <w:r>
         <w:rPr>
           <w:noProof/>
-          <w:lang w:eastAsia="en-US"/>
         </w:rPr>
         <w:lastRenderedPageBreak/>
         <w:drawing>
@@ -928,7 +926,7 @@
                     <pic:cNvPicPr/>
                   </pic:nvPicPr>
                   <pic:blipFill rotWithShape="1">
-                    <a:blip r:embed="rId5"/>
+                    <a:blip r:embed="rId7"/>
                     <a:srcRect l="33583" t="10457" r="749" b="26608"/>
                     <a:stretch/>
                   </pic:blipFill>
@@ -1131,7 +1129,6 @@
       <w:r>
         <w:rPr>
           <w:noProof/>
-          <w:lang w:eastAsia="en-US"/>
         </w:rPr>
         <w:lastRenderedPageBreak/>
         <w:drawing>
@@ -1150,7 +1147,7 @@
                     <pic:cNvPicPr/>
                   </pic:nvPicPr>
                   <pic:blipFill rotWithShape="1">
-                    <a:blip r:embed="rId6"/>
+                    <a:blip r:embed="rId8"/>
                     <a:srcRect l="33775" t="15356" r="2105" b="19675"/>
                     <a:stretch/>
                   </pic:blipFill>
@@ -1284,115 +1281,17 @@
     </w:p>
     <w:p>
       <w:pPr>
-        <w:ind w:firstLine="480"/>
-        <w:rPr>
-          <w:rFonts w:ascii="Times New Roman" w:hAnsi="Times New Roman" w:cs="Times New Roman"/>
-        </w:rPr>
-      </w:pPr>
-    </w:p>
-    <w:p>
-      <w:pPr>
-        <w:ind w:firstLine="480"/>
-        <w:rPr>
-          <w:rFonts w:ascii="Times New Roman" w:hAnsi="Times New Roman" w:cs="Times New Roman"/>
-        </w:rPr>
-      </w:pPr>
-    </w:p>
-    <w:p>
-      <w:pPr>
-        <w:ind w:firstLine="480"/>
-        <w:rPr>
-          <w:rFonts w:ascii="Times New Roman" w:hAnsi="Times New Roman" w:cs="Times New Roman"/>
-        </w:rPr>
-      </w:pPr>
-    </w:p>
-    <w:p>
-      <w:pPr>
-        <w:ind w:firstLine="480"/>
-        <w:rPr>
-          <w:rFonts w:ascii="Times New Roman" w:hAnsi="Times New Roman" w:cs="Times New Roman"/>
-        </w:rPr>
-      </w:pPr>
-    </w:p>
-    <w:p>
-      <w:pPr>
-        <w:ind w:firstLine="480"/>
-        <w:rPr>
-          <w:rFonts w:ascii="Times New Roman" w:hAnsi="Times New Roman" w:cs="Times New Roman"/>
-        </w:rPr>
-      </w:pPr>
-    </w:p>
-    <w:p>
-      <w:pPr>
-        <w:ind w:firstLine="480"/>
-        <w:rPr>
-          <w:rFonts w:ascii="Times New Roman" w:hAnsi="Times New Roman" w:cs="Times New Roman"/>
-        </w:rPr>
-      </w:pPr>
-    </w:p>
-    <w:p>
-      <w:pPr>
-        <w:ind w:firstLine="480"/>
-        <w:rPr>
-          <w:rFonts w:ascii="Times New Roman" w:hAnsi="Times New Roman" w:cs="Times New Roman"/>
-        </w:rPr>
-      </w:pPr>
-    </w:p>
-    <w:p>
-      <w:pPr>
-        <w:ind w:firstLine="480"/>
-        <w:rPr>
-          <w:rFonts w:ascii="Times New Roman" w:hAnsi="Times New Roman" w:cs="Times New Roman"/>
-        </w:rPr>
-      </w:pPr>
-    </w:p>
-    <w:p>
-      <w:pPr>
-        <w:ind w:firstLine="480"/>
-        <w:rPr>
-          <w:rFonts w:ascii="Times New Roman" w:hAnsi="Times New Roman" w:cs="Times New Roman"/>
-        </w:rPr>
-      </w:pPr>
-    </w:p>
-    <w:p>
-      <w:pPr>
-        <w:ind w:firstLine="480"/>
-        <w:rPr>
-          <w:rFonts w:ascii="Times New Roman" w:hAnsi="Times New Roman" w:cs="Times New Roman"/>
-        </w:rPr>
-      </w:pPr>
-    </w:p>
-    <w:p>
-      <w:pPr>
-        <w:ind w:firstLine="480"/>
-        <w:rPr>
-          <w:rFonts w:ascii="Times New Roman" w:hAnsi="Times New Roman" w:cs="Times New Roman"/>
-        </w:rPr>
-      </w:pPr>
-    </w:p>
-    <w:p>
-      <w:pPr>
-        <w:ind w:firstLine="480"/>
-        <w:rPr>
-          <w:rFonts w:ascii="Times New Roman" w:hAnsi="Times New Roman" w:cs="Times New Roman"/>
-        </w:rPr>
-      </w:pPr>
-    </w:p>
-    <w:p>
-      <w:pPr>
-        <w:ind w:firstLine="480"/>
-        <w:rPr>
-          <w:rFonts w:ascii="Times New Roman" w:hAnsi="Times New Roman" w:cs="Times New Roman"/>
-        </w:rPr>
-      </w:pPr>
-    </w:p>
-    <w:p>
-      <w:pPr>
-        <w:ind w:firstLine="480"/>
-        <w:rPr>
-          <w:rFonts w:ascii="Times New Roman" w:hAnsi="Times New Roman" w:cs="Times New Roman"/>
-        </w:rPr>
-      </w:pPr>
+        <w:widowControl/>
+        <w:rPr>
+          <w:rFonts w:ascii="Times New Roman" w:hAnsi="Times New Roman" w:cs="Times New Roman"/>
+        </w:rPr>
+      </w:pPr>
+      <w:r>
+        <w:rPr>
+          <w:rFonts w:ascii="Times New Roman" w:hAnsi="Times New Roman" w:cs="Times New Roman"/>
+        </w:rPr>
+        <w:br w:type="page"/>
+      </w:r>
     </w:p>
     <w:p>
       <w:pPr>
@@ -1410,7 +1309,6 @@
           <w:noProof/>
           <w:kern w:val="0"/>
           <w:szCs w:val="24"/>
-          <w:lang w:eastAsia="en-US"/>
         </w:rPr>
         <w:lastRenderedPageBreak/>
         <w:drawing>
@@ -1429,7 +1327,7 @@
                     <pic:cNvPicPr/>
                   </pic:nvPicPr>
                   <pic:blipFill>
-                    <a:blip r:embed="rId7" cstate="print">
+                    <a:blip r:embed="rId9" cstate="print">
                       <a:extLst>
                         <a:ext uri="{28A0092B-C50C-407E-A947-70E740481C1C}">
                           <a14:useLocalDpi xmlns:a14="http://schemas.microsoft.com/office/drawing/2010/main" val="0"/>
@@ -1517,6 +1415,205 @@
         </w:rPr>
         <w:t xml:space="preserve">s data to see which airport will give them the best price. </w:t>
       </w:r>
+      <w:r>
+        <w:rPr>
+          <w:rFonts w:ascii="Times New Roman" w:hAnsi="Times New Roman" w:cs="Times New Roman"/>
+        </w:rPr>
+        <w:t>The markers on the map also conveniently display both the full name and the shorten abbreviation of the airport selected. The abbreviations match with what is being displayed in the left panel for the users for easy confirmation.</w:t>
+      </w:r>
+    </w:p>
+    <w:p>
+      <w:pPr>
+        <w:widowControl/>
+        <w:rPr>
+          <w:rFonts w:ascii="Times New Roman" w:hAnsi="Times New Roman" w:cs="Times New Roman"/>
+        </w:rPr>
+      </w:pPr>
+      <w:r>
+        <w:rPr>
+          <w:rFonts w:ascii="Times New Roman" w:hAnsi="Times New Roman" w:cs="Times New Roman"/>
+        </w:rPr>
+        <w:br w:type="page"/>
+      </w:r>
+    </w:p>
+    <w:p>
+      <w:pPr>
+        <w:rPr>
+          <w:rFonts w:ascii="Times New Roman" w:hAnsi="Times New Roman" w:cs="Times New Roman"/>
+        </w:rPr>
+      </w:pPr>
+      <w:r>
+        <w:rPr>
+          <w:noProof/>
+        </w:rPr>
+        <w:lastRenderedPageBreak/>
+        <w:drawing>
+          <wp:inline distT="0" distB="0" distL="0" distR="0" wp14:anchorId="770519BA" wp14:editId="6969473B">
+            <wp:extent cx="5715000" cy="3647661"/>
+            <wp:effectExtent l="0" t="0" r="0" b="0"/>
+            <wp:docPr id="2" name="圖片 2"/>
+            <wp:cNvGraphicFramePr>
+              <a:graphicFrameLocks xmlns:a="http://schemas.openxmlformats.org/drawingml/2006/main" noChangeAspect="1"/>
+            </wp:cNvGraphicFramePr>
+            <a:graphic xmlns:a="http://schemas.openxmlformats.org/drawingml/2006/main">
+              <a:graphicData uri="http://schemas.openxmlformats.org/drawingml/2006/picture">
+                <pic:pic xmlns:pic="http://schemas.openxmlformats.org/drawingml/2006/picture">
+                  <pic:nvPicPr>
+                    <pic:cNvPr id="0" name=""/>
+                    <pic:cNvPicPr/>
+                  </pic:nvPicPr>
+                  <pic:blipFill rotWithShape="1">
+                    <a:blip r:embed="rId10"/>
+                    <a:srcRect l="798" t="7565" r="22739" b="5674"/>
+                    <a:stretch/>
+                  </pic:blipFill>
+                  <pic:spPr bwMode="auto">
+                    <a:xfrm>
+                      <a:off x="0" y="0"/>
+                      <a:ext cx="5716267" cy="3648470"/>
+                    </a:xfrm>
+                    <a:prstGeom prst="rect">
+                      <a:avLst/>
+                    </a:prstGeom>
+                    <a:ln>
+                      <a:noFill/>
+                    </a:ln>
+                    <a:extLst>
+                      <a:ext uri="{53640926-AAD7-44D8-BBD7-CCE9431645EC}">
+                        <a14:shadowObscured xmlns:a14="http://schemas.microsoft.com/office/drawing/2010/main"/>
+                      </a:ext>
+                    </a:extLst>
+                  </pic:spPr>
+                </pic:pic>
+              </a:graphicData>
+            </a:graphic>
+          </wp:inline>
+        </w:drawing>
+      </w:r>
+    </w:p>
+    <w:p>
+      <w:pPr>
+        <w:ind w:firstLine="480"/>
+        <w:rPr>
+          <w:rFonts w:ascii="Times New Roman" w:hAnsi="Times New Roman" w:cs="Times New Roman"/>
+        </w:rPr>
+      </w:pPr>
+      <w:r>
+        <w:rPr>
+          <w:rFonts w:ascii="Times New Roman" w:hAnsi="Times New Roman" w:cs="Times New Roman"/>
+        </w:rPr>
+        <w:t xml:space="preserve">The last tab in the application displayed several tables </w:t>
+      </w:r>
+      <w:r>
+        <w:rPr>
+          <w:rFonts w:ascii="Times New Roman" w:hAnsi="Times New Roman" w:cs="Times New Roman"/>
+        </w:rPr>
+        <w:t>each displaying a different type of information regarding the available tickets</w:t>
+      </w:r>
+      <w:r>
+        <w:rPr>
+          <w:rFonts w:ascii="Times New Roman" w:hAnsi="Times New Roman" w:cs="Times New Roman"/>
+        </w:rPr>
+        <w:t xml:space="preserve"> found on Amadeus </w:t>
+      </w:r>
+      <w:r>
+        <w:rPr>
+          <w:rFonts w:ascii="Times New Roman" w:hAnsi="Times New Roman" w:cs="Times New Roman"/>
+        </w:rPr>
+        <w:t xml:space="preserve">for </w:t>
+      </w:r>
+      <w:r>
+        <w:rPr>
+          <w:rFonts w:ascii="Times New Roman" w:hAnsi="Times New Roman" w:cs="Times New Roman"/>
+        </w:rPr>
+        <w:t xml:space="preserve">the </w:t>
+      </w:r>
+      <w:r>
+        <w:rPr>
+          <w:rFonts w:ascii="Times New Roman" w:hAnsi="Times New Roman" w:cs="Times New Roman"/>
+        </w:rPr>
+        <w:t>given depa</w:t>
+      </w:r>
+      <w:r>
+        <w:rPr>
+          <w:rFonts w:ascii="Times New Roman" w:hAnsi="Times New Roman" w:cs="Times New Roman"/>
+        </w:rPr>
+        <w:t>rture and destination airports from the selected date.</w:t>
+      </w:r>
+      <w:r>
+        <w:rPr>
+          <w:rFonts w:ascii="Times New Roman" w:hAnsi="Times New Roman" w:cs="Times New Roman"/>
+        </w:rPr>
+        <w:t xml:space="preserve"> There are a total of three separate tables</w:t>
+      </w:r>
+      <w:r>
+        <w:rPr>
+          <w:rFonts w:ascii="Times New Roman" w:hAnsi="Times New Roman" w:cs="Times New Roman"/>
+        </w:rPr>
+        <w:t>.</w:t>
+      </w:r>
+      <w:r>
+        <w:rPr>
+          <w:rFonts w:ascii="Times New Roman" w:hAnsi="Times New Roman" w:cs="Times New Roman"/>
+        </w:rPr>
+        <w:t xml:space="preserve"> The first </w:t>
+      </w:r>
+      <w:r>
+        <w:rPr>
+          <w:rFonts w:ascii="Times New Roman" w:hAnsi="Times New Roman" w:cs="Times New Roman"/>
+        </w:rPr>
+        <w:t>one</w:t>
+      </w:r>
+      <w:r>
+        <w:rPr>
+          <w:rFonts w:ascii="Times New Roman" w:hAnsi="Times New Roman" w:cs="Times New Roman"/>
+        </w:rPr>
+        <w:t xml:space="preserve"> collects all the cheapest tickets that </w:t>
+      </w:r>
+      <w:r>
+        <w:rPr>
+          <w:rFonts w:ascii="Times New Roman" w:hAnsi="Times New Roman" w:cs="Times New Roman"/>
+        </w:rPr>
+        <w:t>are</w:t>
+      </w:r>
+      <w:r>
+        <w:rPr>
+          <w:rFonts w:ascii="Times New Roman" w:hAnsi="Times New Roman" w:cs="Times New Roman"/>
+        </w:rPr>
+        <w:t xml:space="preserve"> available at the time</w:t>
+      </w:r>
+      <w:r>
+        <w:rPr>
+          <w:rFonts w:ascii="Times New Roman" w:hAnsi="Times New Roman" w:cs="Times New Roman"/>
+        </w:rPr>
+        <w:t xml:space="preserve"> on Amadeus</w:t>
+      </w:r>
+      <w:r>
+        <w:rPr>
+          <w:rFonts w:ascii="Times New Roman" w:hAnsi="Times New Roman" w:cs="Times New Roman"/>
+        </w:rPr>
+        <w:t xml:space="preserve">. </w:t>
+      </w:r>
+      <w:r>
+        <w:rPr>
+          <w:rFonts w:ascii="Times New Roman" w:hAnsi="Times New Roman" w:cs="Times New Roman"/>
+        </w:rPr>
+        <w:t xml:space="preserve">This let the users know what the currently cheapest options are and how many of such offers are still available on the server. </w:t>
+      </w:r>
+      <w:r>
+        <w:rPr>
+          <w:rFonts w:ascii="Times New Roman" w:hAnsi="Times New Roman" w:cs="Times New Roman"/>
+        </w:rPr>
+        <w:t>The second table</w:t>
+      </w:r>
+      <w:r>
+        <w:rPr>
+          <w:rFonts w:ascii="Times New Roman" w:hAnsi="Times New Roman" w:cs="Times New Roman"/>
+        </w:rPr>
+        <w:t xml:space="preserve"> shows the fastest estimated flight time while the third table shows the maximum estimated flight time. This is meant to help users better estimated their on-plane travel time and estimated arrival time when delays were to happen.</w:t>
+      </w:r>
+      <w:bookmarkStart w:id="0" w:name="_GoBack"/>
+      <w:bookmarkEnd w:id="0"/>
     </w:p>
     <w:sectPr>
       <w:pgSz w:w="11906" w:h="16838"/>
@@ -1529,7 +1626,7 @@
 </file>
 
 <file path=word/styles.xml><?xml version="1.0" encoding="utf-8"?>
-<w:styles xmlns:mc="http://schemas.openxmlformats.org/markup-compatibility/2006" xmlns:r="http://schemas.openxmlformats.org/officeDocument/2006/relationships" xmlns:w="http://schemas.openxmlformats.org/wordprocessingml/2006/main" xmlns:w14="http://schemas.microsoft.com/office/word/2010/wordml" xmlns:w15="http://schemas.microsoft.com/office/word/2012/wordml" xmlns:w16cid="http://schemas.microsoft.com/office/word/2016/wordml/cid" xmlns:w16se="http://schemas.microsoft.com/office/word/2015/wordml/symex" mc:Ignorable="w14 w15 w16se w16cid">
+<w:styles xmlns:mc="http://schemas.openxmlformats.org/markup-compatibility/2006" xmlns:r="http://schemas.openxmlformats.org/officeDocument/2006/relationships" xmlns:w="http://schemas.openxmlformats.org/wordprocessingml/2006/main" xmlns:w14="http://schemas.microsoft.com/office/word/2010/wordml" mc:Ignorable="w14">
   <w:docDefaults>
     <w:rPrDefault>
       <w:rPr>
@@ -1542,392 +1639,161 @@
     </w:rPrDefault>
     <w:pPrDefault/>
   </w:docDefaults>
-  <w:latentStyles w:defLockedState="0" w:defUIPriority="99" w:defSemiHidden="0" w:defUnhideWhenUsed="0" w:defQFormat="0" w:count="376">
-    <w:lsdException w:name="Normal" w:uiPriority="0" w:qFormat="1"/>
-    <w:lsdException w:name="heading 1" w:uiPriority="9" w:qFormat="1"/>
-    <w:lsdException w:name="heading 2" w:semiHidden="1" w:uiPriority="9" w:unhideWhenUsed="1" w:qFormat="1"/>
-    <w:lsdException w:name="heading 3" w:semiHidden="1" w:uiPriority="9" w:unhideWhenUsed="1" w:qFormat="1"/>
-    <w:lsdException w:name="heading 4" w:semiHidden="1" w:uiPriority="9" w:unhideWhenUsed="1" w:qFormat="1"/>
-    <w:lsdException w:name="heading 5" w:semiHidden="1" w:uiPriority="9" w:unhideWhenUsed="1" w:qFormat="1"/>
-    <w:lsdException w:name="heading 6" w:semiHidden="1" w:uiPriority="9" w:unhideWhenUsed="1" w:qFormat="1"/>
-    <w:lsdException w:name="heading 7" w:semiHidden="1" w:uiPriority="9" w:unhideWhenUsed="1" w:qFormat="1"/>
-    <w:lsdException w:name="heading 8" w:semiHidden="1" w:uiPriority="9" w:unhideWhenUsed="1" w:qFormat="1"/>
-    <w:lsdException w:name="heading 9" w:semiHidden="1" w:uiPriority="9" w:unhideWhenUsed="1" w:qFormat="1"/>
-    <w:lsdException w:name="index 1" w:semiHidden="1" w:unhideWhenUsed="1"/>
-    <w:lsdException w:name="index 2" w:semiHidden="1" w:unhideWhenUsed="1"/>
-    <w:lsdException w:name="index 3" w:semiHidden="1" w:unhideWhenUsed="1"/>
-    <w:lsdException w:name="index 4" w:semiHidden="1" w:unhideWhenUsed="1"/>
-    <w:lsdException w:name="index 5" w:semiHidden="1" w:unhideWhenUsed="1"/>
-    <w:lsdException w:name="index 6" w:semiHidden="1" w:unhideWhenUsed="1"/>
-    <w:lsdException w:name="index 7" w:semiHidden="1" w:unhideWhenUsed="1"/>
-    <w:lsdException w:name="index 8" w:semiHidden="1" w:unhideWhenUsed="1"/>
-    <w:lsdException w:name="index 9" w:semiHidden="1" w:unhideWhenUsed="1"/>
-    <w:lsdException w:name="toc 1" w:semiHidden="1" w:uiPriority="39" w:unhideWhenUsed="1"/>
-    <w:lsdException w:name="toc 2" w:semiHidden="1" w:uiPriority="39" w:unhideWhenUsed="1"/>
-    <w:lsdException w:name="toc 3" w:semiHidden="1" w:uiPriority="39" w:unhideWhenUsed="1"/>
-    <w:lsdException w:name="toc 4" w:semiHidden="1" w:uiPriority="39" w:unhideWhenUsed="1"/>
-    <w:lsdException w:name="toc 5" w:semiHidden="1" w:uiPriority="39" w:unhideWhenUsed="1"/>
-    <w:lsdException w:name="toc 6" w:semiHidden="1" w:uiPriority="39" w:unhideWhenUsed="1"/>
-    <w:lsdException w:name="toc 7" w:semiHidden="1" w:uiPriority="39" w:unhideWhenUsed="1"/>
-    <w:lsdException w:name="toc 8" w:semiHidden="1" w:uiPriority="39" w:unhideWhenUsed="1"/>
-    <w:lsdException w:name="toc 9" w:semiHidden="1" w:uiPriority="39" w:unhideWhenUsed="1"/>
-    <w:lsdException w:name="Normal Indent" w:semiHidden="1" w:unhideWhenUsed="1"/>
-    <w:lsdException w:name="footnote text" w:semiHidden="1" w:unhideWhenUsed="1"/>
-    <w:lsdException w:name="annotation text" w:semiHidden="1" w:unhideWhenUsed="1"/>
-    <w:lsdException w:name="header" w:semiHidden="1" w:unhideWhenUsed="1"/>
-    <w:lsdException w:name="footer" w:semiHidden="1" w:unhideWhenUsed="1"/>
-    <w:lsdException w:name="index heading" w:semiHidden="1" w:unhideWhenUsed="1"/>
-    <w:lsdException w:name="caption" w:semiHidden="1" w:uiPriority="35" w:unhideWhenUsed="1" w:qFormat="1"/>
-    <w:lsdException w:name="table of figures" w:semiHidden="1" w:unhideWhenUsed="1"/>
-    <w:lsdException w:name="envelope address" w:semiHidden="1" w:unhideWhenUsed="1"/>
-    <w:lsdException w:name="envelope return" w:semiHidden="1" w:unhideWhenUsed="1"/>
-    <w:lsdException w:name="footnote reference" w:semiHidden="1" w:unhideWhenUsed="1"/>
-    <w:lsdException w:name="annotation reference" w:semiHidden="1" w:unhideWhenUsed="1"/>
-    <w:lsdException w:name="line number" w:semiHidden="1" w:unhideWhenUsed="1"/>
-    <w:lsdException w:name="page number" w:semiHidden="1" w:unhideWhenUsed="1"/>
-    <w:lsdException w:name="endnote reference" w:semiHidden="1" w:unhideWhenUsed="1"/>
-    <w:lsdException w:name="endnote text" w:semiHidden="1" w:unhideWhenUsed="1"/>
-    <w:lsdException w:name="table of authorities" w:semiHidden="1" w:unhideWhenUsed="1"/>
-    <w:lsdException w:name="macro" w:semiHidden="1" w:unhideWhenUsed="1"/>
-    <w:lsdException w:name="toa heading" w:semiHidden="1" w:unhideWhenUsed="1"/>
-    <w:lsdException w:name="List" w:semiHidden="1" w:unhideWhenUsed="1"/>
-    <w:lsdException w:name="List Bullet" w:semiHidden="1" w:unhideWhenUsed="1"/>
-    <w:lsdException w:name="List Number" w:semiHidden="1" w:unhideWhenUsed="1"/>
-    <w:lsdException w:name="List 2" w:semiHidden="1" w:unhideWhenUsed="1"/>
-    <w:lsdException w:name="List 3" w:semiHidden="1" w:unhideWhenUsed="1"/>
-    <w:lsdException w:name="List 4" w:semiHidden="1" w:unhideWhenUsed="1"/>
-    <w:lsdException w:name="List 5" w:semiHidden="1" w:unhideWhenUsed="1"/>
-    <w:lsdException w:name="List Bullet 2" w:semiHidden="1" w:unhideWhenUsed="1"/>
-    <w:lsdException w:name="List Bullet 3" w:semiHidden="1" w:unhideWhenUsed="1"/>
-    <w:lsdException w:name="List Bullet 4" w:semiHidden="1" w:unhideWhenUsed="1"/>
-    <w:lsdException w:name="List Bullet 5" w:semiHidden="1" w:unhideWhenUsed="1"/>
-    <w:lsdException w:name="List Number 2" w:semiHidden="1" w:unhideWhenUsed="1"/>
-    <w:lsdException w:name="List Number 3" w:semiHidden="1" w:unhideWhenUsed="1"/>
-    <w:lsdException w:name="List Number 4" w:semiHidden="1" w:unhideWhenUsed="1"/>
-    <w:lsdException w:name="List Number 5" w:semiHidden="1" w:unhideWhenUsed="1"/>
-    <w:lsdException w:name="Title" w:uiPriority="10" w:qFormat="1"/>
-    <w:lsdException w:name="Closing" w:semiHidden="1" w:unhideWhenUsed="1"/>
-    <w:lsdException w:name="Signature" w:semiHidden="1" w:unhideWhenUsed="1"/>
-    <w:lsdException w:name="Default Paragraph Font" w:semiHidden="1" w:uiPriority="1" w:unhideWhenUsed="1"/>
-    <w:lsdException w:name="Body Text" w:semiHidden="1" w:unhideWhenUsed="1"/>
-    <w:lsdException w:name="Body Text Indent" w:semiHidden="1" w:unhideWhenUsed="1"/>
-    <w:lsdException w:name="List Continue" w:semiHidden="1" w:unhideWhenUsed="1"/>
-    <w:lsdException w:name="List Continue 2" w:semiHidden="1" w:unhideWhenUsed="1"/>
-    <w:lsdException w:name="List Continue 3" w:semiHidden="1" w:unhideWhenUsed="1"/>
-    <w:lsdException w:name="List Continue 4" w:semiHidden="1" w:unhideWhenUsed="1"/>
-    <w:lsdException w:name="List Continue 5" w:semiHidden="1" w:unhideWhenUsed="1"/>
-    <w:lsdException w:name="Message Header" w:semiHidden="1" w:unhideWhenUsed="1"/>
-    <w:lsdException w:name="Subtitle" w:uiPriority="11" w:qFormat="1"/>
-    <w:lsdException w:name="Salutation" w:semiHidden="1" w:unhideWhenUsed="1"/>
-    <w:lsdException w:name="Date" w:semiHidden="1" w:unhideWhenUsed="1"/>
-    <w:lsdException w:name="Body Text First Indent" w:semiHidden="1" w:unhideWhenUsed="1"/>
-    <w:lsdException w:name="Body Text First Indent 2" w:semiHidden="1" w:unhideWhenUsed="1"/>
-    <w:lsdException w:name="Note Heading" w:semiHidden="1" w:unhideWhenUsed="1"/>
-    <w:lsdException w:name="Body Text 2" w:semiHidden="1" w:unhideWhenUsed="1"/>
-    <w:lsdException w:name="Body Text 3" w:semiHidden="1" w:unhideWhenUsed="1"/>
-    <w:lsdException w:name="Body Text Indent 2" w:semiHidden="1" w:unhideWhenUsed="1"/>
-    <w:lsdException w:name="Body Text Indent 3" w:semiHidden="1" w:unhideWhenUsed="1"/>
-    <w:lsdException w:name="Block Text" w:semiHidden="1" w:unhideWhenUsed="1"/>
-    <w:lsdException w:name="Hyperlink" w:semiHidden="1" w:unhideWhenUsed="1"/>
-    <w:lsdException w:name="FollowedHyperlink" w:semiHidden="1" w:unhideWhenUsed="1"/>
-    <w:lsdException w:name="Strong" w:uiPriority="22" w:qFormat="1"/>
-    <w:lsdException w:name="Emphasis" w:uiPriority="20" w:qFormat="1"/>
-    <w:lsdException w:name="Document Map" w:semiHidden="1" w:unhideWhenUsed="1"/>
-    <w:lsdException w:name="Plain Text" w:semiHidden="1" w:unhideWhenUsed="1"/>
-    <w:lsdException w:name="E-mail Signature" w:semiHidden="1" w:unhideWhenUsed="1"/>
-    <w:lsdException w:name="HTML Top of Form" w:semiHidden="1" w:unhideWhenUsed="1"/>
-    <w:lsdException w:name="HTML Bottom of Form" w:semiHidden="1" w:unhideWhenUsed="1"/>
-    <w:lsdException w:name="Normal (Web)" w:semiHidden="1" w:unhideWhenUsed="1"/>
-    <w:lsdException w:name="HTML Acronym" w:semiHidden="1" w:unhideWhenUsed="1"/>
-    <w:lsdException w:name="HTML Address" w:semiHidden="1" w:unhideWhenUsed="1"/>
-    <w:lsdException w:name="HTML Cite" w:semiHidden="1" w:unhideWhenUsed="1"/>
-    <w:lsdException w:name="HTML Code" w:semiHidden="1" w:unhideWhenUsed="1"/>
-    <w:lsdException w:name="HTML Definition" w:semiHidden="1" w:unhideWhenUsed="1"/>
-    <w:lsdException w:name="HTML Keyboard" w:semiHidden="1" w:unhideWhenUsed="1"/>
-    <w:lsdException w:name="HTML Preformatted" w:semiHidden="1" w:unhideWhenUsed="1"/>
-    <w:lsdException w:name="HTML Sample" w:semiHidden="1" w:unhideWhenUsed="1"/>
-    <w:lsdException w:name="HTML Typewriter" w:semiHidden="1" w:unhideWhenUsed="1"/>
-    <w:lsdException w:name="HTML Variable" w:semiHidden="1" w:unhideWhenUsed="1"/>
-    <w:lsdException w:name="annotation subject" w:semiHidden="1" w:unhideWhenUsed="1"/>
-    <w:lsdException w:name="No List" w:semiHidden="1" w:unhideWhenUsed="1"/>
-    <w:lsdException w:name="Outline List 1" w:semiHidden="1" w:unhideWhenUsed="1"/>
-    <w:lsdException w:name="Outline List 2" w:semiHidden="1" w:unhideWhenUsed="1"/>
-    <w:lsdException w:name="Outline List 3" w:semiHidden="1" w:unhideWhenUsed="1"/>
-    <w:lsdException w:name="Table Simple 1" w:semiHidden="1" w:unhideWhenUsed="1"/>
-    <w:lsdException w:name="Table Simple 2" w:semiHidden="1" w:unhideWhenUsed="1"/>
-    <w:lsdException w:name="Table Simple 3" w:semiHidden="1" w:unhideWhenUsed="1"/>
-    <w:lsdException w:name="Table Classic 1" w:semiHidden="1" w:unhideWhenUsed="1"/>
-    <w:lsdException w:name="Table Classic 2" w:semiHidden="1" w:unhideWhenUsed="1"/>
-    <w:lsdException w:name="Table Classic 3" w:semiHidden="1" w:unhideWhenUsed="1"/>
-    <w:lsdException w:name="Table Classic 4" w:semiHidden="1" w:unhideWhenUsed="1"/>
-    <w:lsdException w:name="Table Colorful 1" w:semiHidden="1" w:unhideWhenUsed="1"/>
-    <w:lsdException w:name="Table Colorful 2" w:semiHidden="1" w:unhideWhenUsed="1"/>
-    <w:lsdException w:name="Table Colorful 3" w:semiHidden="1" w:unhideWhenUsed="1"/>
-    <w:lsdException w:name="Table Columns 1" w:semiHidden="1" w:unhideWhenUsed="1"/>
-    <w:lsdException w:name="Table Columns 2" w:semiHidden="1" w:unhideWhenUsed="1"/>
-    <w:lsdException w:name="Table Columns 3" w:semiHidden="1" w:unhideWhenUsed="1"/>
-    <w:lsdException w:name="Table Columns 4" w:semiHidden="1" w:unhideWhenUsed="1"/>
-    <w:lsdException w:name="Table Columns 5" w:semiHidden="1" w:unhideWhenUsed="1"/>
-    <w:lsdException w:name="Table Grid 1" w:semiHidden="1" w:unhideWhenUsed="1"/>
-    <w:lsdException w:name="Table Grid 2" w:semiHidden="1" w:unhideWhenUsed="1"/>
-    <w:lsdException w:name="Table Grid 3" w:semiHidden="1" w:unhideWhenUsed="1"/>
-    <w:lsdException w:name="Table Grid 4" w:semiHidden="1" w:unhideWhenUsed="1"/>
-    <w:lsdException w:name="Table Grid 5" w:semiHidden="1" w:unhideWhenUsed="1"/>
-    <w:lsdException w:name="Table Grid 6" w:semiHidden="1" w:unhideWhenUsed="1"/>
-    <w:lsdException w:name="Table Grid 7" w:semiHidden="1" w:unhideWhenUsed="1"/>
-    <w:lsdException w:name="Table Grid 8" w:semiHidden="1" w:unhideWhenUsed="1"/>
-    <w:lsdException w:name="Table List 1" w:semiHidden="1" w:unhideWhenUsed="1"/>
-    <w:lsdException w:name="Table List 2" w:semiHidden="1" w:unhideWhenUsed="1"/>
-    <w:lsdException w:name="Table List 3" w:semiHidden="1" w:unhideWhenUsed="1"/>
-    <w:lsdException w:name="Table List 4" w:semiHidden="1" w:unhideWhenUsed="1"/>
-    <w:lsdException w:name="Table List 5" w:semiHidden="1" w:unhideWhenUsed="1"/>
-    <w:lsdException w:name="Table List 6" w:semiHidden="1" w:unhideWhenUsed="1"/>
-    <w:lsdException w:name="Table List 7" w:semiHidden="1" w:unhideWhenUsed="1"/>
-    <w:lsdException w:name="Table List 8" w:semiHidden="1" w:unhideWhenUsed="1"/>
-    <w:lsdException w:name="Table 3D effects 1" w:semiHidden="1" w:unhideWhenUsed="1"/>
-    <w:lsdException w:name="Table 3D effects 2" w:semiHidden="1" w:unhideWhenUsed="1"/>
-    <w:lsdException w:name="Table 3D effects 3" w:semiHidden="1" w:unhideWhenUsed="1"/>
-    <w:lsdException w:name="Table Contemporary" w:semiHidden="1" w:unhideWhenUsed="1"/>
-    <w:lsdException w:name="Table Elegant" w:semiHidden="1" w:unhideWhenUsed="1"/>
-    <w:lsdException w:name="Table Professional" w:semiHidden="1" w:unhideWhenUsed="1"/>
-    <w:lsdException w:name="Table Subtle 2" w:semiHidden="1" w:unhideWhenUsed="1"/>
-    <w:lsdException w:name="Table Web 1" w:semiHidden="1" w:unhideWhenUsed="1"/>
-    <w:lsdException w:name="Balloon Text" w:semiHidden="1" w:unhideWhenUsed="1"/>
-    <w:lsdException w:name="Table Grid" w:uiPriority="59"/>
-    <w:lsdException w:name="Table Theme" w:semiHidden="1" w:unhideWhenUsed="1"/>
-    <w:lsdException w:name="Placeholder Text" w:semiHidden="1"/>
-    <w:lsdException w:name="No Spacing" w:uiPriority="1" w:qFormat="1"/>
-    <w:lsdException w:name="Light Shading" w:uiPriority="60"/>
-    <w:lsdException w:name="Light List" w:uiPriority="61"/>
-    <w:lsdException w:name="Light Grid" w:uiPriority="62"/>
-    <w:lsdException w:name="Medium Shading 1" w:uiPriority="63"/>
-    <w:lsdException w:name="Medium Shading 2" w:uiPriority="64"/>
-    <w:lsdException w:name="Medium List 1" w:uiPriority="65"/>
-    <w:lsdException w:name="Medium List 2" w:uiPriority="66"/>
-    <w:lsdException w:name="Medium Grid 1" w:uiPriority="67"/>
-    <w:lsdException w:name="Medium Grid 2" w:uiPriority="68"/>
-    <w:lsdException w:name="Medium Grid 3" w:uiPriority="69"/>
-    <w:lsdException w:name="Dark List" w:uiPriority="70"/>
-    <w:lsdException w:name="Colorful Shading" w:uiPriority="71"/>
-    <w:lsdException w:name="Colorful List" w:uiPriority="72"/>
-    <w:lsdException w:name="Colorful Grid" w:uiPriority="73"/>
-    <w:lsdException w:name="Light Shading Accent 1" w:uiPriority="60"/>
-    <w:lsdException w:name="Light List Accent 1" w:uiPriority="61"/>
-    <w:lsdException w:name="Light Grid Accent 1" w:uiPriority="62"/>
-    <w:lsdException w:name="Medium Shading 1 Accent 1" w:uiPriority="63"/>
-    <w:lsdException w:name="Medium Shading 2 Accent 1" w:uiPriority="64"/>
-    <w:lsdException w:name="Medium List 1 Accent 1" w:uiPriority="65"/>
-    <w:lsdException w:name="Revision" w:semiHidden="1"/>
-    <w:lsdException w:name="List Paragraph" w:uiPriority="34" w:qFormat="1"/>
-    <w:lsdException w:name="Quote" w:uiPriority="29" w:qFormat="1"/>
-    <w:lsdException w:name="Intense Quote" w:uiPriority="30" w:qFormat="1"/>
-    <w:lsdException w:name="Medium List 2 Accent 1" w:uiPriority="66"/>
-    <w:lsdException w:name="Medium Grid 1 Accent 1" w:uiPriority="67"/>
-    <w:lsdException w:name="Medium Grid 2 Accent 1" w:uiPriority="68"/>
-    <w:lsdException w:name="Medium Grid 3 Accent 1" w:uiPriority="69"/>
-    <w:lsdException w:name="Dark List Accent 1" w:uiPriority="70"/>
-    <w:lsdException w:name="Colorful Shading Accent 1" w:uiPriority="71"/>
-    <w:lsdException w:name="Colorful List Accent 1" w:uiPriority="72"/>
-    <w:lsdException w:name="Colorful Grid Accent 1" w:uiPriority="73"/>
-    <w:lsdException w:name="Light Shading Accent 2" w:uiPriority="60"/>
-    <w:lsdException w:name="Light List Accent 2" w:uiPriority="61"/>
-    <w:lsdException w:name="Light Grid Accent 2" w:uiPriority="62"/>
-    <w:lsdException w:name="Medium Shading 1 Accent 2" w:uiPriority="63"/>
-    <w:lsdException w:name="Medium Shading 2 Accent 2" w:uiPriority="64"/>
-    <w:lsdException w:name="Medium List 1 Accent 2" w:uiPriority="65"/>
-    <w:lsdException w:name="Medium List 2 Accent 2" w:uiPriority="66"/>
-    <w:lsdException w:name="Medium Grid 1 Accent 2" w:uiPriority="67"/>
-    <w:lsdException w:name="Medium Grid 2 Accent 2" w:uiPriority="68"/>
-    <w:lsdException w:name="Medium Grid 3 Accent 2" w:uiPriority="69"/>
-    <w:lsdException w:name="Dark List Accent 2" w:uiPriority="70"/>
-    <w:lsdException w:name="Colorful Shading Accent 2" w:uiPriority="71"/>
-    <w:lsdException w:name="Colorful List Accent 2" w:uiPriority="72"/>
-    <w:lsdException w:name="Colorful Grid Accent 2" w:uiPriority="73"/>
-    <w:lsdException w:name="Light Shading Accent 3" w:uiPriority="60"/>
-    <w:lsdException w:name="Light List Accent 3" w:uiPriority="61"/>
-    <w:lsdException w:name="Light Grid Accent 3" w:uiPriority="62"/>
-    <w:lsdException w:name="Medium Shading 1 Accent 3" w:uiPriority="63"/>
-    <w:lsdException w:name="Medium Shading 2 Accent 3" w:uiPriority="64"/>
-    <w:lsdException w:name="Medium List 1 Accent 3" w:uiPriority="65"/>
-    <w:lsdException w:name="Medium List 2 Accent 3" w:uiPriority="66"/>
-    <w:lsdException w:name="Medium Grid 1 Accent 3" w:uiPriority="67"/>
-    <w:lsdException w:name="Medium Grid 2 Accent 3" w:uiPriority="68"/>
-    <w:lsdException w:name="Medium Grid 3 Accent 3" w:uiPriority="69"/>
-    <w:lsdException w:name="Dark List Accent 3" w:uiPriority="70"/>
-    <w:lsdException w:name="Colorful Shading Accent 3" w:uiPriority="71"/>
-    <w:lsdException w:name="Colorful List Accent 3" w:uiPriority="72"/>
-    <w:lsdException w:name="Colorful Grid Accent 3" w:uiPriority="73"/>
-    <w:lsdException w:name="Light Shading Accent 4" w:uiPriority="60"/>
-    <w:lsdException w:name="Light List Accent 4" w:uiPriority="61"/>
-    <w:lsdException w:name="Light Grid Accent 4" w:uiPriority="62"/>
-    <w:lsdException w:name="Medium Shading 1 Accent 4" w:uiPriority="63"/>
-    <w:lsdException w:name="Medium Shading 2 Accent 4" w:uiPriority="64"/>
-    <w:lsdException w:name="Medium List 1 Accent 4" w:uiPriority="65"/>
-    <w:lsdException w:name="Medium List 2 Accent 4" w:uiPriority="66"/>
-    <w:lsdException w:name="Medium Grid 1 Accent 4" w:uiPriority="67"/>
-    <w:lsdException w:name="Medium Grid 2 Accent 4" w:uiPriority="68"/>
-    <w:lsdException w:name="Medium Grid 3 Accent 4" w:uiPriority="69"/>
-    <w:lsdException w:name="Dark List Accent 4" w:uiPriority="70"/>
-    <w:lsdException w:name="Colorful Shading Accent 4" w:uiPriority="71"/>
-    <w:lsdException w:name="Colorful List Accent 4" w:uiPriority="72"/>
-    <w:lsdException w:name="Colorful Grid Accent 4" w:uiPriority="73"/>
-    <w:lsdException w:name="Light Shading Accent 5" w:uiPriority="60"/>
-    <w:lsdException w:name="Light List Accent 5" w:uiPriority="61"/>
-    <w:lsdException w:name="Light Grid Accent 5" w:uiPriority="62"/>
-    <w:lsdException w:name="Medium Shading 1 Accent 5" w:uiPriority="63"/>
-    <w:lsdException w:name="Medium Shading 2 Accent 5" w:uiPriority="64"/>
-    <w:lsdException w:name="Medium List 1 Accent 5" w:uiPriority="65"/>
-    <w:lsdException w:name="Medium List 2 Accent 5" w:uiPriority="66"/>
-    <w:lsdException w:name="Medium Grid 1 Accent 5" w:uiPriority="67"/>
-    <w:lsdException w:name="Medium Grid 2 Accent 5" w:uiPriority="68"/>
-    <w:lsdException w:name="Medium Grid 3 Accent 5" w:uiPriority="69"/>
-    <w:lsdException w:name="Dark List Accent 5" w:uiPriority="70"/>
-    <w:lsdException w:name="Colorful Shading Accent 5" w:uiPriority="71"/>
-    <w:lsdException w:name="Colorful List Accent 5" w:uiPriority="72"/>
-    <w:lsdException w:name="Colorful Grid Accent 5" w:uiPriority="73"/>
-    <w:lsdException w:name="Light Shading Accent 6" w:uiPriority="60"/>
-    <w:lsdException w:name="Light List Accent 6" w:uiPriority="61"/>
-    <w:lsdException w:name="Light Grid Accent 6" w:uiPriority="62"/>
-    <w:lsdException w:name="Medium Shading 1 Accent 6" w:uiPriority="63"/>
-    <w:lsdException w:name="Medium Shading 2 Accent 6" w:uiPriority="64"/>
-    <w:lsdException w:name="Medium List 1 Accent 6" w:uiPriority="65"/>
-    <w:lsdException w:name="Medium List 2 Accent 6" w:uiPriority="66"/>
-    <w:lsdException w:name="Medium Grid 1 Accent 6" w:uiPriority="67"/>
-    <w:lsdException w:name="Medium Grid 2 Accent 6" w:uiPriority="68"/>
-    <w:lsdException w:name="Medium Grid 3 Accent 6" w:uiPriority="69"/>
-    <w:lsdException w:name="Dark List Accent 6" w:uiPriority="70"/>
-    <w:lsdException w:name="Colorful Shading Accent 6" w:uiPriority="71"/>
-    <w:lsdException w:name="Colorful List Accent 6" w:uiPriority="72"/>
-    <w:lsdException w:name="Colorful Grid Accent 6" w:uiPriority="73"/>
-    <w:lsdException w:name="Subtle Emphasis" w:uiPriority="19" w:qFormat="1"/>
-    <w:lsdException w:name="Intense Emphasis" w:uiPriority="21" w:qFormat="1"/>
-    <w:lsdException w:name="Subtle Reference" w:uiPriority="31" w:qFormat="1"/>
-    <w:lsdException w:name="Intense Reference" w:uiPriority="32" w:qFormat="1"/>
-    <w:lsdException w:name="Book Title" w:uiPriority="33" w:qFormat="1"/>
-    <w:lsdException w:name="Bibliography" w:semiHidden="1" w:uiPriority="37" w:unhideWhenUsed="1"/>
-    <w:lsdException w:name="TOC Heading" w:semiHidden="1" w:uiPriority="39" w:unhideWhenUsed="1" w:qFormat="1"/>
-    <w:lsdException w:name="Plain Table 1" w:uiPriority="41"/>
-    <w:lsdException w:name="Plain Table 2" w:uiPriority="42"/>
-    <w:lsdException w:name="Plain Table 3" w:uiPriority="43"/>
-    <w:lsdException w:name="Plain Table 4" w:uiPriority="44"/>
-    <w:lsdException w:name="Plain Table 5" w:uiPriority="45"/>
-    <w:lsdException w:name="Grid Table Light" w:uiPriority="40"/>
-    <w:lsdException w:name="Grid Table 1 Light" w:uiPriority="46"/>
-    <w:lsdException w:name="Grid Table 2" w:uiPriority="47"/>
-    <w:lsdException w:name="Grid Table 3" w:uiPriority="48"/>
-    <w:lsdException w:name="Grid Table 4" w:uiPriority="49"/>
-    <w:lsdException w:name="Grid Table 5 Dark" w:uiPriority="50"/>
-    <w:lsdException w:name="Grid Table 6 Colorful" w:uiPriority="51"/>
-    <w:lsdException w:name="Grid Table 7 Colorful" w:uiPriority="52"/>
-    <w:lsdException w:name="Grid Table 1 Light Accent 1" w:uiPriority="46"/>
-    <w:lsdException w:name="Grid Table 2 Accent 1" w:uiPriority="47"/>
-    <w:lsdException w:name="Grid Table 3 Accent 1" w:uiPriority="48"/>
-    <w:lsdException w:name="Grid Table 4 Accent 1" w:uiPriority="49"/>
-    <w:lsdException w:name="Grid Table 5 Dark Accent 1" w:uiPriority="50"/>
-    <w:lsdException w:name="Grid Table 6 Colorful Accent 1" w:uiPriority="51"/>
-    <w:lsdException w:name="Grid Table 7 Colorful Accent 1" w:uiPriority="52"/>
-    <w:lsdException w:name="Grid Table 1 Light Accent 2" w:uiPriority="46"/>
-    <w:lsdException w:name="Grid Table 2 Accent 2" w:uiPriority="47"/>
-    <w:lsdException w:name="Grid Table 3 Accent 2" w:uiPriority="48"/>
-    <w:lsdException w:name="Grid Table 4 Accent 2" w:uiPriority="49"/>
-    <w:lsdException w:name="Grid Table 5 Dark Accent 2" w:uiPriority="50"/>
-    <w:lsdException w:name="Grid Table 6 Colorful Accent 2" w:uiPriority="51"/>
-    <w:lsdException w:name="Grid Table 7 Colorful Accent 2" w:uiPriority="52"/>
-    <w:lsdException w:name="Grid Table 1 Light Accent 3" w:uiPriority="46"/>
-    <w:lsdException w:name="Grid Table 2 Accent 3" w:uiPriority="47"/>
-    <w:lsdException w:name="Grid Table 3 Accent 3" w:uiPriority="48"/>
-    <w:lsdException w:name="Grid Table 4 Accent 3" w:uiPriority="49"/>
-    <w:lsdException w:name="Grid Table 5 Dark Accent 3" w:uiPriority="50"/>
-    <w:lsdException w:name="Grid Table 6 Colorful Accent 3" w:uiPriority="51"/>
-    <w:lsdException w:name="Grid Table 7 Colorful Accent 3" w:uiPriority="52"/>
-    <w:lsdException w:name="Grid Table 1 Light Accent 4" w:uiPriority="46"/>
-    <w:lsdException w:name="Grid Table 2 Accent 4" w:uiPriority="47"/>
-    <w:lsdException w:name="Grid Table 3 Accent 4" w:uiPriority="48"/>
-    <w:lsdException w:name="Grid Table 4 Accent 4" w:uiPriority="49"/>
-    <w:lsdException w:name="Grid Table 5 Dark Accent 4" w:uiPriority="50"/>
-    <w:lsdException w:name="Grid Table 6 Colorful Accent 4" w:uiPriority="51"/>
-    <w:lsdException w:name="Grid Table 7 Colorful Accent 4" w:uiPriority="52"/>
-    <w:lsdException w:name="Grid Table 1 Light Accent 5" w:uiPriority="46"/>
-    <w:lsdException w:name="Grid Table 2 Accent 5" w:uiPriority="47"/>
-    <w:lsdException w:name="Grid Table 3 Accent 5" w:uiPriority="48"/>
-    <w:lsdException w:name="Grid Table 4 Accent 5" w:uiPriority="49"/>
-    <w:lsdException w:name="Grid Table 5 Dark Accent 5" w:uiPriority="50"/>
-    <w:lsdException w:name="Grid Table 6 Colorful Accent 5" w:uiPriority="51"/>
-    <w:lsdException w:name="Grid Table 7 Colorful Accent 5" w:uiPriority="52"/>
-    <w:lsdException w:name="Grid Table 1 Light Accent 6" w:uiPriority="46"/>
-    <w:lsdException w:name="Grid Table 2 Accent 6" w:uiPriority="47"/>
-    <w:lsdException w:name="Grid Table 3 Accent 6" w:uiPriority="48"/>
-    <w:lsdException w:name="Grid Table 4 Accent 6" w:uiPriority="49"/>
-    <w:lsdException w:name="Grid Table 5 Dark Accent 6" w:uiPriority="50"/>
-    <w:lsdException w:name="Grid Table 6 Colorful Accent 6" w:uiPriority="51"/>
-    <w:lsdException w:name="Grid Table 7 Colorful Accent 6" w:uiPriority="52"/>
-    <w:lsdException w:name="List Table 1 Light" w:uiPriority="46"/>
-    <w:lsdException w:name="List Table 2" w:uiPriority="47"/>
-    <w:lsdException w:name="List Table 3" w:uiPriority="48"/>
-    <w:lsdException w:name="List Table 4" w:uiPriority="49"/>
-    <w:lsdException w:name="List Table 5 Dark" w:uiPriority="50"/>
-    <w:lsdException w:name="List Table 6 Colorful" w:uiPriority="51"/>
-    <w:lsdException w:name="List Table 7 Colorful" w:uiPriority="52"/>
-    <w:lsdException w:name="List Table 1 Light Accent 1" w:uiPriority="46"/>
-    <w:lsdException w:name="List Table 2 Accent 1" w:uiPriority="47"/>
-    <w:lsdException w:name="List Table 3 Accent 1" w:uiPriority="48"/>
-    <w:lsdException w:name="List Table 4 Accent 1" w:uiPriority="49"/>
-    <w:lsdException w:name="List Table 5 Dark Accent 1" w:uiPriority="50"/>
-    <w:lsdException w:name="List Table 6 Colorful Accent 1" w:uiPriority="51"/>
-    <w:lsdException w:name="List Table 7 Colorful Accent 1" w:uiPriority="52"/>
-    <w:lsdException w:name="List Table 1 Light Accent 2" w:uiPriority="46"/>
-    <w:lsdException w:name="List Table 2 Accent 2" w:uiPriority="47"/>
-    <w:lsdException w:name="List Table 3 Accent 2" w:uiPriority="48"/>
-    <w:lsdException w:name="List Table 4 Accent 2" w:uiPriority="49"/>
-    <w:lsdException w:name="List Table 5 Dark Accent 2" w:uiPriority="50"/>
-    <w:lsdException w:name="List Table 6 Colorful Accent 2" w:uiPriority="51"/>
-    <w:lsdException w:name="List Table 7 Colorful Accent 2" w:uiPriority="52"/>
-    <w:lsdException w:name="List Table 1 Light Accent 3" w:uiPriority="46"/>
-    <w:lsdException w:name="List Table 2 Accent 3" w:uiPriority="47"/>
-    <w:lsdException w:name="List Table 3 Accent 3" w:uiPriority="48"/>
-    <w:lsdException w:name="List Table 4 Accent 3" w:uiPriority="49"/>
-    <w:lsdException w:name="List Table 5 Dark Accent 3" w:uiPriority="50"/>
-    <w:lsdException w:name="List Table 6 Colorful Accent 3" w:uiPriority="51"/>
-    <w:lsdException w:name="List Table 7 Colorful Accent 3" w:uiPriority="52"/>
-    <w:lsdException w:name="List Table 1 Light Accent 4" w:uiPriority="46"/>
-    <w:lsdException w:name="List Table 2 Accent 4" w:uiPriority="47"/>
-    <w:lsdException w:name="List Table 3 Accent 4" w:uiPriority="48"/>
-    <w:lsdException w:name="List Table 4 Accent 4" w:uiPriority="49"/>
-    <w:lsdException w:name="List Table 5 Dark Accent 4" w:uiPriority="50"/>
-    <w:lsdException w:name="List Table 6 Colorful Accent 4" w:uiPriority="51"/>
-    <w:lsdException w:name="List Table 7 Colorful Accent 4" w:uiPriority="52"/>
-    <w:lsdException w:name="List Table 1 Light Accent 5" w:uiPriority="46"/>
-    <w:lsdException w:name="List Table 2 Accent 5" w:uiPriority="47"/>
-    <w:lsdException w:name="List Table 3 Accent 5" w:uiPriority="48"/>
-    <w:lsdException w:name="List Table 4 Accent 5" w:uiPriority="49"/>
-    <w:lsdException w:name="List Table 5 Dark Accent 5" w:uiPriority="50"/>
-    <w:lsdException w:name="List Table 6 Colorful Accent 5" w:uiPriority="51"/>
-    <w:lsdException w:name="List Table 7 Colorful Accent 5" w:uiPriority="52"/>
-    <w:lsdException w:name="List Table 1 Light Accent 6" w:uiPriority="46"/>
-    <w:lsdException w:name="List Table 2 Accent 6" w:uiPriority="47"/>
-    <w:lsdException w:name="List Table 3 Accent 6" w:uiPriority="48"/>
-    <w:lsdException w:name="List Table 4 Accent 6" w:uiPriority="49"/>
-    <w:lsdException w:name="List Table 5 Dark Accent 6" w:uiPriority="50"/>
-    <w:lsdException w:name="List Table 6 Colorful Accent 6" w:uiPriority="51"/>
-    <w:lsdException w:name="List Table 7 Colorful Accent 6" w:uiPriority="52"/>
-    <w:lsdException w:name="Mention" w:semiHidden="1" w:unhideWhenUsed="1"/>
-    <w:lsdException w:name="Smart Hyperlink" w:semiHidden="1" w:unhideWhenUsed="1"/>
-    <w:lsdException w:name="Hashtag" w:semiHidden="1" w:unhideWhenUsed="1"/>
-    <w:lsdException w:name="Unresolved Mention" w:semiHidden="1" w:unhideWhenUsed="1"/>
-    <w:lsdException w:name="Smart Link" w:semiHidden="1" w:unhideWhenUsed="1"/>
+  <w:latentStyles w:defLockedState="0" w:defUIPriority="99" w:defSemiHidden="1" w:defUnhideWhenUsed="1" w:defQFormat="0" w:count="267">
+    <w:lsdException w:name="Normal" w:semiHidden="0" w:uiPriority="0" w:unhideWhenUsed="0" w:qFormat="1"/>
+    <w:lsdException w:name="heading 1" w:semiHidden="0" w:uiPriority="9" w:unhideWhenUsed="0" w:qFormat="1"/>
+    <w:lsdException w:name="heading 2" w:uiPriority="9" w:qFormat="1"/>
+    <w:lsdException w:name="heading 3" w:uiPriority="9" w:qFormat="1"/>
+    <w:lsdException w:name="heading 4" w:uiPriority="9" w:qFormat="1"/>
+    <w:lsdException w:name="heading 5" w:uiPriority="9" w:qFormat="1"/>
+    <w:lsdException w:name="heading 6" w:uiPriority="9" w:qFormat="1"/>
+    <w:lsdException w:name="heading 7" w:uiPriority="9" w:qFormat="1"/>
+    <w:lsdException w:name="heading 8" w:uiPriority="9" w:qFormat="1"/>
+    <w:lsdException w:name="heading 9" w:uiPriority="9" w:qFormat="1"/>
+    <w:lsdException w:name="toc 1" w:uiPriority="39"/>
+    <w:lsdException w:name="toc 2" w:uiPriority="39"/>
+    <w:lsdException w:name="toc 3" w:uiPriority="39"/>
+    <w:lsdException w:name="toc 4" w:uiPriority="39"/>
+    <w:lsdException w:name="toc 5" w:uiPriority="39"/>
+    <w:lsdException w:name="toc 6" w:uiPriority="39"/>
+    <w:lsdException w:name="toc 7" w:uiPriority="39"/>
+    <w:lsdException w:name="toc 8" w:uiPriority="39"/>
+    <w:lsdException w:name="toc 9" w:uiPriority="39"/>
+    <w:lsdException w:name="caption" w:uiPriority="35" w:qFormat="1"/>
+    <w:lsdException w:name="Title" w:semiHidden="0" w:uiPriority="10" w:unhideWhenUsed="0" w:qFormat="1"/>
+    <w:lsdException w:name="Default Paragraph Font" w:uiPriority="1"/>
+    <w:lsdException w:name="Subtitle" w:semiHidden="0" w:uiPriority="11" w:unhideWhenUsed="0" w:qFormat="1"/>
+    <w:lsdException w:name="Strong" w:semiHidden="0" w:uiPriority="22" w:unhideWhenUsed="0" w:qFormat="1"/>
+    <w:lsdException w:name="Emphasis" w:semiHidden="0" w:uiPriority="20" w:unhideWhenUsed="0" w:qFormat="1"/>
+    <w:lsdException w:name="Normal Table" w:semiHidden="0" w:unhideWhenUsed="0"/>
+    <w:lsdException w:name="Table Subtle 1" w:semiHidden="0" w:unhideWhenUsed="0"/>
+    <w:lsdException w:name="Table Web 2" w:semiHidden="0" w:unhideWhenUsed="0"/>
+    <w:lsdException w:name="Table Web 3" w:semiHidden="0" w:unhideWhenUsed="0"/>
+    <w:lsdException w:name="Table Grid" w:semiHidden="0" w:uiPriority="59" w:unhideWhenUsed="0"/>
+    <w:lsdException w:name="Placeholder Text" w:unhideWhenUsed="0"/>
+    <w:lsdException w:name="No Spacing" w:semiHidden="0" w:uiPriority="1" w:unhideWhenUsed="0" w:qFormat="1"/>
+    <w:lsdException w:name="Light Shading" w:semiHidden="0" w:uiPriority="60" w:unhideWhenUsed="0"/>
+    <w:lsdException w:name="Light List" w:semiHidden="0" w:uiPriority="61" w:unhideWhenUsed="0"/>
+    <w:lsdException w:name="Light Grid" w:semiHidden="0" w:uiPriority="62" w:unhideWhenUsed="0"/>
+    <w:lsdException w:name="Medium Shading 1" w:semiHidden="0" w:uiPriority="63" w:unhideWhenUsed="0"/>
+    <w:lsdException w:name="Medium Shading 2" w:semiHidden="0" w:uiPriority="64" w:unhideWhenUsed="0"/>
+    <w:lsdException w:name="Medium List 1" w:semiHidden="0" w:uiPriority="65" w:unhideWhenUsed="0"/>
+    <w:lsdException w:name="Medium List 2" w:semiHidden="0" w:uiPriority="66" w:unhideWhenUsed="0"/>
+    <w:lsdException w:name="Medium Grid 1" w:semiHidden="0" w:uiPriority="67" w:unhideWhenUsed="0"/>
+    <w:lsdException w:name="Medium Grid 2" w:semiHidden="0" w:uiPriority="68" w:unhideWhenUsed="0"/>
+    <w:lsdException w:name="Medium Grid 3" w:semiHidden="0" w:uiPriority="69" w:unhideWhenUsed="0"/>
+    <w:lsdException w:name="Dark List" w:semiHidden="0" w:uiPriority="70" w:unhideWhenUsed="0"/>
+    <w:lsdException w:name="Colorful Shading" w:semiHidden="0" w:uiPriority="71" w:unhideWhenUsed="0"/>
+    <w:lsdException w:name="Colorful List" w:semiHidden="0" w:uiPriority="72" w:unhideWhenUsed="0"/>
+    <w:lsdException w:name="Colorful Grid" w:semiHidden="0" w:uiPriority="73" w:unhideWhenUsed="0"/>
+    <w:lsdException w:name="Light Shading Accent 1" w:semiHidden="0" w:uiPriority="60" w:unhideWhenUsed="0"/>
+    <w:lsdException w:name="Light List Accent 1" w:semiHidden="0" w:uiPriority="61" w:unhideWhenUsed="0"/>
+    <w:lsdException w:name="Light Grid Accent 1" w:semiHidden="0" w:uiPriority="62" w:unhideWhenUsed="0"/>
+    <w:lsdException w:name="Medium Shading 1 Accent 1" w:semiHidden="0" w:uiPriority="63" w:unhideWhenUsed="0"/>
+    <w:lsdException w:name="Medium Shading 2 Accent 1" w:semiHidden="0" w:uiPriority="64" w:unhideWhenUsed="0"/>
+    <w:lsdException w:name="Medium List 1 Accent 1" w:semiHidden="0" w:uiPriority="65" w:unhideWhenUsed="0"/>
+    <w:lsdException w:name="Revision" w:unhideWhenUsed="0"/>
+    <w:lsdException w:name="List Paragraph" w:semiHidden="0" w:uiPriority="34" w:unhideWhenUsed="0" w:qFormat="1"/>
+    <w:lsdException w:name="Quote" w:semiHidden="0" w:uiPriority="29" w:unhideWhenUsed="0" w:qFormat="1"/>
+    <w:lsdException w:name="Intense Quote" w:semiHidden="0" w:uiPriority="30" w:unhideWhenUsed="0" w:qFormat="1"/>
+    <w:lsdException w:name="Medium List 2 Accent 1" w:semiHidden="0" w:uiPriority="66" w:unhideWhenUsed="0"/>
+    <w:lsdException w:name="Medium Grid 1 Accent 1" w:semiHidden="0" w:uiPriority="67" w:unhideWhenUsed="0"/>
+    <w:lsdException w:name="Medium Grid 2 Accent 1" w:semiHidden="0" w:uiPriority="68" w:unhideWhenUsed="0"/>
+    <w:lsdException w:name="Medium Grid 3 Accent 1" w:semiHidden="0" w:uiPriority="69" w:unhideWhenUsed="0"/>
+    <w:lsdException w:name="Dark List Accent 1" w:semiHidden="0" w:uiPriority="70" w:unhideWhenUsed="0"/>
+    <w:lsdException w:name="Colorful Shading Accent 1" w:semiHidden="0" w:uiPriority="71" w:unhideWhenUsed="0"/>
+    <w:lsdException w:name="Colorful List Accent 1" w:semiHidden="0" w:uiPriority="72" w:unhideWhenUsed="0"/>
+    <w:lsdException w:name="Colorful Grid Accent 1" w:semiHidden="0" w:uiPriority="73" w:unhideWhenUsed="0"/>
+    <w:lsdException w:name="Light Shading Accent 2" w:semiHidden="0" w:uiPriority="60" w:unhideWhenUsed="0"/>
+    <w:lsdException w:name="Light List Accent 2" w:semiHidden="0" w:uiPriority="61" w:unhideWhenUsed="0"/>
+    <w:lsdException w:name="Light Grid Accent 2" w:semiHidden="0" w:uiPriority="62" w:unhideWhenUsed="0"/>
+    <w:lsdException w:name="Medium Shading 1 Accent 2" w:semiHidden="0" w:uiPriority="63" w:unhideWhenUsed="0"/>
+    <w:lsdException w:name="Medium Shading 2 Accent 2" w:semiHidden="0" w:uiPriority="64" w:unhideWhenUsed="0"/>
+    <w:lsdException w:name="Medium List 1 Accent 2" w:semiHidden="0" w:uiPriority="65" w:unhideWhenUsed="0"/>
+    <w:lsdException w:name="Medium List 2 Accent 2" w:semiHidden="0" w:uiPriority="66" w:unhideWhenUsed="0"/>
+    <w:lsdException w:name="Medium Grid 1 Accent 2" w:semiHidden="0" w:uiPriority="67" w:unhideWhenUsed="0"/>
+    <w:lsdException w:name="Medium Grid 2 Accent 2" w:semiHidden="0" w:uiPriority="68" w:unhideWhenUsed="0"/>
+    <w:lsdException w:name="Medium Grid 3 Accent 2" w:semiHidden="0" w:uiPriority="69" w:unhideWhenUsed="0"/>
+    <w:lsdException w:name="Dark List Accent 2" w:semiHidden="0" w:uiPriority="70" w:unhideWhenUsed="0"/>
+    <w:lsdException w:name="Colorful Shading Accent 2" w:semiHidden="0" w:uiPriority="71" w:unhideWhenUsed="0"/>
+    <w:lsdException w:name="Colorful List Accent 2" w:semiHidden="0" w:uiPriority="72" w:unhideWhenUsed="0"/>
+    <w:lsdException w:name="Colorful Grid Accent 2" w:semiHidden="0" w:uiPriority="73" w:unhideWhenUsed="0"/>
+    <w:lsdException w:name="Light Shading Accent 3" w:semiHidden="0" w:uiPriority="60" w:unhideWhenUsed="0"/>
+    <w:lsdException w:name="Light List Accent 3" w:semiHidden="0" w:uiPriority="61" w:unhideWhenUsed="0"/>
+    <w:lsdException w:name="Light Grid Accent 3" w:semiHidden="0" w:uiPriority="62" w:unhideWhenUsed="0"/>
+    <w:lsdException w:name="Medium Shading 1 Accent 3" w:semiHidden="0" w:uiPriority="63" w:unhideWhenUsed="0"/>
+    <w:lsdException w:name="Medium Shading 2 Accent 3" w:semiHidden="0" w:uiPriority="64" w:unhideWhenUsed="0"/>
+    <w:lsdException w:name="Medium List 1 Accent 3" w:semiHidden="0" w:uiPriority="65" w:unhideWhenUsed="0"/>
+    <w:lsdException w:name="Medium List 2 Accent 3" w:semiHidden="0" w:uiPriority="66" w:unhideWhenUsed="0"/>
+    <w:lsdException w:name="Medium Grid 1 Accent 3" w:semiHidden="0" w:uiPriority="67" w:unhideWhenUsed="0"/>
+    <w:lsdException w:name="Medium Grid 2 Accent 3" w:semiHidden="0" w:uiPriority="68" w:unhideWhenUsed="0"/>
+    <w:lsdException w:name="Medium Grid 3 Accent 3" w:semiHidden="0" w:uiPriority="69" w:unhideWhenUsed="0"/>
+    <w:lsdException w:name="Dark List Accent 3" w:semiHidden="0" w:uiPriority="70" w:unhideWhenUsed="0"/>
+    <w:lsdException w:name="Colorful Shading Accent 3" w:semiHidden="0" w:uiPriority="71" w:unhideWhenUsed="0"/>
+    <w:lsdException w:name="Colorful List Accent 3" w:semiHidden="0" w:uiPriority="72" w:unhideWhenUsed="0"/>
+    <w:lsdException w:name="Colorful Grid Accent 3" w:semiHidden="0" w:uiPriority="73" w:unhideWhenUsed="0"/>
+    <w:lsdException w:name="Light Shading Accent 4" w:semiHidden="0" w:uiPriority="60" w:unhideWhenUsed="0"/>
+    <w:lsdException w:name="Light List Accent 4" w:semiHidden="0" w:uiPriority="61" w:unhideWhenUsed="0"/>
+    <w:lsdException w:name="Light Grid Accent 4" w:semiHidden="0" w:uiPriority="62" w:unhideWhenUsed="0"/>
+    <w:lsdException w:name="Medium Shading 1 Accent 4" w:semiHidden="0" w:uiPriority="63" w:unhideWhenUsed="0"/>
+    <w:lsdException w:name="Medium Shading 2 Accent 4" w:semiHidden="0" w:uiPriority="64" w:unhideWhenUsed="0"/>
+    <w:lsdException w:name="Medium List 1 Accent 4" w:semiHidden="0" w:uiPriority="65" w:unhideWhenUsed="0"/>
+    <w:lsdException w:name="Medium List 2 Accent 4" w:semiHidden="0" w:uiPriority="66" w:unhideWhenUsed="0"/>
+    <w:lsdException w:name="Medium Grid 1 Accent 4" w:semiHidden="0" w:uiPriority="67" w:unhideWhenUsed="0"/>
+    <w:lsdException w:name="Medium Grid 2 Accent 4" w:semiHidden="0" w:uiPriority="68" w:unhideWhenUsed="0"/>
+    <w:lsdException w:name="Medium Grid 3 Accent 4" w:semiHidden="0" w:uiPriority="69" w:unhideWhenUsed="0"/>
+    <w:lsdException w:name="Dark List Accent 4" w:semiHidden="0" w:uiPriority="70" w:unhideWhenUsed="0"/>
+    <w:lsdException w:name="Colorful Shading Accent 4" w:semiHidden="0" w:uiPriority="71" w:unhideWhenUsed="0"/>
+    <w:lsdException w:name="Colorful List Accent 4" w:semiHidden="0" w:uiPriority="72" w:unhideWhenUsed="0"/>
+    <w:lsdException w:name="Colorful Grid Accent 4" w:semiHidden="0" w:uiPriority="73" w:unhideWhenUsed="0"/>
+    <w:lsdException w:name="Light Shading Accent 5" w:semiHidden="0" w:uiPriority="60" w:unhideWhenUsed="0"/>
+    <w:lsdException w:name="Light List Accent 5" w:semiHidden="0" w:uiPriority="61" w:unhideWhenUsed="0"/>
+    <w:lsdException w:name="Light Grid Accent 5" w:semiHidden="0" w:uiPriority="62" w:unhideWhenUsed="0"/>
+    <w:lsdException w:name="Medium Shading 1 Accent 5" w:semiHidden="0" w:uiPriority="63" w:unhideWhenUsed="0"/>
+    <w:lsdException w:name="Medium Shading 2 Accent 5" w:semiHidden="0" w:uiPriority="64" w:unhideWhenUsed="0"/>
+    <w:lsdException w:name="Medium List 1 Accent 5" w:semiHidden="0" w:uiPriority="65" w:unhideWhenUsed="0"/>
+    <w:lsdException w:name="Medium List 2 Accent 5" w:semiHidden="0" w:uiPriority="66" w:unhideWhenUsed="0"/>
+    <w:lsdException w:name="Medium Grid 1 Accent 5" w:semiHidden="0" w:uiPriority="67" w:unhideWhenUsed="0"/>
+    <w:lsdException w:name="Medium Grid 2 Accent 5" w:semiHidden="0" w:uiPriority="68" w:unhideWhenUsed="0"/>
+    <w:lsdException w:name="Medium Grid 3 Accent 5" w:semiHidden="0" w:uiPriority="69" w:unhideWhenUsed="0"/>
+    <w:lsdException w:name="Dark List Accent 5" w:semiHidden="0" w:uiPriority="70" w:unhideWhenUsed="0"/>
+    <w:lsdException w:name="Colorful Shading Accent 5" w:semiHidden="0" w:uiPriority="71" w:unhideWhenUsed="0"/>
+    <w:lsdException w:name="Colorful List Accent 5" w:semiHidden="0" w:uiPriority="72" w:unhideWhenUsed="0"/>
+    <w:lsdException w:name="Colorful Grid Accent 5" w:semiHidden="0" w:uiPriority="73" w:unhideWhenUsed="0"/>
+    <w:lsdException w:name="Light Shading Accent 6" w:semiHidden="0" w:uiPriority="60" w:unhideWhenUsed="0"/>
+    <w:lsdException w:name="Light List Accent 6" w:semiHidden="0" w:uiPriority="61" w:unhideWhenUsed="0"/>
+    <w:lsdException w:name="Light Grid Accent 6" w:semiHidden="0" w:uiPriority="62" w:unhideWhenUsed="0"/>
+    <w:lsdException w:name="Medium Shading 1 Accent 6" w:semiHidden="0" w:uiPriority="63" w:unhideWhenUsed="0"/>
+    <w:lsdException w:name="Medium Shading 2 Accent 6" w:semiHidden="0" w:uiPriority="64" w:unhideWhenUsed="0"/>
+    <w:lsdException w:name="Medium List 1 Accent 6" w:semiHidden="0" w:uiPriority="65" w:unhideWhenUsed="0"/>
+    <w:lsdException w:name="Medium List 2 Accent 6" w:semiHidden="0" w:uiPriority="66" w:unhideWhenUsed="0"/>
+    <w:lsdException w:name="Medium Grid 1 Accent 6" w:semiHidden="0" w:uiPriority="67" w:unhideWhenUsed="0"/>
+    <w:lsdException w:name="Medium Grid 2 Accent 6" w:semiHidden="0" w:uiPriority="68" w:unhideWhenUsed="0"/>
+    <w:lsdException w:name="Medium Grid 3 Accent 6" w:semiHidden="0" w:uiPriority="69" w:unhideWhenUsed="0"/>
+    <w:lsdException w:name="Dark List Accent 6" w:semiHidden="0" w:uiPriority="70" w:unhideWhenUsed="0"/>
+    <w:lsdException w:name="Colorful Shading Accent 6" w:semiHidden="0" w:uiPriority="71" w:unhideWhenUsed="0"/>
+    <w:lsdException w:name="Colorful List Accent 6" w:semiHidden="0" w:uiPriority="72" w:unhideWhenUsed="0"/>
+    <w:lsdException w:name="Colorful Grid Accent 6" w:semiHidden="0" w:uiPriority="73" w:unhideWhenUsed="0"/>
+    <w:lsdException w:name="Subtle Emphasis" w:semiHidden="0" w:uiPriority="19" w:unhideWhenUsed="0" w:qFormat="1"/>
+    <w:lsdException w:name="Intense Emphasis" w:semiHidden="0" w:uiPriority="21" w:unhideWhenUsed="0" w:qFormat="1"/>
+    <w:lsdException w:name="Subtle Reference" w:semiHidden="0" w:uiPriority="31" w:unhideWhenUsed="0" w:qFormat="1"/>
+    <w:lsdException w:name="Intense Reference" w:semiHidden="0" w:uiPriority="32" w:unhideWhenUsed="0" w:qFormat="1"/>
+    <w:lsdException w:name="Book Title" w:semiHidden="0" w:uiPriority="33" w:unhideWhenUsed="0" w:qFormat="1"/>
+    <w:lsdException w:name="Bibliography" w:uiPriority="37"/>
+    <w:lsdException w:name="TOC Heading" w:uiPriority="39" w:qFormat="1"/>
   </w:latentStyles>
-  <w:style w:type="paragraph" w:default="1" w:styleId="Normal">
+  <w:style w:type="paragraph" w:default="1" w:styleId="a">
     <w:name w:val="Normal"/>
     <w:qFormat/>
     <w:pPr>
       <w:widowControl w:val="0"/>
     </w:pPr>
   </w:style>
-  <w:style w:type="paragraph" w:styleId="Heading2">
+  <w:style w:type="paragraph" w:styleId="2">
     <w:name w:val="heading 2"/>
-    <w:basedOn w:val="Normal"/>
-    <w:next w:val="Normal"/>
-    <w:link w:val="Heading2Char"/>
+    <w:basedOn w:val="a"/>
+    <w:next w:val="a"/>
+    <w:link w:val="20"/>
     <w:uiPriority w:val="9"/>
     <w:unhideWhenUsed/>
     <w:qFormat/>
@@ -1945,13 +1811,13 @@
       <w:szCs w:val="26"/>
     </w:rPr>
   </w:style>
-  <w:style w:type="character" w:default="1" w:styleId="DefaultParagraphFont">
+  <w:style w:type="character" w:default="1" w:styleId="a0">
     <w:name w:val="Default Paragraph Font"/>
     <w:uiPriority w:val="1"/>
     <w:semiHidden/>
     <w:unhideWhenUsed/>
   </w:style>
-  <w:style w:type="table" w:default="1" w:styleId="TableNormal">
+  <w:style w:type="table" w:default="1" w:styleId="a1">
     <w:name w:val="Normal Table"/>
     <w:uiPriority w:val="99"/>
     <w:semiHidden/>
@@ -1966,16 +1832,16 @@
       </w:tblCellMar>
     </w:tblPr>
   </w:style>
-  <w:style w:type="numbering" w:default="1" w:styleId="NoList">
+  <w:style w:type="numbering" w:default="1" w:styleId="a2">
     <w:name w:val="No List"/>
     <w:uiPriority w:val="99"/>
     <w:semiHidden/>
     <w:unhideWhenUsed/>
   </w:style>
-  <w:style w:type="paragraph" w:styleId="BalloonText">
+  <w:style w:type="paragraph" w:styleId="a3">
     <w:name w:val="Balloon Text"/>
-    <w:basedOn w:val="Normal"/>
-    <w:link w:val="BalloonTextChar"/>
+    <w:basedOn w:val="a"/>
+    <w:link w:val="a4"/>
     <w:uiPriority w:val="99"/>
     <w:semiHidden/>
     <w:unhideWhenUsed/>
@@ -1986,10 +1852,10 @@
       <w:szCs w:val="18"/>
     </w:rPr>
   </w:style>
-  <w:style w:type="character" w:customStyle="1" w:styleId="BalloonTextChar">
-    <w:name w:val="Balloon Text Char"/>
-    <w:basedOn w:val="DefaultParagraphFont"/>
-    <w:link w:val="BalloonText"/>
+  <w:style w:type="character" w:customStyle="1" w:styleId="a4">
+    <w:name w:val="註解方塊文字 字元"/>
+    <w:basedOn w:val="a0"/>
+    <w:link w:val="a3"/>
     <w:uiPriority w:val="99"/>
     <w:semiHidden/>
     <w:rsid w:val="007F14CE"/>
@@ -1999,9 +1865,9 @@
       <w:szCs w:val="18"/>
     </w:rPr>
   </w:style>
-  <w:style w:type="character" w:styleId="Hyperlink">
+  <w:style w:type="character" w:styleId="a5">
     <w:name w:val="Hyperlink"/>
-    <w:basedOn w:val="DefaultParagraphFont"/>
+    <w:basedOn w:val="a0"/>
     <w:uiPriority w:val="99"/>
     <w:semiHidden/>
     <w:unhideWhenUsed/>
@@ -2011,11 +1877,11 @@
       <w:u w:val="single"/>
     </w:rPr>
   </w:style>
-  <w:style w:type="paragraph" w:styleId="Title">
+  <w:style w:type="paragraph" w:styleId="a6">
     <w:name w:val="Title"/>
-    <w:basedOn w:val="Normal"/>
-    <w:next w:val="Normal"/>
-    <w:link w:val="TitleChar"/>
+    <w:basedOn w:val="a"/>
+    <w:next w:val="a"/>
+    <w:link w:val="a7"/>
     <w:uiPriority w:val="10"/>
     <w:qFormat/>
     <w:rsid w:val="00AE4EB7"/>
@@ -2030,10 +1896,10 @@
       <w:szCs w:val="56"/>
     </w:rPr>
   </w:style>
-  <w:style w:type="character" w:customStyle="1" w:styleId="TitleChar">
-    <w:name w:val="Title Char"/>
-    <w:basedOn w:val="DefaultParagraphFont"/>
-    <w:link w:val="Title"/>
+  <w:style w:type="character" w:customStyle="1" w:styleId="a7">
+    <w:name w:val="標題 字元"/>
+    <w:basedOn w:val="a0"/>
+    <w:link w:val="a6"/>
     <w:uiPriority w:val="10"/>
     <w:rsid w:val="00AE4EB7"/>
     <w:rPr>
@@ -2044,11 +1910,11 @@
       <w:szCs w:val="56"/>
     </w:rPr>
   </w:style>
-  <w:style w:type="paragraph" w:styleId="Subtitle">
+  <w:style w:type="paragraph" w:styleId="a8">
     <w:name w:val="Subtitle"/>
-    <w:basedOn w:val="Normal"/>
-    <w:next w:val="Normal"/>
-    <w:link w:val="SubtitleChar"/>
+    <w:basedOn w:val="a"/>
+    <w:next w:val="a"/>
+    <w:link w:val="a9"/>
     <w:uiPriority w:val="11"/>
     <w:qFormat/>
     <w:rsid w:val="00AE4EB7"/>
@@ -2064,10 +1930,10 @@
       <w:sz w:val="22"/>
     </w:rPr>
   </w:style>
-  <w:style w:type="character" w:customStyle="1" w:styleId="SubtitleChar">
-    <w:name w:val="Subtitle Char"/>
-    <w:basedOn w:val="DefaultParagraphFont"/>
-    <w:link w:val="Subtitle"/>
+  <w:style w:type="character" w:customStyle="1" w:styleId="a9">
+    <w:name w:val="副標題 字元"/>
+    <w:basedOn w:val="a0"/>
+    <w:link w:val="a8"/>
     <w:uiPriority w:val="11"/>
     <w:rsid w:val="00AE4EB7"/>
     <w:rPr>
@@ -2076,10 +1942,343 @@
       <w:sz w:val="22"/>
     </w:rPr>
   </w:style>
-  <w:style w:type="character" w:customStyle="1" w:styleId="Heading2Char">
-    <w:name w:val="Heading 2 Char"/>
-    <w:basedOn w:val="DefaultParagraphFont"/>
-    <w:link w:val="Heading2"/>
+  <w:style w:type="character" w:customStyle="1" w:styleId="20">
+    <w:name w:val="標題 2 字元"/>
+    <w:basedOn w:val="a0"/>
+    <w:link w:val="2"/>
+    <w:uiPriority w:val="9"/>
+    <w:rsid w:val="00AE4EB7"/>
+    <w:rPr>
+      <w:rFonts w:asciiTheme="majorHAnsi" w:eastAsiaTheme="majorEastAsia" w:hAnsiTheme="majorHAnsi" w:cstheme="majorBidi"/>
+      <w:color w:val="365F91" w:themeColor="accent1" w:themeShade="BF"/>
+      <w:sz w:val="26"/>
+      <w:szCs w:val="26"/>
+    </w:rPr>
+  </w:style>
+</w:styles>
+</file>
+
+<file path=word/stylesWithEffects.xml><?xml version="1.0" encoding="utf-8"?>
+<w:styles xmlns:wpc="http://schemas.microsoft.com/office/word/2010/wordprocessingCanvas" xmlns:mc="http://schemas.openxmlformats.org/markup-compatibility/2006" xmlns:o="urn:schemas-microsoft-com:office:office" xmlns:r="http://schemas.openxmlformats.org/officeDocument/2006/relationships" xmlns:m="http://schemas.openxmlformats.org/officeDocument/2006/math" xmlns:v="urn:schemas-microsoft-com:vml" xmlns:wp14="http://schemas.microsoft.com/office/word/2010/wordprocessingDrawing" xmlns:wp="http://schemas.openxmlformats.org/drawingml/2006/wordprocessingDrawing" xmlns:w10="urn:schemas-microsoft-com:office:word" xmlns:w="http://schemas.openxmlformats.org/wordprocessingml/2006/main" xmlns:w14="http://schemas.microsoft.com/office/word/2010/wordml" xmlns:wpg="http://schemas.microsoft.com/office/word/2010/wordprocessingGroup" xmlns:wpi="http://schemas.microsoft.com/office/word/2010/wordprocessingInk" xmlns:wne="http://schemas.microsoft.com/office/word/2006/wordml" xmlns:wps="http://schemas.microsoft.com/office/word/2010/wordprocessingShape" mc:Ignorable="w14 wp14">
+  <w:docDefaults>
+    <w:rPrDefault>
+      <w:rPr>
+        <w:rFonts w:asciiTheme="minorHAnsi" w:eastAsiaTheme="minorEastAsia" w:hAnsiTheme="minorHAnsi" w:cstheme="minorBidi"/>
+        <w:kern w:val="2"/>
+        <w:sz w:val="24"/>
+        <w:szCs w:val="22"/>
+        <w:lang w:val="en-US" w:eastAsia="zh-TW" w:bidi="ar-SA"/>
+      </w:rPr>
+    </w:rPrDefault>
+    <w:pPrDefault/>
+  </w:docDefaults>
+  <w:latentStyles w:defLockedState="0" w:defUIPriority="99" w:defSemiHidden="1" w:defUnhideWhenUsed="1" w:defQFormat="0" w:count="267">
+    <w:lsdException w:name="Normal" w:semiHidden="0" w:uiPriority="0" w:unhideWhenUsed="0" w:qFormat="1"/>
+    <w:lsdException w:name="heading 1" w:semiHidden="0" w:uiPriority="9" w:unhideWhenUsed="0" w:qFormat="1"/>
+    <w:lsdException w:name="heading 2" w:uiPriority="9" w:qFormat="1"/>
+    <w:lsdException w:name="heading 3" w:uiPriority="9" w:qFormat="1"/>
+    <w:lsdException w:name="heading 4" w:uiPriority="9" w:qFormat="1"/>
+    <w:lsdException w:name="heading 5" w:uiPriority="9" w:qFormat="1"/>
+    <w:lsdException w:name="heading 6" w:uiPriority="9" w:qFormat="1"/>
+    <w:lsdException w:name="heading 7" w:uiPriority="9" w:qFormat="1"/>
+    <w:lsdException w:name="heading 8" w:uiPriority="9" w:qFormat="1"/>
+    <w:lsdException w:name="heading 9" w:uiPriority="9" w:qFormat="1"/>
+    <w:lsdException w:name="toc 1" w:uiPriority="39"/>
+    <w:lsdException w:name="toc 2" w:uiPriority="39"/>
+    <w:lsdException w:name="toc 3" w:uiPriority="39"/>
+    <w:lsdException w:name="toc 4" w:uiPriority="39"/>
+    <w:lsdException w:name="toc 5" w:uiPriority="39"/>
+    <w:lsdException w:name="toc 6" w:uiPriority="39"/>
+    <w:lsdException w:name="toc 7" w:uiPriority="39"/>
+    <w:lsdException w:name="toc 8" w:uiPriority="39"/>
+    <w:lsdException w:name="toc 9" w:uiPriority="39"/>
+    <w:lsdException w:name="caption" w:uiPriority="35" w:qFormat="1"/>
+    <w:lsdException w:name="Title" w:semiHidden="0" w:uiPriority="10" w:unhideWhenUsed="0" w:qFormat="1"/>
+    <w:lsdException w:name="Default Paragraph Font" w:uiPriority="1"/>
+    <w:lsdException w:name="Subtitle" w:semiHidden="0" w:uiPriority="11" w:unhideWhenUsed="0" w:qFormat="1"/>
+    <w:lsdException w:name="Strong" w:semiHidden="0" w:uiPriority="22" w:unhideWhenUsed="0" w:qFormat="1"/>
+    <w:lsdException w:name="Emphasis" w:semiHidden="0" w:uiPriority="20" w:unhideWhenUsed="0" w:qFormat="1"/>
+    <w:lsdException w:name="Normal Table" w:semiHidden="0" w:unhideWhenUsed="0"/>
+    <w:lsdException w:name="Table Subtle 1" w:semiHidden="0" w:unhideWhenUsed="0"/>
+    <w:lsdException w:name="Table Web 2" w:semiHidden="0" w:unhideWhenUsed="0"/>
+    <w:lsdException w:name="Table Web 3" w:semiHidden="0" w:unhideWhenUsed="0"/>
+    <w:lsdException w:name="Table Grid" w:semiHidden="0" w:uiPriority="59" w:unhideWhenUsed="0"/>
+    <w:lsdException w:name="Placeholder Text" w:unhideWhenUsed="0"/>
+    <w:lsdException w:name="No Spacing" w:semiHidden="0" w:uiPriority="1" w:unhideWhenUsed="0" w:qFormat="1"/>
+    <w:lsdException w:name="Light Shading" w:semiHidden="0" w:uiPriority="60" w:unhideWhenUsed="0"/>
+    <w:lsdException w:name="Light List" w:semiHidden="0" w:uiPriority="61" w:unhideWhenUsed="0"/>
+    <w:lsdException w:name="Light Grid" w:semiHidden="0" w:uiPriority="62" w:unhideWhenUsed="0"/>
+    <w:lsdException w:name="Medium Shading 1" w:semiHidden="0" w:uiPriority="63" w:unhideWhenUsed="0"/>
+    <w:lsdException w:name="Medium Shading 2" w:semiHidden="0" w:uiPriority="64" w:unhideWhenUsed="0"/>
+    <w:lsdException w:name="Medium List 1" w:semiHidden="0" w:uiPriority="65" w:unhideWhenUsed="0"/>
+    <w:lsdException w:name="Medium List 2" w:semiHidden="0" w:uiPriority="66" w:unhideWhenUsed="0"/>
+    <w:lsdException w:name="Medium Grid 1" w:semiHidden="0" w:uiPriority="67" w:unhideWhenUsed="0"/>
+    <w:lsdException w:name="Medium Grid 2" w:semiHidden="0" w:uiPriority="68" w:unhideWhenUsed="0"/>
+    <w:lsdException w:name="Medium Grid 3" w:semiHidden="0" w:uiPriority="69" w:unhideWhenUsed="0"/>
+    <w:lsdException w:name="Dark List" w:semiHidden="0" w:uiPriority="70" w:unhideWhenUsed="0"/>
+    <w:lsdException w:name="Colorful Shading" w:semiHidden="0" w:uiPriority="71" w:unhideWhenUsed="0"/>
+    <w:lsdException w:name="Colorful List" w:semiHidden="0" w:uiPriority="72" w:unhideWhenUsed="0"/>
+    <w:lsdException w:name="Colorful Grid" w:semiHidden="0" w:uiPriority="73" w:unhideWhenUsed="0"/>
+    <w:lsdException w:name="Light Shading Accent 1" w:semiHidden="0" w:uiPriority="60" w:unhideWhenUsed="0"/>
+    <w:lsdException w:name="Light List Accent 1" w:semiHidden="0" w:uiPriority="61" w:unhideWhenUsed="0"/>
+    <w:lsdException w:name="Light Grid Accent 1" w:semiHidden="0" w:uiPriority="62" w:unhideWhenUsed="0"/>
+    <w:lsdException w:name="Medium Shading 1 Accent 1" w:semiHidden="0" w:uiPriority="63" w:unhideWhenUsed="0"/>
+    <w:lsdException w:name="Medium Shading 2 Accent 1" w:semiHidden="0" w:uiPriority="64" w:unhideWhenUsed="0"/>
+    <w:lsdException w:name="Medium List 1 Accent 1" w:semiHidden="0" w:uiPriority="65" w:unhideWhenUsed="0"/>
+    <w:lsdException w:name="Revision" w:unhideWhenUsed="0"/>
+    <w:lsdException w:name="List Paragraph" w:semiHidden="0" w:uiPriority="34" w:unhideWhenUsed="0" w:qFormat="1"/>
+    <w:lsdException w:name="Quote" w:semiHidden="0" w:uiPriority="29" w:unhideWhenUsed="0" w:qFormat="1"/>
+    <w:lsdException w:name="Intense Quote" w:semiHidden="0" w:uiPriority="30" w:unhideWhenUsed="0" w:qFormat="1"/>
+    <w:lsdException w:name="Medium List 2 Accent 1" w:semiHidden="0" w:uiPriority="66" w:unhideWhenUsed="0"/>
+    <w:lsdException w:name="Medium Grid 1 Accent 1" w:semiHidden="0" w:uiPriority="67" w:unhideWhenUsed="0"/>
+    <w:lsdException w:name="Medium Grid 2 Accent 1" w:semiHidden="0" w:uiPriority="68" w:unhideWhenUsed="0"/>
+    <w:lsdException w:name="Medium Grid 3 Accent 1" w:semiHidden="0" w:uiPriority="69" w:unhideWhenUsed="0"/>
+    <w:lsdException w:name="Dark List Accent 1" w:semiHidden="0" w:uiPriority="70" w:unhideWhenUsed="0"/>
+    <w:lsdException w:name="Colorful Shading Accent 1" w:semiHidden="0" w:uiPriority="71" w:unhideWhenUsed="0"/>
+    <w:lsdException w:name="Colorful List Accent 1" w:semiHidden="0" w:uiPriority="72" w:unhideWhenUsed="0"/>
+    <w:lsdException w:name="Colorful Grid Accent 1" w:semiHidden="0" w:uiPriority="73" w:unhideWhenUsed="0"/>
+    <w:lsdException w:name="Light Shading Accent 2" w:semiHidden="0" w:uiPriority="60" w:unhideWhenUsed="0"/>
+    <w:lsdException w:name="Light List Accent 2" w:semiHidden="0" w:uiPriority="61" w:unhideWhenUsed="0"/>
+    <w:lsdException w:name="Light Grid Accent 2" w:semiHidden="0" w:uiPriority="62" w:unhideWhenUsed="0"/>
+    <w:lsdException w:name="Medium Shading 1 Accent 2" w:semiHidden="0" w:uiPriority="63" w:unhideWhenUsed="0"/>
+    <w:lsdException w:name="Medium Shading 2 Accent 2" w:semiHidden="0" w:uiPriority="64" w:unhideWhenUsed="0"/>
+    <w:lsdException w:name="Medium List 1 Accent 2" w:semiHidden="0" w:uiPriority="65" w:unhideWhenUsed="0"/>
+    <w:lsdException w:name="Medium List 2 Accent 2" w:semiHidden="0" w:uiPriority="66" w:unhideWhenUsed="0"/>
+    <w:lsdException w:name="Medium Grid 1 Accent 2" w:semiHidden="0" w:uiPriority="67" w:unhideWhenUsed="0"/>
+    <w:lsdException w:name="Medium Grid 2 Accent 2" w:semiHidden="0" w:uiPriority="68" w:unhideWhenUsed="0"/>
+    <w:lsdException w:name="Medium Grid 3 Accent 2" w:semiHidden="0" w:uiPriority="69" w:unhideWhenUsed="0"/>
+    <w:lsdException w:name="Dark List Accent 2" w:semiHidden="0" w:uiPriority="70" w:unhideWhenUsed="0"/>
+    <w:lsdException w:name="Colorful Shading Accent 2" w:semiHidden="0" w:uiPriority="71" w:unhideWhenUsed="0"/>
+    <w:lsdException w:name="Colorful List Accent 2" w:semiHidden="0" w:uiPriority="72" w:unhideWhenUsed="0"/>
+    <w:lsdException w:name="Colorful Grid Accent 2" w:semiHidden="0" w:uiPriority="73" w:unhideWhenUsed="0"/>
+    <w:lsdException w:name="Light Shading Accent 3" w:semiHidden="0" w:uiPriority="60" w:unhideWhenUsed="0"/>
+    <w:lsdException w:name="Light List Accent 3" w:semiHidden="0" w:uiPriority="61" w:unhideWhenUsed="0"/>
+    <w:lsdException w:name="Light Grid Accent 3" w:semiHidden="0" w:uiPriority="62" w:unhideWhenUsed="0"/>
+    <w:lsdException w:name="Medium Shading 1 Accent 3" w:semiHidden="0" w:uiPriority="63" w:unhideWhenUsed="0"/>
+    <w:lsdException w:name="Medium Shading 2 Accent 3" w:semiHidden="0" w:uiPriority="64" w:unhideWhenUsed="0"/>
+    <w:lsdException w:name="Medium List 1 Accent 3" w:semiHidden="0" w:uiPriority="65" w:unhideWhenUsed="0"/>
+    <w:lsdException w:name="Medium List 2 Accent 3" w:semiHidden="0" w:uiPriority="66" w:unhideWhenUsed="0"/>
+    <w:lsdException w:name="Medium Grid 1 Accent 3" w:semiHidden="0" w:uiPriority="67" w:unhideWhenUsed="0"/>
+    <w:lsdException w:name="Medium Grid 2 Accent 3" w:semiHidden="0" w:uiPriority="68" w:unhideWhenUsed="0"/>
+    <w:lsdException w:name="Medium Grid 3 Accent 3" w:semiHidden="0" w:uiPriority="69" w:unhideWhenUsed="0"/>
+    <w:lsdException w:name="Dark List Accent 3" w:semiHidden="0" w:uiPriority="70" w:unhideWhenUsed="0"/>
+    <w:lsdException w:name="Colorful Shading Accent 3" w:semiHidden="0" w:uiPriority="71" w:unhideWhenUsed="0"/>
+    <w:lsdException w:name="Colorful List Accent 3" w:semiHidden="0" w:uiPriority="72" w:unhideWhenUsed="0"/>
+    <w:lsdException w:name="Colorful Grid Accent 3" w:semiHidden="0" w:uiPriority="73" w:unhideWhenUsed="0"/>
+    <w:lsdException w:name="Light Shading Accent 4" w:semiHidden="0" w:uiPriority="60" w:unhideWhenUsed="0"/>
+    <w:lsdException w:name="Light List Accent 4" w:semiHidden="0" w:uiPriority="61" w:unhideWhenUsed="0"/>
+    <w:lsdException w:name="Light Grid Accent 4" w:semiHidden="0" w:uiPriority="62" w:unhideWhenUsed="0"/>
+    <w:lsdException w:name="Medium Shading 1 Accent 4" w:semiHidden="0" w:uiPriority="63" w:unhideWhenUsed="0"/>
+    <w:lsdException w:name="Medium Shading 2 Accent 4" w:semiHidden="0" w:uiPriority="64" w:unhideWhenUsed="0"/>
+    <w:lsdException w:name="Medium List 1 Accent 4" w:semiHidden="0" w:uiPriority="65" w:unhideWhenUsed="0"/>
+    <w:lsdException w:name="Medium List 2 Accent 4" w:semiHidden="0" w:uiPriority="66" w:unhideWhenUsed="0"/>
+    <w:lsdException w:name="Medium Grid 1 Accent 4" w:semiHidden="0" w:uiPriority="67" w:unhideWhenUsed="0"/>
+    <w:lsdException w:name="Medium Grid 2 Accent 4" w:semiHidden="0" w:uiPriority="68" w:unhideWhenUsed="0"/>
+    <w:lsdException w:name="Medium Grid 3 Accent 4" w:semiHidden="0" w:uiPriority="69" w:unhideWhenUsed="0"/>
+    <w:lsdException w:name="Dark List Accent 4" w:semiHidden="0" w:uiPriority="70" w:unhideWhenUsed="0"/>
+    <w:lsdException w:name="Colorful Shading Accent 4" w:semiHidden="0" w:uiPriority="71" w:unhideWhenUsed="0"/>
+    <w:lsdException w:name="Colorful List Accent 4" w:semiHidden="0" w:uiPriority="72" w:unhideWhenUsed="0"/>
+    <w:lsdException w:name="Colorful Grid Accent 4" w:semiHidden="0" w:uiPriority="73" w:unhideWhenUsed="0"/>
+    <w:lsdException w:name="Light Shading Accent 5" w:semiHidden="0" w:uiPriority="60" w:unhideWhenUsed="0"/>
+    <w:lsdException w:name="Light List Accent 5" w:semiHidden="0" w:uiPriority="61" w:unhideWhenUsed="0"/>
+    <w:lsdException w:name="Light Grid Accent 5" w:semiHidden="0" w:uiPriority="62" w:unhideWhenUsed="0"/>
+    <w:lsdException w:name="Medium Shading 1 Accent 5" w:semiHidden="0" w:uiPriority="63" w:unhideWhenUsed="0"/>
+    <w:lsdException w:name="Medium Shading 2 Accent 5" w:semiHidden="0" w:uiPriority="64" w:unhideWhenUsed="0"/>
+    <w:lsdException w:name="Medium List 1 Accent 5" w:semiHidden="0" w:uiPriority="65" w:unhideWhenUsed="0"/>
+    <w:lsdException w:name="Medium List 2 Accent 5" w:semiHidden="0" w:uiPriority="66" w:unhideWhenUsed="0"/>
+    <w:lsdException w:name="Medium Grid 1 Accent 5" w:semiHidden="0" w:uiPriority="67" w:unhideWhenUsed="0"/>
+    <w:lsdException w:name="Medium Grid 2 Accent 5" w:semiHidden="0" w:uiPriority="68" w:unhideWhenUsed="0"/>
+    <w:lsdException w:name="Medium Grid 3 Accent 5" w:semiHidden="0" w:uiPriority="69" w:unhideWhenUsed="0"/>
+    <w:lsdException w:name="Dark List Accent 5" w:semiHidden="0" w:uiPriority="70" w:unhideWhenUsed="0"/>
+    <w:lsdException w:name="Colorful Shading Accent 5" w:semiHidden="0" w:uiPriority="71" w:unhideWhenUsed="0"/>
+    <w:lsdException w:name="Colorful List Accent 5" w:semiHidden="0" w:uiPriority="72" w:unhideWhenUsed="0"/>
+    <w:lsdException w:name="Colorful Grid Accent 5" w:semiHidden="0" w:uiPriority="73" w:unhideWhenUsed="0"/>
+    <w:lsdException w:name="Light Shading Accent 6" w:semiHidden="0" w:uiPriority="60" w:unhideWhenUsed="0"/>
+    <w:lsdException w:name="Light List Accent 6" w:semiHidden="0" w:uiPriority="61" w:unhideWhenUsed="0"/>
+    <w:lsdException w:name="Light Grid Accent 6" w:semiHidden="0" w:uiPriority="62" w:unhideWhenUsed="0"/>
+    <w:lsdException w:name="Medium Shading 1 Accent 6" w:semiHidden="0" w:uiPriority="63" w:unhideWhenUsed="0"/>
+    <w:lsdException w:name="Medium Shading 2 Accent 6" w:semiHidden="0" w:uiPriority="64" w:unhideWhenUsed="0"/>
+    <w:lsdException w:name="Medium List 1 Accent 6" w:semiHidden="0" w:uiPriority="65" w:unhideWhenUsed="0"/>
+    <w:lsdException w:name="Medium List 2 Accent 6" w:semiHidden="0" w:uiPriority="66" w:unhideWhenUsed="0"/>
+    <w:lsdException w:name="Medium Grid 1 Accent 6" w:semiHidden="0" w:uiPriority="67" w:unhideWhenUsed="0"/>
+    <w:lsdException w:name="Medium Grid 2 Accent 6" w:semiHidden="0" w:uiPriority="68" w:unhideWhenUsed="0"/>
+    <w:lsdException w:name="Medium Grid 3 Accent 6" w:semiHidden="0" w:uiPriority="69" w:unhideWhenUsed="0"/>
+    <w:lsdException w:name="Dark List Accent 6" w:semiHidden="0" w:uiPriority="70" w:unhideWhenUsed="0"/>
+    <w:lsdException w:name="Colorful Shading Accent 6" w:semiHidden="0" w:uiPriority="71" w:unhideWhenUsed="0"/>
+    <w:lsdException w:name="Colorful List Accent 6" w:semiHidden="0" w:uiPriority="72" w:unhideWhenUsed="0"/>
+    <w:lsdException w:name="Colorful Grid Accent 6" w:semiHidden="0" w:uiPriority="73" w:unhideWhenUsed="0"/>
+    <w:lsdException w:name="Subtle Emphasis" w:semiHidden="0" w:uiPriority="19" w:unhideWhenUsed="0" w:qFormat="1"/>
+    <w:lsdException w:name="Intense Emphasis" w:semiHidden="0" w:uiPriority="21" w:unhideWhenUsed="0" w:qFormat="1"/>
+    <w:lsdException w:name="Subtle Reference" w:semiHidden="0" w:uiPriority="31" w:unhideWhenUsed="0" w:qFormat="1"/>
+    <w:lsdException w:name="Intense Reference" w:semiHidden="0" w:uiPriority="32" w:unhideWhenUsed="0" w:qFormat="1"/>
+    <w:lsdException w:name="Book Title" w:semiHidden="0" w:uiPriority="33" w:unhideWhenUsed="0" w:qFormat="1"/>
+    <w:lsdException w:name="Bibliography" w:uiPriority="37"/>
+    <w:lsdException w:name="TOC Heading" w:uiPriority="39" w:qFormat="1"/>
+  </w:latentStyles>
+  <w:style w:type="paragraph" w:default="1" w:styleId="a">
+    <w:name w:val="Normal"/>
+    <w:qFormat/>
+    <w:pPr>
+      <w:widowControl w:val="0"/>
+    </w:pPr>
+  </w:style>
+  <w:style w:type="paragraph" w:styleId="2">
+    <w:name w:val="heading 2"/>
+    <w:basedOn w:val="a"/>
+    <w:next w:val="a"/>
+    <w:link w:val="20"/>
+    <w:uiPriority w:val="9"/>
+    <w:unhideWhenUsed/>
+    <w:qFormat/>
+    <w:rsid w:val="00AE4EB7"/>
+    <w:pPr>
+      <w:keepNext/>
+      <w:keepLines/>
+      <w:spacing w:before="40"/>
+      <w:outlineLvl w:val="1"/>
+    </w:pPr>
+    <w:rPr>
+      <w:rFonts w:asciiTheme="majorHAnsi" w:eastAsiaTheme="majorEastAsia" w:hAnsiTheme="majorHAnsi" w:cstheme="majorBidi"/>
+      <w:color w:val="365F91" w:themeColor="accent1" w:themeShade="BF"/>
+      <w:sz w:val="26"/>
+      <w:szCs w:val="26"/>
+    </w:rPr>
+  </w:style>
+  <w:style w:type="character" w:default="1" w:styleId="a0">
+    <w:name w:val="Default Paragraph Font"/>
+    <w:uiPriority w:val="1"/>
+    <w:semiHidden/>
+    <w:unhideWhenUsed/>
+  </w:style>
+  <w:style w:type="table" w:default="1" w:styleId="a1">
+    <w:name w:val="Normal Table"/>
+    <w:uiPriority w:val="99"/>
+    <w:semiHidden/>
+    <w:unhideWhenUsed/>
+    <w:tblPr>
+      <w:tblInd w:w="0" w:type="dxa"/>
+      <w:tblCellMar>
+        <w:top w:w="0" w:type="dxa"/>
+        <w:left w:w="108" w:type="dxa"/>
+        <w:bottom w:w="0" w:type="dxa"/>
+        <w:right w:w="108" w:type="dxa"/>
+      </w:tblCellMar>
+    </w:tblPr>
+  </w:style>
+  <w:style w:type="numbering" w:default="1" w:styleId="a2">
+    <w:name w:val="No List"/>
+    <w:uiPriority w:val="99"/>
+    <w:semiHidden/>
+    <w:unhideWhenUsed/>
+  </w:style>
+  <w:style w:type="paragraph" w:styleId="a3">
+    <w:name w:val="Balloon Text"/>
+    <w:basedOn w:val="a"/>
+    <w:link w:val="a4"/>
+    <w:uiPriority w:val="99"/>
+    <w:semiHidden/>
+    <w:unhideWhenUsed/>
+    <w:rsid w:val="007F14CE"/>
+    <w:rPr>
+      <w:rFonts w:asciiTheme="majorHAnsi" w:eastAsiaTheme="majorEastAsia" w:hAnsiTheme="majorHAnsi" w:cstheme="majorBidi"/>
+      <w:sz w:val="18"/>
+      <w:szCs w:val="18"/>
+    </w:rPr>
+  </w:style>
+  <w:style w:type="character" w:customStyle="1" w:styleId="a4">
+    <w:name w:val="註解方塊文字 字元"/>
+    <w:basedOn w:val="a0"/>
+    <w:link w:val="a3"/>
+    <w:uiPriority w:val="99"/>
+    <w:semiHidden/>
+    <w:rsid w:val="007F14CE"/>
+    <w:rPr>
+      <w:rFonts w:asciiTheme="majorHAnsi" w:eastAsiaTheme="majorEastAsia" w:hAnsiTheme="majorHAnsi" w:cstheme="majorBidi"/>
+      <w:sz w:val="18"/>
+      <w:szCs w:val="18"/>
+    </w:rPr>
+  </w:style>
+  <w:style w:type="character" w:styleId="a5">
+    <w:name w:val="Hyperlink"/>
+    <w:basedOn w:val="a0"/>
+    <w:uiPriority w:val="99"/>
+    <w:semiHidden/>
+    <w:unhideWhenUsed/>
+    <w:rsid w:val="00560505"/>
+    <w:rPr>
+      <w:color w:val="0000FF"/>
+      <w:u w:val="single"/>
+    </w:rPr>
+  </w:style>
+  <w:style w:type="paragraph" w:styleId="a6">
+    <w:name w:val="Title"/>
+    <w:basedOn w:val="a"/>
+    <w:next w:val="a"/>
+    <w:link w:val="a7"/>
+    <w:uiPriority w:val="10"/>
+    <w:qFormat/>
+    <w:rsid w:val="00AE4EB7"/>
+    <w:pPr>
+      <w:contextualSpacing/>
+    </w:pPr>
+    <w:rPr>
+      <w:rFonts w:asciiTheme="majorHAnsi" w:eastAsiaTheme="majorEastAsia" w:hAnsiTheme="majorHAnsi" w:cstheme="majorBidi"/>
+      <w:spacing w:val="-10"/>
+      <w:kern w:val="28"/>
+      <w:sz w:val="56"/>
+      <w:szCs w:val="56"/>
+    </w:rPr>
+  </w:style>
+  <w:style w:type="character" w:customStyle="1" w:styleId="a7">
+    <w:name w:val="標題 字元"/>
+    <w:basedOn w:val="a0"/>
+    <w:link w:val="a6"/>
+    <w:uiPriority w:val="10"/>
+    <w:rsid w:val="00AE4EB7"/>
+    <w:rPr>
+      <w:rFonts w:asciiTheme="majorHAnsi" w:eastAsiaTheme="majorEastAsia" w:hAnsiTheme="majorHAnsi" w:cstheme="majorBidi"/>
+      <w:spacing w:val="-10"/>
+      <w:kern w:val="28"/>
+      <w:sz w:val="56"/>
+      <w:szCs w:val="56"/>
+    </w:rPr>
+  </w:style>
+  <w:style w:type="paragraph" w:styleId="a8">
+    <w:name w:val="Subtitle"/>
+    <w:basedOn w:val="a"/>
+    <w:next w:val="a"/>
+    <w:link w:val="a9"/>
+    <w:uiPriority w:val="11"/>
+    <w:qFormat/>
+    <w:rsid w:val="00AE4EB7"/>
+    <w:pPr>
+      <w:numPr>
+        <w:ilvl w:val="1"/>
+      </w:numPr>
+      <w:spacing w:after="160"/>
+    </w:pPr>
+    <w:rPr>
+      <w:color w:val="5A5A5A" w:themeColor="text1" w:themeTint="A5"/>
+      <w:spacing w:val="15"/>
+      <w:sz w:val="22"/>
+    </w:rPr>
+  </w:style>
+  <w:style w:type="character" w:customStyle="1" w:styleId="a9">
+    <w:name w:val="副標題 字元"/>
+    <w:basedOn w:val="a0"/>
+    <w:link w:val="a8"/>
+    <w:uiPriority w:val="11"/>
+    <w:rsid w:val="00AE4EB7"/>
+    <w:rPr>
+      <w:color w:val="5A5A5A" w:themeColor="text1" w:themeTint="A5"/>
+      <w:spacing w:val="15"/>
+      <w:sz w:val="22"/>
+    </w:rPr>
+  </w:style>
+  <w:style w:type="character" w:customStyle="1" w:styleId="20">
+    <w:name w:val="標題 2 字元"/>
+    <w:basedOn w:val="a0"/>
+    <w:link w:val="2"/>
     <w:uiPriority w:val="9"/>
     <w:rsid w:val="00AE4EB7"/>
     <w:rPr>
@@ -2375,4 +2574,16 @@
   <a:objectDefaults/>
   <a:extraClrSchemeLst/>
 </a:theme>
+</file>
+
+<file path=customXml/item1.xml><?xml version="1.0" encoding="utf-8"?>
+<b:Sources xmlns:b="http://schemas.openxmlformats.org/officeDocument/2006/bibliography" xmlns="http://schemas.openxmlformats.org/officeDocument/2006/bibliography" SelectedStyle="\APA.XSL" StyleName="APA"/>
+</file>
+
+<file path=customXml/itemProps1.xml><?xml version="1.0" encoding="utf-8"?>
+<ds:datastoreItem xmlns:ds="http://schemas.openxmlformats.org/officeDocument/2006/customXml" ds:itemID="{BB8C03CD-F663-403A-BBA6-0ED70AFDE330}">
+  <ds:schemaRefs>
+    <ds:schemaRef ds:uri="http://schemas.openxmlformats.org/officeDocument/2006/bibliography"/>
+  </ds:schemaRefs>
+</ds:datastoreItem>
 </file>
</xml_diff>

<commit_message>
Edit to the Best Offer tab user guide after code update
</commit_message>
<xml_diff>
--- a/API Project Report.docx
+++ b/API Project Report.docx
@@ -1448,10 +1448,10 @@
         </w:rPr>
         <w:lastRenderedPageBreak/>
         <w:drawing>
-          <wp:inline distT="0" distB="0" distL="0" distR="0" wp14:anchorId="770519BA" wp14:editId="6969473B">
-            <wp:extent cx="5715000" cy="3647661"/>
-            <wp:effectExtent l="0" t="0" r="0" b="0"/>
-            <wp:docPr id="2" name="圖片 2"/>
+          <wp:inline distT="0" distB="0" distL="0" distR="0" wp14:anchorId="7755B5F5" wp14:editId="33EC92C8">
+            <wp:extent cx="5699760" cy="3557296"/>
+            <wp:effectExtent l="0" t="0" r="0" b="5080"/>
+            <wp:docPr id="6" name="圖片 6"/>
             <wp:cNvGraphicFramePr>
               <a:graphicFrameLocks xmlns:a="http://schemas.openxmlformats.org/drawingml/2006/main" noChangeAspect="1"/>
             </wp:cNvGraphicFramePr>
@@ -1464,13 +1464,13 @@
                   </pic:nvPicPr>
                   <pic:blipFill rotWithShape="1">
                     <a:blip r:embed="rId10"/>
-                    <a:srcRect l="798" t="7565" r="22739" b="5674"/>
+                    <a:srcRect l="1331" t="11111" r="23670" b="5674"/>
                     <a:stretch/>
                   </pic:blipFill>
                   <pic:spPr bwMode="auto">
                     <a:xfrm>
                       <a:off x="0" y="0"/>
-                      <a:ext cx="5716267" cy="3648470"/>
+                      <a:ext cx="5701024" cy="3558085"/>
                     </a:xfrm>
                     <a:prstGeom prst="rect">
                       <a:avLst/>
@@ -1502,13 +1502,37 @@
         <w:rPr>
           <w:rFonts w:ascii="Times New Roman" w:hAnsi="Times New Roman" w:cs="Times New Roman"/>
         </w:rPr>
-        <w:t xml:space="preserve">The last tab in the application displayed several tables </w:t>
-      </w:r>
-      <w:r>
-        <w:rPr>
-          <w:rFonts w:ascii="Times New Roman" w:hAnsi="Times New Roman" w:cs="Times New Roman"/>
-        </w:rPr>
-        <w:t>each displaying a different type of information regarding the available tickets</w:t>
+        <w:t xml:space="preserve">The last tab in the application displayed </w:t>
+      </w:r>
+      <w:r>
+        <w:rPr>
+          <w:rFonts w:ascii="Times New Roman" w:hAnsi="Times New Roman" w:cs="Times New Roman"/>
+        </w:rPr>
+        <w:t>three</w:t>
+      </w:r>
+      <w:r>
+        <w:rPr>
+          <w:rFonts w:ascii="Times New Roman" w:hAnsi="Times New Roman" w:cs="Times New Roman"/>
+        </w:rPr>
+        <w:t xml:space="preserve"> tables </w:t>
+      </w:r>
+      <w:r>
+        <w:rPr>
+          <w:rFonts w:ascii="Times New Roman" w:hAnsi="Times New Roman" w:cs="Times New Roman"/>
+        </w:rPr>
+        <w:t>each</w:t>
+      </w:r>
+      <w:r>
+        <w:rPr>
+          <w:rFonts w:ascii="Times New Roman" w:hAnsi="Times New Roman" w:cs="Times New Roman"/>
+        </w:rPr>
+        <w:t xml:space="preserve"> with</w:t>
+      </w:r>
+      <w:r>
+        <w:rPr>
+          <w:rFonts w:ascii="Times New Roman" w:hAnsi="Times New Roman" w:cs="Times New Roman"/>
+        </w:rPr>
+        <w:t xml:space="preserve"> a different type of information regarding the available tickets</w:t>
       </w:r>
       <w:r>
         <w:rPr>
@@ -1538,25 +1562,7 @@
         <w:rPr>
           <w:rFonts w:ascii="Times New Roman" w:hAnsi="Times New Roman" w:cs="Times New Roman"/>
         </w:rPr>
-        <w:t>rture and destination airports from the selected date.</w:t>
-      </w:r>
-      <w:r>
-        <w:rPr>
-          <w:rFonts w:ascii="Times New Roman" w:hAnsi="Times New Roman" w:cs="Times New Roman"/>
-        </w:rPr>
-        <w:t xml:space="preserve"> There are a total of three separate tables</w:t>
-      </w:r>
-      <w:r>
-        <w:rPr>
-          <w:rFonts w:ascii="Times New Roman" w:hAnsi="Times New Roman" w:cs="Times New Roman"/>
-        </w:rPr>
-        <w:t>.</w:t>
-      </w:r>
-      <w:r>
-        <w:rPr>
-          <w:rFonts w:ascii="Times New Roman" w:hAnsi="Times New Roman" w:cs="Times New Roman"/>
-        </w:rPr>
-        <w:t xml:space="preserve"> The first </w:t>
+        <w:t xml:space="preserve">rture and destination airports from the selected date. The first </w:t>
       </w:r>
       <w:r>
         <w:rPr>
@@ -1568,7 +1574,13 @@
         <w:rPr>
           <w:rFonts w:ascii="Times New Roman" w:hAnsi="Times New Roman" w:cs="Times New Roman"/>
         </w:rPr>
-        <w:t xml:space="preserve"> collects all the cheapest tickets that </w:t>
+        <w:t xml:space="preserve"> shows</w:t>
+      </w:r>
+      <w:r>
+        <w:rPr>
+          <w:rFonts w:ascii="Times New Roman" w:hAnsi="Times New Roman" w:cs="Times New Roman"/>
+        </w:rPr>
+        <w:t xml:space="preserve"> all the cheapest tickets that </w:t>
       </w:r>
       <w:r>
         <w:rPr>
@@ -1598,7 +1610,19 @@
         <w:rPr>
           <w:rFonts w:ascii="Times New Roman" w:hAnsi="Times New Roman" w:cs="Times New Roman"/>
         </w:rPr>
-        <w:t xml:space="preserve">This let the users know what the currently cheapest options are and how many of such offers are still available on the server. </w:t>
+        <w:t xml:space="preserve">This let the users know what the currently cheapest options are and how many of such </w:t>
+      </w:r>
+      <w:r>
+        <w:rPr>
+          <w:rFonts w:ascii="Times New Roman" w:hAnsi="Times New Roman" w:cs="Times New Roman"/>
+        </w:rPr>
+        <w:t>options</w:t>
+      </w:r>
+      <w:r>
+        <w:rPr>
+          <w:rFonts w:ascii="Times New Roman" w:hAnsi="Times New Roman" w:cs="Times New Roman"/>
+        </w:rPr>
+        <w:t xml:space="preserve"> are still available on the server. </w:t>
       </w:r>
       <w:r>
         <w:rPr>
@@ -1610,7 +1634,37 @@
         <w:rPr>
           <w:rFonts w:ascii="Times New Roman" w:hAnsi="Times New Roman" w:cs="Times New Roman"/>
         </w:rPr>
-        <w:t xml:space="preserve"> shows the fastest estimated flight time while the third table shows the maximum estimated flight time. This is meant to help users better estimated their on-plane travel time and estimated arrival time when delays were to happen.</w:t>
+        <w:t xml:space="preserve"> shows the fastest estimated flight time while the third table shows the maximum estimated flight time</w:t>
+      </w:r>
+      <w:r>
+        <w:rPr>
+          <w:rFonts w:ascii="Times New Roman" w:hAnsi="Times New Roman" w:cs="Times New Roman"/>
+        </w:rPr>
+        <w:t xml:space="preserve"> of the offers available on the first table</w:t>
+      </w:r>
+      <w:r>
+        <w:rPr>
+          <w:rFonts w:ascii="Times New Roman" w:hAnsi="Times New Roman" w:cs="Times New Roman"/>
+        </w:rPr>
+        <w:t xml:space="preserve">. This is meant to help users better estimated their on-plane travel time and arrival time when delays were to </w:t>
+      </w:r>
+      <w:r>
+        <w:rPr>
+          <w:rFonts w:ascii="Times New Roman" w:hAnsi="Times New Roman" w:cs="Times New Roman"/>
+        </w:rPr>
+        <w:t>happen during their flight. For example, on</w:t>
+      </w:r>
+      <w:r>
+        <w:rPr>
+          <w:rFonts w:ascii="Times New Roman" w:hAnsi="Times New Roman" w:cs="Times New Roman"/>
+        </w:rPr>
+        <w:t xml:space="preserve"> the flight data from JFK to SFO</w:t>
+      </w:r>
+      <w:r>
+        <w:rPr>
+          <w:rFonts w:ascii="Times New Roman" w:hAnsi="Times New Roman" w:cs="Times New Roman"/>
+        </w:rPr>
+        <w:t xml:space="preserve"> on the selected date, the possible delay time will be estimated to be around 40 minutes.</w:t>
       </w:r>
       <w:bookmarkStart w:id="0" w:name="_GoBack"/>
       <w:bookmarkEnd w:id="0"/>
@@ -2581,7 +2635,7 @@
 </file>
 
 <file path=customXml/itemProps1.xml><?xml version="1.0" encoding="utf-8"?>
-<ds:datastoreItem xmlns:ds="http://schemas.openxmlformats.org/officeDocument/2006/customXml" ds:itemID="{BB8C03CD-F663-403A-BBA6-0ED70AFDE330}">
+<ds:datastoreItem xmlns:ds="http://schemas.openxmlformats.org/officeDocument/2006/customXml" ds:itemID="{D3F511CA-2244-41E3-B024-1A52950C3364}">
   <ds:schemaRefs>
     <ds:schemaRef ds:uri="http://schemas.openxmlformats.org/officeDocument/2006/bibliography"/>
   </ds:schemaRefs>

</xml_diff>

<commit_message>
Update on Tab Position
</commit_message>
<xml_diff>
--- a/API Project Report.docx
+++ b/API Project Report.docx
@@ -658,10 +658,10 @@
           <w:noProof/>
         </w:rPr>
         <w:drawing>
-          <wp:inline distT="0" distB="0" distL="0" distR="0" wp14:anchorId="03BC5898" wp14:editId="6B9F66A1">
-            <wp:extent cx="5713410" cy="2762250"/>
-            <wp:effectExtent l="0" t="0" r="1905" b="0"/>
-            <wp:docPr id="1" name="圖片 1"/>
+          <wp:inline distT="0" distB="0" distL="0" distR="0" wp14:anchorId="6EB05341" wp14:editId="01023BF3">
+            <wp:extent cx="5402580" cy="3614889"/>
+            <wp:effectExtent l="0" t="0" r="7620" b="5080"/>
+            <wp:docPr id="2" name="圖片 2"/>
             <wp:cNvGraphicFramePr>
               <a:graphicFrameLocks xmlns:a="http://schemas.openxmlformats.org/drawingml/2006/main" noChangeAspect="1"/>
             </wp:cNvGraphicFramePr>
@@ -674,13 +674,13 @@
                   </pic:nvPicPr>
                   <pic:blipFill rotWithShape="1">
                     <a:blip r:embed="rId8"/>
-                    <a:srcRect t="10041" r="28129" b="28186"/>
+                    <a:srcRect l="664" t="8983" r="26596" b="4491"/>
                     <a:stretch/>
                   </pic:blipFill>
                   <pic:spPr bwMode="auto">
                     <a:xfrm>
                       <a:off x="0" y="0"/>
-                      <a:ext cx="5718817" cy="2764864"/>
+                      <a:ext cx="5409981" cy="3619841"/>
                     </a:xfrm>
                     <a:prstGeom prst="rect">
                       <a:avLst/>
@@ -748,19 +748,7 @@
         <w:rPr>
           <w:rFonts w:ascii="Times New Roman" w:hAnsi="Times New Roman" w:cs="Times New Roman"/>
         </w:rPr>
-        <w:t xml:space="preserve">iew” button for the data to </w:t>
-      </w:r>
-      <w:r>
-        <w:rPr>
-          <w:rFonts w:ascii="Times New Roman" w:hAnsi="Times New Roman" w:cs="Times New Roman"/>
-        </w:rPr>
-        <w:t>pass</w:t>
-      </w:r>
-      <w:r>
-        <w:rPr>
-          <w:rFonts w:ascii="Times New Roman" w:hAnsi="Times New Roman" w:cs="Times New Roman"/>
-        </w:rPr>
-        <w:t xml:space="preserve"> </w:t>
+        <w:t xml:space="preserve">iew” button for the data to pass </w:t>
       </w:r>
       <w:r>
         <w:rPr>
@@ -778,13 +766,7 @@
         <w:rPr>
           <w:rFonts w:ascii="Times New Roman" w:hAnsi="Times New Roman" w:cs="Times New Roman"/>
         </w:rPr>
-        <w:t>the server</w:t>
-      </w:r>
-      <w:r>
-        <w:rPr>
-          <w:rFonts w:ascii="Times New Roman" w:hAnsi="Times New Roman" w:cs="Times New Roman"/>
-        </w:rPr>
-        <w:t xml:space="preserve">. </w:t>
+        <w:t xml:space="preserve">the server. </w:t>
       </w:r>
       <w:r>
         <w:rPr>
@@ -820,13 +802,25 @@
         <w:rPr>
           <w:rFonts w:ascii="Times New Roman" w:hAnsi="Times New Roman" w:cs="Times New Roman"/>
         </w:rPr>
-        <w:t>tabs. The first tab displayed all t</w:t>
-      </w:r>
-      <w:r>
-        <w:rPr>
-          <w:rFonts w:ascii="Times New Roman" w:hAnsi="Times New Roman" w:cs="Times New Roman"/>
-        </w:rPr>
-        <w:t xml:space="preserve">he offers found on Amadeus for </w:t>
+        <w:t>tabs.</w:t>
+      </w:r>
+      <w:r>
+        <w:rPr>
+          <w:rFonts w:ascii="Times New Roman" w:hAnsi="Times New Roman" w:cs="Times New Roman"/>
+        </w:rPr>
+        <w:t xml:space="preserve"> The first</w:t>
+      </w:r>
+      <w:r>
+        <w:rPr>
+          <w:rFonts w:ascii="Times New Roman" w:hAnsi="Times New Roman" w:cs="Times New Roman"/>
+        </w:rPr>
+        <w:t xml:space="preserve"> tab in the application displayed three tables each with a different type of information regarding the available tickets found on Amadeus </w:t>
+      </w:r>
+      <w:r>
+        <w:rPr>
+          <w:rFonts w:ascii="Times New Roman" w:hAnsi="Times New Roman" w:cs="Times New Roman"/>
+        </w:rPr>
+        <w:t xml:space="preserve">for </w:t>
       </w:r>
       <w:r>
         <w:rPr>
@@ -844,105 +838,13 @@
         <w:rPr>
           <w:rFonts w:ascii="Times New Roman" w:hAnsi="Times New Roman" w:cs="Times New Roman"/>
         </w:rPr>
-        <w:t>rture and destination airports from the selected date. It showcased a table with</w:t>
-      </w:r>
-      <w:r>
-        <w:rPr>
-          <w:rFonts w:ascii="Times New Roman" w:hAnsi="Times New Roman" w:cs="Times New Roman"/>
-        </w:rPr>
-        <w:t xml:space="preserve"> three</w:t>
-      </w:r>
-      <w:r>
-        <w:rPr>
-          <w:rFonts w:ascii="Times New Roman" w:hAnsi="Times New Roman" w:cs="Times New Roman"/>
-        </w:rPr>
-        <w:t xml:space="preserve"> columns including offer</w:t>
-      </w:r>
-      <w:r>
-        <w:rPr>
-          <w:rFonts w:ascii="Times New Roman" w:hAnsi="Times New Roman" w:cs="Times New Roman"/>
-        </w:rPr>
-        <w:t>ed price, transit airports</w:t>
-      </w:r>
-      <w:r>
-        <w:rPr>
-          <w:rFonts w:ascii="Times New Roman" w:hAnsi="Times New Roman" w:cs="Times New Roman"/>
-        </w:rPr>
-        <w:t xml:space="preserve">, and total time of travel. </w:t>
-      </w:r>
-      <w:r>
-        <w:rPr>
-          <w:rFonts w:ascii="Times New Roman" w:hAnsi="Times New Roman" w:cs="Times New Roman"/>
-        </w:rPr>
-        <w:t xml:space="preserve">The </w:t>
-      </w:r>
-      <w:r>
-        <w:rPr>
-          <w:rFonts w:ascii="Times New Roman" w:hAnsi="Times New Roman" w:cs="Times New Roman"/>
-        </w:rPr>
-        <w:t>total time of travel</w:t>
-      </w:r>
-      <w:r>
-        <w:rPr>
-          <w:rFonts w:ascii="Times New Roman" w:hAnsi="Times New Roman" w:cs="Times New Roman"/>
-        </w:rPr>
-        <w:t xml:space="preserve"> is the</w:t>
-      </w:r>
-      <w:r>
-        <w:rPr>
-          <w:rFonts w:ascii="Times New Roman" w:hAnsi="Times New Roman" w:cs="Times New Roman"/>
-        </w:rPr>
-        <w:t xml:space="preserve"> </w:t>
-      </w:r>
-      <w:r>
-        <w:rPr>
-          <w:rFonts w:ascii="Times New Roman" w:hAnsi="Times New Roman" w:cs="Times New Roman"/>
-        </w:rPr>
-        <w:t>total flight time</w:t>
-      </w:r>
-      <w:r>
-        <w:rPr>
-          <w:rFonts w:ascii="Times New Roman" w:hAnsi="Times New Roman" w:cs="Times New Roman"/>
-        </w:rPr>
-        <w:t xml:space="preserve"> between the scheduled departure time of the initial leg an</w:t>
-      </w:r>
-      <w:r>
-        <w:rPr>
-          <w:rFonts w:ascii="Times New Roman" w:hAnsi="Times New Roman" w:cs="Times New Roman"/>
-        </w:rPr>
-        <w:t xml:space="preserve">d the scheduled arrival time of the </w:t>
-      </w:r>
-      <w:r>
-        <w:rPr>
-          <w:rFonts w:ascii="Times New Roman" w:hAnsi="Times New Roman" w:cs="Times New Roman"/>
-        </w:rPr>
-        <w:t>final l</w:t>
-      </w:r>
-      <w:r>
-        <w:rPr>
-          <w:rFonts w:ascii="Times New Roman" w:hAnsi="Times New Roman" w:cs="Times New Roman"/>
-        </w:rPr>
-        <w:t>eg of the trip.</w:t>
-      </w:r>
-    </w:p>
-    <w:p>
-      <w:pPr>
-        <w:widowControl/>
-        <w:rPr>
-          <w:rFonts w:ascii="Times New Roman" w:hAnsi="Times New Roman" w:cs="Times New Roman"/>
-        </w:rPr>
-      </w:pPr>
-      <w:r>
-        <w:rPr>
-          <w:rFonts w:ascii="Times New Roman" w:hAnsi="Times New Roman" w:cs="Times New Roman"/>
-        </w:rPr>
-        <w:br w:type="page"/>
-      </w:r>
-    </w:p>
-    <w:p>
-      <w:pPr>
-        <w:rPr>
-          <w:noProof/>
+        <w:t>rture and destination airports from the selected date. The first one shows all the cheapest tickets that are available at the time on Amadeus. This let the users know what the currently cheapest options are and how many of such options are still available on the server. The second table shows the fastest estimated flight time while the third table shows the maximum estimated flight time of the offers available on the first table. This is meant to help users better estimated their on-plane travel time and arrival time when delays were to happen during their flight. For example, on the flight data from JFK to SFO on the selected date, the possible delay time will be estimated to be around 40 minutes.</w:t>
+      </w:r>
+    </w:p>
+    <w:p>
+      <w:pPr>
+        <w:rPr>
+          <w:rFonts w:ascii="Times New Roman" w:hAnsi="Times New Roman" w:cs="Times New Roman"/>
         </w:rPr>
       </w:pPr>
       <w:r>
@@ -951,10 +853,10 @@
         </w:rPr>
         <w:lastRenderedPageBreak/>
         <w:drawing>
-          <wp:inline distT="0" distB="0" distL="0" distR="0" wp14:anchorId="5D311D28" wp14:editId="40386C4F">
-            <wp:extent cx="5715000" cy="3080888"/>
-            <wp:effectExtent l="0" t="0" r="0" b="5715"/>
-            <wp:docPr id="3" name="圖片 3"/>
+          <wp:inline distT="0" distB="0" distL="0" distR="0" wp14:anchorId="6882A97F" wp14:editId="1E3719DE">
+            <wp:extent cx="5646420" cy="2961989"/>
+            <wp:effectExtent l="0" t="0" r="0" b="0"/>
+            <wp:docPr id="1" name="圖片 1"/>
             <wp:cNvGraphicFramePr>
               <a:graphicFrameLocks xmlns:a="http://schemas.openxmlformats.org/drawingml/2006/main" noChangeAspect="1"/>
             </wp:cNvGraphicFramePr>
@@ -967,13 +869,13 @@
                   </pic:nvPicPr>
                   <pic:blipFill rotWithShape="1">
                     <a:blip r:embed="rId9"/>
-                    <a:srcRect l="33583" t="10457" r="749" b="26608"/>
+                    <a:srcRect l="665" t="10166" r="27393" b="22743"/>
                     <a:stretch/>
                   </pic:blipFill>
                   <pic:spPr bwMode="auto">
                     <a:xfrm>
                       <a:off x="0" y="0"/>
-                      <a:ext cx="5715000" cy="3080888"/>
+                      <a:ext cx="5659456" cy="2968828"/>
                     </a:xfrm>
                     <a:prstGeom prst="rect">
                       <a:avLst/>
@@ -993,157 +895,133 @@
           </wp:inline>
         </w:drawing>
       </w:r>
-      <w:r>
-        <w:rPr>
-          <w:noProof/>
+    </w:p>
+    <w:p>
+      <w:pPr>
+        <w:ind w:firstLine="480"/>
+        <w:rPr>
+          <w:rFonts w:ascii="Times New Roman" w:hAnsi="Times New Roman" w:cs="Times New Roman"/>
+        </w:rPr>
+      </w:pPr>
+      <w:r>
+        <w:rPr>
+          <w:rFonts w:ascii="Times New Roman" w:hAnsi="Times New Roman" w:cs="Times New Roman"/>
+        </w:rPr>
+        <w:t xml:space="preserve">The </w:t>
+      </w:r>
+      <w:r>
+        <w:rPr>
+          <w:rFonts w:ascii="Times New Roman" w:hAnsi="Times New Roman" w:cs="Times New Roman"/>
+        </w:rPr>
+        <w:t>second</w:t>
+      </w:r>
+      <w:r>
+        <w:rPr>
+          <w:rFonts w:ascii="Times New Roman" w:hAnsi="Times New Roman" w:cs="Times New Roman"/>
+        </w:rPr>
+        <w:t xml:space="preserve"> tab displayed all t</w:t>
+      </w:r>
+      <w:r>
+        <w:rPr>
+          <w:rFonts w:ascii="Times New Roman" w:hAnsi="Times New Roman" w:cs="Times New Roman"/>
+        </w:rPr>
+        <w:t xml:space="preserve">he offers found on Amadeus for </w:t>
+      </w:r>
+      <w:r>
+        <w:rPr>
+          <w:rFonts w:ascii="Times New Roman" w:hAnsi="Times New Roman" w:cs="Times New Roman"/>
+        </w:rPr>
+        <w:t xml:space="preserve">the </w:t>
+      </w:r>
+      <w:r>
+        <w:rPr>
+          <w:rFonts w:ascii="Times New Roman" w:hAnsi="Times New Roman" w:cs="Times New Roman"/>
+        </w:rPr>
+        <w:t>given depa</w:t>
+      </w:r>
+      <w:r>
+        <w:rPr>
+          <w:rFonts w:ascii="Times New Roman" w:hAnsi="Times New Roman" w:cs="Times New Roman"/>
+        </w:rPr>
+        <w:t>rture and destination airports from the selected date. It showcased a table with</w:t>
+      </w:r>
+      <w:r>
+        <w:rPr>
+          <w:rFonts w:ascii="Times New Roman" w:hAnsi="Times New Roman" w:cs="Times New Roman"/>
+        </w:rPr>
+        <w:t xml:space="preserve"> three</w:t>
+      </w:r>
+      <w:r>
+        <w:rPr>
+          <w:rFonts w:ascii="Times New Roman" w:hAnsi="Times New Roman" w:cs="Times New Roman"/>
+        </w:rPr>
+        <w:t xml:space="preserve"> columns including offer</w:t>
+      </w:r>
+      <w:r>
+        <w:rPr>
+          <w:rFonts w:ascii="Times New Roman" w:hAnsi="Times New Roman" w:cs="Times New Roman"/>
+        </w:rPr>
+        <w:t>ed price, transit airports</w:t>
+      </w:r>
+      <w:r>
+        <w:rPr>
+          <w:rFonts w:ascii="Times New Roman" w:hAnsi="Times New Roman" w:cs="Times New Roman"/>
+        </w:rPr>
+        <w:t xml:space="preserve">, and total time of travel. </w:t>
+      </w:r>
+      <w:r>
+        <w:rPr>
+          <w:rFonts w:ascii="Times New Roman" w:hAnsi="Times New Roman" w:cs="Times New Roman"/>
+        </w:rPr>
+        <w:t xml:space="preserve">The </w:t>
+      </w:r>
+      <w:r>
+        <w:rPr>
+          <w:rFonts w:ascii="Times New Roman" w:hAnsi="Times New Roman" w:cs="Times New Roman"/>
+        </w:rPr>
+        <w:t>total time of travel</w:t>
+      </w:r>
+      <w:r>
+        <w:rPr>
+          <w:rFonts w:ascii="Times New Roman" w:hAnsi="Times New Roman" w:cs="Times New Roman"/>
+        </w:rPr>
+        <w:t xml:space="preserve"> is the</w:t>
+      </w:r>
+      <w:r>
+        <w:rPr>
+          <w:rFonts w:ascii="Times New Roman" w:hAnsi="Times New Roman" w:cs="Times New Roman"/>
         </w:rPr>
         <w:t xml:space="preserve"> </w:t>
       </w:r>
-    </w:p>
-    <w:p>
-      <w:pPr>
-        <w:ind w:firstLine="480"/>
-        <w:rPr>
-          <w:rFonts w:ascii="Times New Roman" w:hAnsi="Times New Roman" w:cs="Times New Roman"/>
-        </w:rPr>
-      </w:pPr>
-      <w:r>
-        <w:rPr>
-          <w:rFonts w:ascii="Times New Roman" w:hAnsi="Times New Roman" w:cs="Times New Roman"/>
-        </w:rPr>
-        <w:t xml:space="preserve">The </w:t>
-      </w:r>
-      <w:r>
-        <w:rPr>
-          <w:rFonts w:ascii="Times New Roman" w:hAnsi="Times New Roman" w:cs="Times New Roman"/>
-        </w:rPr>
-        <w:t>second</w:t>
-      </w:r>
-      <w:r>
-        <w:rPr>
-          <w:rFonts w:ascii="Times New Roman" w:hAnsi="Times New Roman" w:cs="Times New Roman"/>
-        </w:rPr>
-        <w:t xml:space="preserve"> tab </w:t>
-      </w:r>
-      <w:r>
-        <w:rPr>
-          <w:rFonts w:ascii="Times New Roman" w:hAnsi="Times New Roman" w:cs="Times New Roman"/>
-        </w:rPr>
-        <w:t xml:space="preserve">is a </w:t>
-      </w:r>
-      <w:r>
-        <w:rPr>
-          <w:rFonts w:ascii="Times New Roman" w:hAnsi="Times New Roman" w:cs="Times New Roman"/>
-        </w:rPr>
-        <w:t>scatterplot</w:t>
-      </w:r>
-      <w:r>
-        <w:rPr>
-          <w:rFonts w:ascii="Times New Roman" w:hAnsi="Times New Roman" w:cs="Times New Roman"/>
-        </w:rPr>
-        <w:t xml:space="preserve"> that displays the price and total flight times of the </w:t>
-      </w:r>
-      <w:r>
-        <w:rPr>
-          <w:rFonts w:ascii="Times New Roman" w:hAnsi="Times New Roman" w:cs="Times New Roman"/>
-        </w:rPr>
-        <w:t xml:space="preserve">offers found on Amadeus for </w:t>
-      </w:r>
-      <w:r>
-        <w:rPr>
-          <w:rFonts w:ascii="Times New Roman" w:hAnsi="Times New Roman" w:cs="Times New Roman"/>
-        </w:rPr>
-        <w:t xml:space="preserve">the </w:t>
-      </w:r>
-      <w:r>
-        <w:rPr>
-          <w:rFonts w:ascii="Times New Roman" w:hAnsi="Times New Roman" w:cs="Times New Roman"/>
-        </w:rPr>
-        <w:t>given depa</w:t>
-      </w:r>
-      <w:r>
-        <w:rPr>
-          <w:rFonts w:ascii="Times New Roman" w:hAnsi="Times New Roman" w:cs="Times New Roman"/>
-        </w:rPr>
-        <w:t xml:space="preserve">rture and destination airports from the selected date. From this tab, we can attempt to find a trend between price and </w:t>
-      </w:r>
-      <w:r>
-        <w:rPr>
-          <w:rFonts w:ascii="Times New Roman" w:hAnsi="Times New Roman" w:cs="Times New Roman"/>
-        </w:rPr>
-        <w:t xml:space="preserve">the </w:t>
-      </w:r>
-      <w:r>
-        <w:rPr>
-          <w:rFonts w:ascii="Times New Roman" w:hAnsi="Times New Roman" w:cs="Times New Roman"/>
-        </w:rPr>
-        <w:t>amount of travel time</w:t>
-      </w:r>
-      <w:r>
-        <w:rPr>
-          <w:rFonts w:ascii="Times New Roman" w:hAnsi="Times New Roman" w:cs="Times New Roman"/>
-        </w:rPr>
-        <w:t xml:space="preserve"> expected for the trip</w:t>
-      </w:r>
-      <w:r>
-        <w:rPr>
-          <w:rFonts w:ascii="Times New Roman" w:hAnsi="Times New Roman" w:cs="Times New Roman"/>
-        </w:rPr>
-        <w:t>.</w:t>
-      </w:r>
-      <w:r>
-        <w:rPr>
-          <w:rFonts w:ascii="Times New Roman" w:hAnsi="Times New Roman" w:cs="Times New Roman"/>
-        </w:rPr>
-        <w:t xml:space="preserve"> </w:t>
-      </w:r>
-      <w:r>
-        <w:rPr>
-          <w:rFonts w:ascii="Times New Roman" w:hAnsi="Times New Roman" w:cs="Times New Roman"/>
-        </w:rPr>
-        <w:t xml:space="preserve">This tab can help users get a better grasp at the currently offering ticket price and can also help the users plan for transportation after they had reach their destinations. </w:t>
-      </w:r>
-      <w:r>
-        <w:rPr>
-          <w:rFonts w:ascii="Times New Roman" w:hAnsi="Times New Roman" w:cs="Times New Roman"/>
-        </w:rPr>
-        <w:t xml:space="preserve"> For example, </w:t>
-      </w:r>
-      <w:r>
-        <w:rPr>
-          <w:rFonts w:ascii="Times New Roman" w:hAnsi="Times New Roman" w:cs="Times New Roman"/>
-        </w:rPr>
-        <w:t xml:space="preserve">most </w:t>
-      </w:r>
-      <w:r>
-        <w:rPr>
-          <w:rFonts w:ascii="Times New Roman" w:hAnsi="Times New Roman" w:cs="Times New Roman"/>
-        </w:rPr>
-        <w:t xml:space="preserve">flights from JFK to SFO </w:t>
-      </w:r>
-      <w:r>
-        <w:rPr>
-          <w:rFonts w:ascii="Times New Roman" w:hAnsi="Times New Roman" w:cs="Times New Roman"/>
-        </w:rPr>
-        <w:t xml:space="preserve">(the flight information/user input is displayed in the left panel at the page above) </w:t>
-      </w:r>
-      <w:r>
-        <w:rPr>
-          <w:rFonts w:ascii="Times New Roman" w:hAnsi="Times New Roman" w:cs="Times New Roman"/>
-        </w:rPr>
-        <w:t>generally takes</w:t>
-      </w:r>
-      <w:r>
-        <w:rPr>
-          <w:rFonts w:ascii="Times New Roman" w:hAnsi="Times New Roman" w:cs="Times New Roman"/>
-        </w:rPr>
-        <w:t xml:space="preserve"> </w:t>
-      </w:r>
-      <w:r>
-        <w:rPr>
-          <w:rFonts w:ascii="Times New Roman" w:hAnsi="Times New Roman" w:cs="Times New Roman"/>
-        </w:rPr>
-        <w:t xml:space="preserve">around six to seven hours with the price ranging from $120 up to as high as $200 US dollars. </w:t>
+      <w:r>
+        <w:rPr>
+          <w:rFonts w:ascii="Times New Roman" w:hAnsi="Times New Roman" w:cs="Times New Roman"/>
+        </w:rPr>
+        <w:t>total flight time</w:t>
+      </w:r>
+      <w:r>
+        <w:rPr>
+          <w:rFonts w:ascii="Times New Roman" w:hAnsi="Times New Roman" w:cs="Times New Roman"/>
+        </w:rPr>
+        <w:t xml:space="preserve"> between the scheduled departure time of the initial leg an</w:t>
+      </w:r>
+      <w:r>
+        <w:rPr>
+          <w:rFonts w:ascii="Times New Roman" w:hAnsi="Times New Roman" w:cs="Times New Roman"/>
+        </w:rPr>
+        <w:t xml:space="preserve">d the scheduled arrival time of the </w:t>
+      </w:r>
+      <w:r>
+        <w:rPr>
+          <w:rFonts w:ascii="Times New Roman" w:hAnsi="Times New Roman" w:cs="Times New Roman"/>
+        </w:rPr>
+        <w:t>final l</w:t>
+      </w:r>
+      <w:r>
+        <w:rPr>
+          <w:rFonts w:ascii="Times New Roman" w:hAnsi="Times New Roman" w:cs="Times New Roman"/>
+        </w:rPr>
+        <w:t>eg of the trip.</w:t>
       </w:r>
     </w:p>
     <w:p>
@@ -1162,6 +1040,7 @@
     </w:p>
     <w:p>
       <w:pPr>
+        <w:widowControl/>
         <w:rPr>
           <w:rFonts w:ascii="Times New Roman" w:hAnsi="Times New Roman" w:cs="Times New Roman"/>
         </w:rPr>
@@ -1172,10 +1051,10 @@
         </w:rPr>
         <w:lastRenderedPageBreak/>
         <w:drawing>
-          <wp:inline distT="0" distB="0" distL="0" distR="0" wp14:anchorId="4F9FF84D" wp14:editId="47058780">
-            <wp:extent cx="5734050" cy="3268112"/>
-            <wp:effectExtent l="0" t="0" r="0" b="8890"/>
-            <wp:docPr id="5" name="圖片 5"/>
+          <wp:inline distT="0" distB="0" distL="0" distR="0" wp14:anchorId="1E26EAF3" wp14:editId="78500DF0">
+            <wp:extent cx="5645181" cy="2794194"/>
+            <wp:effectExtent l="0" t="0" r="0" b="6350"/>
+            <wp:docPr id="7" name="圖片 7"/>
             <wp:cNvGraphicFramePr>
               <a:graphicFrameLocks xmlns:a="http://schemas.openxmlformats.org/drawingml/2006/main" noChangeAspect="1"/>
             </wp:cNvGraphicFramePr>
@@ -1188,13 +1067,13 @@
                   </pic:nvPicPr>
                   <pic:blipFill rotWithShape="1">
                     <a:blip r:embed="rId10"/>
-                    <a:srcRect l="33775" t="15356" r="2105" b="19675"/>
+                    <a:srcRect l="33910" t="15130" b="26714"/>
                     <a:stretch/>
                   </pic:blipFill>
                   <pic:spPr bwMode="auto">
                     <a:xfrm>
                       <a:off x="0" y="0"/>
-                      <a:ext cx="5731511" cy="3266665"/>
+                      <a:ext cx="5646434" cy="2794814"/>
                     </a:xfrm>
                     <a:prstGeom prst="rect">
                       <a:avLst/>
@@ -1226,97 +1105,31 @@
         <w:rPr>
           <w:rFonts w:ascii="Times New Roman" w:hAnsi="Times New Roman" w:cs="Times New Roman"/>
         </w:rPr>
-        <w:t>The third tab is a price distribution h</w:t>
-      </w:r>
-      <w:r>
-        <w:rPr>
-          <w:rFonts w:ascii="Times New Roman" w:hAnsi="Times New Roman" w:cs="Times New Roman"/>
-        </w:rPr>
-        <w:t>istogram</w:t>
-      </w:r>
-      <w:r>
-        <w:rPr>
-          <w:rFonts w:ascii="Times New Roman" w:hAnsi="Times New Roman" w:cs="Times New Roman"/>
-        </w:rPr>
-        <w:t xml:space="preserve"> of the </w:t>
-      </w:r>
-      <w:r>
-        <w:rPr>
-          <w:rFonts w:ascii="Times New Roman" w:hAnsi="Times New Roman" w:cs="Times New Roman"/>
-        </w:rPr>
-        <w:t xml:space="preserve">offers found on Amadeus for </w:t>
-      </w:r>
-      <w:r>
-        <w:rPr>
-          <w:rFonts w:ascii="Times New Roman" w:hAnsi="Times New Roman" w:cs="Times New Roman"/>
-        </w:rPr>
-        <w:t xml:space="preserve">the </w:t>
-      </w:r>
-      <w:r>
-        <w:rPr>
-          <w:rFonts w:ascii="Times New Roman" w:hAnsi="Times New Roman" w:cs="Times New Roman"/>
-        </w:rPr>
-        <w:t>given depa</w:t>
-      </w:r>
-      <w:r>
-        <w:rPr>
-          <w:rFonts w:ascii="Times New Roman" w:hAnsi="Times New Roman" w:cs="Times New Roman"/>
-        </w:rPr>
-        <w:t>rture and destination airports from the selected date. From this tab, details the price variations between different flights.</w:t>
-      </w:r>
-      <w:r>
-        <w:rPr>
-          <w:rFonts w:ascii="Times New Roman" w:hAnsi="Times New Roman" w:cs="Times New Roman"/>
-        </w:rPr>
-        <w:t xml:space="preserve"> Continuing </w:t>
-      </w:r>
-      <w:r>
-        <w:rPr>
-          <w:rFonts w:ascii="Times New Roman" w:hAnsi="Times New Roman" w:cs="Times New Roman"/>
-        </w:rPr>
-        <w:t>the flight</w:t>
-      </w:r>
-      <w:r>
-        <w:rPr>
-          <w:rFonts w:ascii="Times New Roman" w:hAnsi="Times New Roman" w:cs="Times New Roman"/>
-        </w:rPr>
-        <w:t xml:space="preserve"> data</w:t>
-      </w:r>
-      <w:r>
-        <w:rPr>
-          <w:rFonts w:ascii="Times New Roman" w:hAnsi="Times New Roman" w:cs="Times New Roman"/>
-        </w:rPr>
-        <w:t xml:space="preserve"> from JFK to SFO</w:t>
-      </w:r>
-      <w:r>
-        <w:rPr>
-          <w:rFonts w:ascii="Times New Roman" w:hAnsi="Times New Roman" w:cs="Times New Roman"/>
-        </w:rPr>
-        <w:t xml:space="preserve">, we </w:t>
-      </w:r>
-      <w:r>
-        <w:rPr>
-          <w:rFonts w:ascii="Times New Roman" w:hAnsi="Times New Roman" w:cs="Times New Roman"/>
-        </w:rPr>
-        <w:t xml:space="preserve">know that </w:t>
-      </w:r>
-      <w:r>
-        <w:rPr>
-          <w:rFonts w:ascii="Times New Roman" w:hAnsi="Times New Roman" w:cs="Times New Roman"/>
-        </w:rPr>
-        <w:t xml:space="preserve">the range of ticket price ranges from $120 up to as high as $200 US dollars. The bar graph also showcases the amount of flights available for each ticket price ranges. For example, we can tell from the graph above, that majority of the plane ticket is around $120 US dollars and have around 18 flights available on the selected date. However, we can also see that there are still some higher price tickets that are also available </w:t>
-      </w:r>
-      <w:r>
-        <w:rPr>
-          <w:rFonts w:ascii="Times New Roman" w:hAnsi="Times New Roman" w:cs="Times New Roman"/>
-        </w:rPr>
-        <w:t>that may be indicative of different travelling classes, e.g. first or business classes vs economy</w:t>
-      </w:r>
-      <w:r>
-        <w:rPr>
-          <w:rFonts w:ascii="Times New Roman" w:hAnsi="Times New Roman" w:cs="Times New Roman"/>
-        </w:rPr>
-        <w:t>.</w:t>
+        <w:t xml:space="preserve">The </w:t>
+      </w:r>
+      <w:r>
+        <w:rPr>
+          <w:rFonts w:ascii="Times New Roman" w:hAnsi="Times New Roman" w:cs="Times New Roman"/>
+        </w:rPr>
+        <w:t>third</w:t>
+      </w:r>
+      <w:r>
+        <w:rPr>
+          <w:rFonts w:ascii="Times New Roman" w:hAnsi="Times New Roman" w:cs="Times New Roman"/>
+        </w:rPr>
+        <w:t xml:space="preserve"> tab is a map that contains the locations of 100 airports. From this tab a user can</w:t>
+      </w:r>
+      <w:r>
+        <w:rPr>
+          <w:rFonts w:ascii="Times New Roman" w:hAnsi="Times New Roman" w:cs="Times New Roman"/>
+        </w:rPr>
+        <w:t xml:space="preserve"> see what airports are near the area they want to travel to.</w:t>
+      </w:r>
+      <w:r>
+        <w:rPr>
+          <w:rFonts w:ascii="Times New Roman" w:hAnsi="Times New Roman" w:cs="Times New Roman"/>
+        </w:rPr>
+        <w:t xml:space="preserve"> A user can also see if there are multiple airports near their desired destination. The user can then use this information to further analyze flight prices. For example, if one wanted to travel to New York they could simply hover over the New York area and see that there are three different airports in that area. Once the user has the information of which airports they can travel with. They can then use the Amadeus data to see which airport will give them the best price. The markers on the map also conveniently display both the full name and the shorten abbreviation of the airport selected. The abbreviations match with what is being displayed in the left panel for the users for easy confirmation.</w:t>
       </w:r>
     </w:p>
     <w:p>
@@ -1332,157 +1145,23 @@
         </w:rPr>
         <w:br w:type="page"/>
       </w:r>
-      <w:bookmarkStart w:id="0" w:name="_GoBack"/>
-      <w:bookmarkEnd w:id="0"/>
-      <w:r>
-        <w:rPr>
-          <w:rFonts w:ascii="Times New Roman" w:eastAsia="Times New Roman" w:hAnsi="Times New Roman" w:cs="Times New Roman"/>
+    </w:p>
+    <w:p>
+      <w:pPr>
+        <w:rPr>
           <w:noProof/>
-          <w:kern w:val="0"/>
-          <w:szCs w:val="24"/>
+        </w:rPr>
+      </w:pPr>
+      <w:r>
+        <w:rPr>
+          <w:noProof/>
         </w:rPr>
         <w:lastRenderedPageBreak/>
         <w:drawing>
-          <wp:inline distT="0" distB="0" distL="0" distR="0" wp14:anchorId="099AB652" wp14:editId="612D3760">
-            <wp:extent cx="5731510" cy="2474595"/>
-            <wp:effectExtent l="0" t="0" r="0" b="1905"/>
-            <wp:docPr id="4" name="Picture 4" descr="A close up of a map&#10;&#10;Description automatically generated"/>
-            <wp:cNvGraphicFramePr>
-              <a:graphicFrameLocks xmlns:a="http://schemas.openxmlformats.org/drawingml/2006/main" noChangeAspect="1"/>
-            </wp:cNvGraphicFramePr>
-            <a:graphic xmlns:a="http://schemas.openxmlformats.org/drawingml/2006/main">
-              <a:graphicData uri="http://schemas.openxmlformats.org/drawingml/2006/picture">
-                <pic:pic xmlns:pic="http://schemas.openxmlformats.org/drawingml/2006/picture">
-                  <pic:nvPicPr>
-                    <pic:cNvPr id="4" name="Screen Shot 2020-03-20 at 11.12.44 AM.png"/>
-                    <pic:cNvPicPr/>
-                  </pic:nvPicPr>
-                  <pic:blipFill>
-                    <a:blip r:embed="rId11" cstate="print">
-                      <a:extLst>
-                        <a:ext uri="{28A0092B-C50C-407E-A947-70E740481C1C}">
-                          <a14:useLocalDpi xmlns:a14="http://schemas.microsoft.com/office/drawing/2010/main" val="0"/>
-                        </a:ext>
-                      </a:extLst>
-                    </a:blip>
-                    <a:stretch>
-                      <a:fillRect/>
-                    </a:stretch>
-                  </pic:blipFill>
-                  <pic:spPr>
-                    <a:xfrm>
-                      <a:off x="0" y="0"/>
-                      <a:ext cx="5731510" cy="2474595"/>
-                    </a:xfrm>
-                    <a:prstGeom prst="rect">
-                      <a:avLst/>
-                    </a:prstGeom>
-                  </pic:spPr>
-                </pic:pic>
-              </a:graphicData>
-            </a:graphic>
-          </wp:inline>
-        </w:drawing>
-      </w:r>
-    </w:p>
-    <w:p>
-      <w:pPr>
-        <w:ind w:firstLine="480"/>
-        <w:rPr>
-          <w:rFonts w:ascii="Times New Roman" w:hAnsi="Times New Roman" w:cs="Times New Roman"/>
-        </w:rPr>
-      </w:pPr>
-      <w:r>
-        <w:rPr>
-          <w:rFonts w:ascii="Times New Roman" w:hAnsi="Times New Roman" w:cs="Times New Roman"/>
-        </w:rPr>
-        <w:t>The fourth tab is a map that contains the locations of 100 airports. From this tab a user can</w:t>
-      </w:r>
-      <w:r>
-        <w:rPr>
-          <w:rFonts w:ascii="Times New Roman" w:hAnsi="Times New Roman" w:cs="Times New Roman"/>
-        </w:rPr>
-        <w:t xml:space="preserve"> see what airports are near the area they want to travel to.</w:t>
-      </w:r>
-      <w:r>
-        <w:rPr>
-          <w:rFonts w:ascii="Times New Roman" w:hAnsi="Times New Roman" w:cs="Times New Roman"/>
-        </w:rPr>
-        <w:t xml:space="preserve"> A user can also see if there are multiple airports near their desired destination. The user can then use this information to further analyze flight </w:t>
-      </w:r>
-      <w:r>
-        <w:rPr>
-          <w:rFonts w:ascii="Times New Roman" w:hAnsi="Times New Roman" w:cs="Times New Roman"/>
-        </w:rPr>
-        <w:t>prices</w:t>
-      </w:r>
-      <w:r>
-        <w:rPr>
-          <w:rFonts w:ascii="Times New Roman" w:hAnsi="Times New Roman" w:cs="Times New Roman"/>
-        </w:rPr>
-        <w:t>. For example, if one wanted to travel to New York they could simply hover over the New York area and see that there are three different ai</w:t>
-      </w:r>
-      <w:r>
-        <w:rPr>
-          <w:rFonts w:ascii="Times New Roman" w:hAnsi="Times New Roman" w:cs="Times New Roman"/>
-        </w:rPr>
-        <w:t>r</w:t>
-      </w:r>
-      <w:r>
-        <w:rPr>
-          <w:rFonts w:ascii="Times New Roman" w:hAnsi="Times New Roman" w:cs="Times New Roman"/>
-        </w:rPr>
-        <w:t>ports in that area. Once the user has the information of which airports they can travel with. They can then use the Amad</w:t>
-      </w:r>
-      <w:r>
-        <w:rPr>
-          <w:rFonts w:ascii="Times New Roman" w:hAnsi="Times New Roman" w:cs="Times New Roman"/>
-        </w:rPr>
-        <w:t>eu</w:t>
-      </w:r>
-      <w:r>
-        <w:rPr>
-          <w:rFonts w:ascii="Times New Roman" w:hAnsi="Times New Roman" w:cs="Times New Roman"/>
-        </w:rPr>
-        <w:t xml:space="preserve">s data to see which airport will give them the best price. </w:t>
-      </w:r>
-      <w:r>
-        <w:rPr>
-          <w:rFonts w:ascii="Times New Roman" w:hAnsi="Times New Roman" w:cs="Times New Roman"/>
-        </w:rPr>
-        <w:t>The markers on the map also conveniently display both the full name and the shorten abbreviation of the airport selected. The abbreviations match with what is being displayed in the left panel for the users for easy confirmation.</w:t>
-      </w:r>
-    </w:p>
-    <w:p>
-      <w:pPr>
-        <w:widowControl/>
-        <w:rPr>
-          <w:rFonts w:ascii="Times New Roman" w:hAnsi="Times New Roman" w:cs="Times New Roman"/>
-        </w:rPr>
-      </w:pPr>
-      <w:r>
-        <w:rPr>
-          <w:rFonts w:ascii="Times New Roman" w:hAnsi="Times New Roman" w:cs="Times New Roman"/>
-        </w:rPr>
-        <w:br w:type="page"/>
-      </w:r>
-    </w:p>
-    <w:p>
-      <w:pPr>
-        <w:rPr>
-          <w:rFonts w:ascii="Times New Roman" w:hAnsi="Times New Roman" w:cs="Times New Roman"/>
-        </w:rPr>
-      </w:pPr>
-      <w:r>
-        <w:rPr>
-          <w:noProof/>
-        </w:rPr>
-        <w:lastRenderedPageBreak/>
-        <w:drawing>
-          <wp:inline distT="0" distB="0" distL="0" distR="0" wp14:anchorId="7755B5F5" wp14:editId="33EC92C8">
-            <wp:extent cx="5699760" cy="3557296"/>
-            <wp:effectExtent l="0" t="0" r="0" b="5080"/>
-            <wp:docPr id="6" name="圖片 6"/>
+          <wp:inline distT="0" distB="0" distL="0" distR="0" wp14:anchorId="308FB6CE" wp14:editId="3E972F9A">
+            <wp:extent cx="5570220" cy="2723468"/>
+            <wp:effectExtent l="0" t="0" r="0" b="1270"/>
+            <wp:docPr id="8" name="圖片 8"/>
             <wp:cNvGraphicFramePr>
               <a:graphicFrameLocks xmlns:a="http://schemas.openxmlformats.org/drawingml/2006/main" noChangeAspect="1"/>
             </wp:cNvGraphicFramePr>
@@ -1494,14 +1173,14 @@
                     <pic:cNvPicPr/>
                   </pic:nvPicPr>
                   <pic:blipFill rotWithShape="1">
-                    <a:blip r:embed="rId12"/>
-                    <a:srcRect l="1331" t="11111" r="23670" b="5674"/>
+                    <a:blip r:embed="rId11"/>
+                    <a:srcRect l="33910" t="15366" b="27187"/>
                     <a:stretch/>
                   </pic:blipFill>
                   <pic:spPr bwMode="auto">
                     <a:xfrm>
                       <a:off x="0" y="0"/>
-                      <a:ext cx="5701024" cy="3558085"/>
+                      <a:ext cx="5571456" cy="2724073"/>
                     </a:xfrm>
                     <a:prstGeom prst="rect">
                       <a:avLst/>
@@ -1521,6 +1200,12 @@
           </wp:inline>
         </w:drawing>
       </w:r>
+      <w:r>
+        <w:rPr>
+          <w:noProof/>
+        </w:rPr>
+        <w:t xml:space="preserve"> </w:t>
+      </w:r>
     </w:p>
     <w:p>
       <w:pPr>
@@ -1533,49 +1218,43 @@
         <w:rPr>
           <w:rFonts w:ascii="Times New Roman" w:hAnsi="Times New Roman" w:cs="Times New Roman"/>
         </w:rPr>
-        <w:t xml:space="preserve">The last tab in the application displayed </w:t>
-      </w:r>
-      <w:r>
-        <w:rPr>
-          <w:rFonts w:ascii="Times New Roman" w:hAnsi="Times New Roman" w:cs="Times New Roman"/>
-        </w:rPr>
-        <w:t>three</w:t>
-      </w:r>
-      <w:r>
-        <w:rPr>
-          <w:rFonts w:ascii="Times New Roman" w:hAnsi="Times New Roman" w:cs="Times New Roman"/>
-        </w:rPr>
-        <w:t xml:space="preserve"> tables </w:t>
-      </w:r>
-      <w:r>
-        <w:rPr>
-          <w:rFonts w:ascii="Times New Roman" w:hAnsi="Times New Roman" w:cs="Times New Roman"/>
-        </w:rPr>
-        <w:t>each</w:t>
-      </w:r>
-      <w:r>
-        <w:rPr>
-          <w:rFonts w:ascii="Times New Roman" w:hAnsi="Times New Roman" w:cs="Times New Roman"/>
-        </w:rPr>
-        <w:t xml:space="preserve"> with</w:t>
-      </w:r>
-      <w:r>
-        <w:rPr>
-          <w:rFonts w:ascii="Times New Roman" w:hAnsi="Times New Roman" w:cs="Times New Roman"/>
-        </w:rPr>
-        <w:t xml:space="preserve"> a different type of information regarding the available tickets</w:t>
-      </w:r>
-      <w:r>
-        <w:rPr>
-          <w:rFonts w:ascii="Times New Roman" w:hAnsi="Times New Roman" w:cs="Times New Roman"/>
-        </w:rPr>
-        <w:t xml:space="preserve"> found on Amadeus </w:t>
-      </w:r>
-      <w:r>
-        <w:rPr>
-          <w:rFonts w:ascii="Times New Roman" w:hAnsi="Times New Roman" w:cs="Times New Roman"/>
-        </w:rPr>
-        <w:t xml:space="preserve">for </w:t>
+        <w:t xml:space="preserve">The </w:t>
+      </w:r>
+      <w:r>
+        <w:rPr>
+          <w:rFonts w:ascii="Times New Roman" w:hAnsi="Times New Roman" w:cs="Times New Roman"/>
+        </w:rPr>
+        <w:t>fourth</w:t>
+      </w:r>
+      <w:r>
+        <w:rPr>
+          <w:rFonts w:ascii="Times New Roman" w:hAnsi="Times New Roman" w:cs="Times New Roman"/>
+        </w:rPr>
+        <w:t xml:space="preserve"> tab </w:t>
+      </w:r>
+      <w:r>
+        <w:rPr>
+          <w:rFonts w:ascii="Times New Roman" w:hAnsi="Times New Roman" w:cs="Times New Roman"/>
+        </w:rPr>
+        <w:t xml:space="preserve">is a </w:t>
+      </w:r>
+      <w:r>
+        <w:rPr>
+          <w:rFonts w:ascii="Times New Roman" w:hAnsi="Times New Roman" w:cs="Times New Roman"/>
+        </w:rPr>
+        <w:t>scatterplot</w:t>
+      </w:r>
+      <w:r>
+        <w:rPr>
+          <w:rFonts w:ascii="Times New Roman" w:hAnsi="Times New Roman" w:cs="Times New Roman"/>
+        </w:rPr>
+        <w:t xml:space="preserve"> that displays the price and total flight times of the </w:t>
+      </w:r>
+      <w:r>
+        <w:rPr>
+          <w:rFonts w:ascii="Times New Roman" w:hAnsi="Times New Roman" w:cs="Times New Roman"/>
+        </w:rPr>
+        <w:t xml:space="preserve">offers found on Amadeus for </w:t>
       </w:r>
       <w:r>
         <w:rPr>
@@ -1593,98 +1272,215 @@
         <w:rPr>
           <w:rFonts w:ascii="Times New Roman" w:hAnsi="Times New Roman" w:cs="Times New Roman"/>
         </w:rPr>
-        <w:t xml:space="preserve">rture and destination airports from the selected date. The first </w:t>
-      </w:r>
-      <w:r>
-        <w:rPr>
-          <w:rFonts w:ascii="Times New Roman" w:hAnsi="Times New Roman" w:cs="Times New Roman"/>
-        </w:rPr>
-        <w:t>one</w:t>
-      </w:r>
-      <w:r>
-        <w:rPr>
-          <w:rFonts w:ascii="Times New Roman" w:hAnsi="Times New Roman" w:cs="Times New Roman"/>
-        </w:rPr>
-        <w:t xml:space="preserve"> shows</w:t>
-      </w:r>
-      <w:r>
-        <w:rPr>
-          <w:rFonts w:ascii="Times New Roman" w:hAnsi="Times New Roman" w:cs="Times New Roman"/>
-        </w:rPr>
-        <w:t xml:space="preserve"> all the cheapest tickets that </w:t>
-      </w:r>
-      <w:r>
-        <w:rPr>
-          <w:rFonts w:ascii="Times New Roman" w:hAnsi="Times New Roman" w:cs="Times New Roman"/>
-        </w:rPr>
-        <w:t>are</w:t>
-      </w:r>
-      <w:r>
-        <w:rPr>
-          <w:rFonts w:ascii="Times New Roman" w:hAnsi="Times New Roman" w:cs="Times New Roman"/>
-        </w:rPr>
-        <w:t xml:space="preserve"> available at the time</w:t>
-      </w:r>
-      <w:r>
-        <w:rPr>
-          <w:rFonts w:ascii="Times New Roman" w:hAnsi="Times New Roman" w:cs="Times New Roman"/>
-        </w:rPr>
-        <w:t xml:space="preserve"> on Amadeus</w:t>
-      </w:r>
-      <w:r>
-        <w:rPr>
-          <w:rFonts w:ascii="Times New Roman" w:hAnsi="Times New Roman" w:cs="Times New Roman"/>
-        </w:rPr>
-        <w:t xml:space="preserve">. </w:t>
-      </w:r>
-      <w:r>
-        <w:rPr>
-          <w:rFonts w:ascii="Times New Roman" w:hAnsi="Times New Roman" w:cs="Times New Roman"/>
-        </w:rPr>
-        <w:t xml:space="preserve">This let the users know what the currently cheapest options are and how many of such </w:t>
-      </w:r>
-      <w:r>
-        <w:rPr>
-          <w:rFonts w:ascii="Times New Roman" w:hAnsi="Times New Roman" w:cs="Times New Roman"/>
-        </w:rPr>
-        <w:t>options</w:t>
-      </w:r>
-      <w:r>
-        <w:rPr>
-          <w:rFonts w:ascii="Times New Roman" w:hAnsi="Times New Roman" w:cs="Times New Roman"/>
-        </w:rPr>
-        <w:t xml:space="preserve"> are still available on the server. </w:t>
-      </w:r>
-      <w:r>
-        <w:rPr>
-          <w:rFonts w:ascii="Times New Roman" w:hAnsi="Times New Roman" w:cs="Times New Roman"/>
-        </w:rPr>
-        <w:t>The second table</w:t>
-      </w:r>
-      <w:r>
-        <w:rPr>
-          <w:rFonts w:ascii="Times New Roman" w:hAnsi="Times New Roman" w:cs="Times New Roman"/>
-        </w:rPr>
-        <w:t xml:space="preserve"> shows the fastest estimated flight time while the third table shows the maximum estimated flight time</w:t>
-      </w:r>
-      <w:r>
-        <w:rPr>
-          <w:rFonts w:ascii="Times New Roman" w:hAnsi="Times New Roman" w:cs="Times New Roman"/>
-        </w:rPr>
-        <w:t xml:space="preserve"> of the offers available on the first table</w:t>
-      </w:r>
-      <w:r>
-        <w:rPr>
-          <w:rFonts w:ascii="Times New Roman" w:hAnsi="Times New Roman" w:cs="Times New Roman"/>
-        </w:rPr>
-        <w:t xml:space="preserve">. This is meant to help users better estimated their on-plane travel time and arrival time when delays were to </w:t>
-      </w:r>
-      <w:r>
-        <w:rPr>
-          <w:rFonts w:ascii="Times New Roman" w:hAnsi="Times New Roman" w:cs="Times New Roman"/>
-        </w:rPr>
-        <w:t>happen during their flight. For example, on the flight data from JFK to SFO on the selected date, the possible delay time will be estimated to be around 40 minutes.</w:t>
-      </w:r>
+        <w:t xml:space="preserve">rture and destination airports from the selected date. From this tab, we can attempt to find a trend between price and </w:t>
+      </w:r>
+      <w:r>
+        <w:rPr>
+          <w:rFonts w:ascii="Times New Roman" w:hAnsi="Times New Roman" w:cs="Times New Roman"/>
+        </w:rPr>
+        <w:t xml:space="preserve">the </w:t>
+      </w:r>
+      <w:r>
+        <w:rPr>
+          <w:rFonts w:ascii="Times New Roman" w:hAnsi="Times New Roman" w:cs="Times New Roman"/>
+        </w:rPr>
+        <w:t>amount of travel time</w:t>
+      </w:r>
+      <w:r>
+        <w:rPr>
+          <w:rFonts w:ascii="Times New Roman" w:hAnsi="Times New Roman" w:cs="Times New Roman"/>
+        </w:rPr>
+        <w:t xml:space="preserve"> expected for the trip</w:t>
+      </w:r>
+      <w:r>
+        <w:rPr>
+          <w:rFonts w:ascii="Times New Roman" w:hAnsi="Times New Roman" w:cs="Times New Roman"/>
+        </w:rPr>
+        <w:t>.</w:t>
+      </w:r>
+      <w:r>
+        <w:rPr>
+          <w:rFonts w:ascii="Times New Roman" w:hAnsi="Times New Roman" w:cs="Times New Roman"/>
+        </w:rPr>
+        <w:t xml:space="preserve"> </w:t>
+      </w:r>
+      <w:r>
+        <w:rPr>
+          <w:rFonts w:ascii="Times New Roman" w:hAnsi="Times New Roman" w:cs="Times New Roman"/>
+        </w:rPr>
+        <w:t xml:space="preserve">This tab can help users get a better grasp at the currently offering ticket price and can also help the users plan for transportation after they had reach their destinations. </w:t>
+      </w:r>
+      <w:r>
+        <w:rPr>
+          <w:rFonts w:ascii="Times New Roman" w:hAnsi="Times New Roman" w:cs="Times New Roman"/>
+        </w:rPr>
+        <w:t xml:space="preserve"> For example, </w:t>
+      </w:r>
+      <w:r>
+        <w:rPr>
+          <w:rFonts w:ascii="Times New Roman" w:hAnsi="Times New Roman" w:cs="Times New Roman"/>
+        </w:rPr>
+        <w:t xml:space="preserve">most </w:t>
+      </w:r>
+      <w:r>
+        <w:rPr>
+          <w:rFonts w:ascii="Times New Roman" w:hAnsi="Times New Roman" w:cs="Times New Roman"/>
+        </w:rPr>
+        <w:t xml:space="preserve">flights from JFK to SFO </w:t>
+      </w:r>
+      <w:r>
+        <w:rPr>
+          <w:rFonts w:ascii="Times New Roman" w:hAnsi="Times New Roman" w:cs="Times New Roman"/>
+        </w:rPr>
+        <w:t xml:space="preserve">(the flight information/user input is displayed in the left panel at the page above) </w:t>
+      </w:r>
+      <w:r>
+        <w:rPr>
+          <w:rFonts w:ascii="Times New Roman" w:hAnsi="Times New Roman" w:cs="Times New Roman"/>
+        </w:rPr>
+        <w:t>generally takes</w:t>
+      </w:r>
+      <w:r>
+        <w:rPr>
+          <w:rFonts w:ascii="Times New Roman" w:hAnsi="Times New Roman" w:cs="Times New Roman"/>
+        </w:rPr>
+        <w:t xml:space="preserve"> </w:t>
+      </w:r>
+      <w:r>
+        <w:rPr>
+          <w:rFonts w:ascii="Times New Roman" w:hAnsi="Times New Roman" w:cs="Times New Roman"/>
+        </w:rPr>
+        <w:t xml:space="preserve">around six to seven hours with the price ranging from $120 up to as high as $200 US dollars. </w:t>
+      </w:r>
+    </w:p>
+    <w:p>
+      <w:pPr>
+        <w:widowControl/>
+        <w:rPr>
+          <w:rFonts w:ascii="Times New Roman" w:hAnsi="Times New Roman" w:cs="Times New Roman"/>
+        </w:rPr>
+      </w:pPr>
+      <w:r>
+        <w:rPr>
+          <w:rFonts w:ascii="Times New Roman" w:hAnsi="Times New Roman" w:cs="Times New Roman"/>
+        </w:rPr>
+        <w:br w:type="page"/>
+      </w:r>
+    </w:p>
+    <w:p>
+      <w:pPr>
+        <w:rPr>
+          <w:rFonts w:ascii="Times New Roman" w:hAnsi="Times New Roman" w:cs="Times New Roman"/>
+        </w:rPr>
+      </w:pPr>
+      <w:r>
+        <w:rPr>
+          <w:noProof/>
+        </w:rPr>
+        <w:lastRenderedPageBreak/>
+        <w:drawing>
+          <wp:inline distT="0" distB="0" distL="0" distR="0" wp14:anchorId="3AFDA2E2" wp14:editId="5385D7EF">
+            <wp:extent cx="5722620" cy="3183064"/>
+            <wp:effectExtent l="0" t="0" r="0" b="0"/>
+            <wp:docPr id="10" name="圖片 10"/>
+            <wp:cNvGraphicFramePr>
+              <a:graphicFrameLocks xmlns:a="http://schemas.openxmlformats.org/drawingml/2006/main" noChangeAspect="1"/>
+            </wp:cNvGraphicFramePr>
+            <a:graphic xmlns:a="http://schemas.openxmlformats.org/drawingml/2006/main">
+              <a:graphicData uri="http://schemas.openxmlformats.org/drawingml/2006/picture">
+                <pic:pic xmlns:pic="http://schemas.openxmlformats.org/drawingml/2006/picture">
+                  <pic:nvPicPr>
+                    <pic:cNvPr id="0" name=""/>
+                    <pic:cNvPicPr/>
+                  </pic:nvPicPr>
+                  <pic:blipFill rotWithShape="1">
+                    <a:blip r:embed="rId12"/>
+                    <a:srcRect l="33777" t="14894" b="19622"/>
+                    <a:stretch/>
+                  </pic:blipFill>
+                  <pic:spPr bwMode="auto">
+                    <a:xfrm>
+                      <a:off x="0" y="0"/>
+                      <a:ext cx="5723890" cy="3183770"/>
+                    </a:xfrm>
+                    <a:prstGeom prst="rect">
+                      <a:avLst/>
+                    </a:prstGeom>
+                    <a:ln>
+                      <a:noFill/>
+                    </a:ln>
+                    <a:extLst>
+                      <a:ext uri="{53640926-AAD7-44D8-BBD7-CCE9431645EC}">
+                        <a14:shadowObscured xmlns:a14="http://schemas.microsoft.com/office/drawing/2010/main"/>
+                      </a:ext>
+                    </a:extLst>
+                  </pic:spPr>
+                </pic:pic>
+              </a:graphicData>
+            </a:graphic>
+          </wp:inline>
+        </w:drawing>
+      </w:r>
+    </w:p>
+    <w:p>
+      <w:pPr>
+        <w:ind w:firstLine="480"/>
+        <w:rPr>
+          <w:rFonts w:ascii="Times New Roman" w:hAnsi="Times New Roman" w:cs="Times New Roman"/>
+        </w:rPr>
+      </w:pPr>
+      <w:r>
+        <w:rPr>
+          <w:rFonts w:ascii="Times New Roman" w:hAnsi="Times New Roman" w:cs="Times New Roman"/>
+        </w:rPr>
+        <w:t>The last tab is a price distribution h</w:t>
+      </w:r>
+      <w:r>
+        <w:rPr>
+          <w:rFonts w:ascii="Times New Roman" w:hAnsi="Times New Roman" w:cs="Times New Roman"/>
+        </w:rPr>
+        <w:t>istogram</w:t>
+      </w:r>
+      <w:r>
+        <w:rPr>
+          <w:rFonts w:ascii="Times New Roman" w:hAnsi="Times New Roman" w:cs="Times New Roman"/>
+        </w:rPr>
+        <w:t xml:space="preserve"> of the </w:t>
+      </w:r>
+      <w:r>
+        <w:rPr>
+          <w:rFonts w:ascii="Times New Roman" w:hAnsi="Times New Roman" w:cs="Times New Roman"/>
+        </w:rPr>
+        <w:t xml:space="preserve">offers found on Amadeus for </w:t>
+      </w:r>
+      <w:r>
+        <w:rPr>
+          <w:rFonts w:ascii="Times New Roman" w:hAnsi="Times New Roman" w:cs="Times New Roman"/>
+        </w:rPr>
+        <w:t xml:space="preserve">the </w:t>
+      </w:r>
+      <w:r>
+        <w:rPr>
+          <w:rFonts w:ascii="Times New Roman" w:hAnsi="Times New Roman" w:cs="Times New Roman"/>
+        </w:rPr>
+        <w:t>given depa</w:t>
+      </w:r>
+      <w:r>
+        <w:rPr>
+          <w:rFonts w:ascii="Times New Roman" w:hAnsi="Times New Roman" w:cs="Times New Roman"/>
+        </w:rPr>
+        <w:t>rture and destination airports from the selected date. From this tab, details the price variations between different flights. Continuing the flight data from JFK to SFO, we know that the range of ticket price ranges from $120 up to as high as $200 US dollars. The bar graph also showcases the amount of flights available for each ticket price ranges. For example, we can tell from the graph above, that majority of the plane ticket is around $120 US dollars and have around 18 flights available on the selected date. However, we can also see that there are still some higher price tickets that are also available that may be indicative of different travelling classes, e.g. first or business classes vs economy.</w:t>
+      </w:r>
+    </w:p>
+    <w:p>
+      <w:pPr>
+        <w:widowControl/>
+        <w:rPr>
+          <w:rFonts w:ascii="Times New Roman" w:hAnsi="Times New Roman" w:cs="Times New Roman"/>
+        </w:rPr>
+      </w:pPr>
+      <w:bookmarkStart w:id="0" w:name="_GoBack"/>
+      <w:bookmarkEnd w:id="0"/>
     </w:p>
     <w:sectPr>
       <w:headerReference w:type="default" r:id="rId13"/>
@@ -1745,6 +1541,7 @@
         <w:docPartUnique/>
       </w:docPartObj>
     </w:sdtPr>
+    <w:sdtEndPr/>
     <w:sdtContent>
       <w:p>
         <w:pPr>
@@ -1769,7 +1566,7 @@
             <w:noProof/>
             <w:lang w:val="zh-TW"/>
           </w:rPr>
-          <w:t>6</w:t>
+          <w:t>1</w:t>
         </w:r>
         <w:r>
           <w:fldChar w:fldCharType="end"/>
@@ -2861,7 +2658,7 @@
 </file>
 
 <file path=customXml/itemProps1.xml><?xml version="1.0" encoding="utf-8"?>
-<ds:datastoreItem xmlns:ds="http://schemas.openxmlformats.org/officeDocument/2006/customXml" ds:itemID="{90837938-512B-45BC-896B-91AFE2F518DC}">
+<ds:datastoreItem xmlns:ds="http://schemas.openxmlformats.org/officeDocument/2006/customXml" ds:itemID="{64B6C994-1895-4AC5-A49E-87A203B4F082}">
   <ds:schemaRefs>
     <ds:schemaRef ds:uri="http://schemas.openxmlformats.org/officeDocument/2006/bibliography"/>
   </ds:schemaRefs>

</xml_diff>